<commit_message>
use case description (3)
</commit_message>
<xml_diff>
--- a/use case description.docx
+++ b/use case description.docx
@@ -3182,7 +3182,26 @@
           <w:p>
             <w:proofErr w:type="spellStart"/>
             <w:r>
-              <w:t>Efek</w:t>
+              <w:t>Sistem</w:t>
+            </w:r>
+            <w:proofErr w:type="spellEnd"/>
+            <w:r>
+              <w:t xml:space="preserve"> </w:t>
+            </w:r>
+            <w:proofErr w:type="spellStart"/>
+            <w:r>
+              <w:t>menunjukkan</w:t>
+            </w:r>
+            <w:proofErr w:type="spellEnd"/>
+            <w:r>
+              <w:t xml:space="preserve"> </w:t>
+            </w:r>
+            <w:proofErr w:type="spellStart"/>
+            <w:r>
+              <w:t>e</w:t>
+            </w:r>
+            <w:r>
+              <w:t>fek</w:t>
             </w:r>
             <w:proofErr w:type="spellEnd"/>
             <w:r>
@@ -4057,7 +4076,26 @@
           <w:p>
             <w:proofErr w:type="spellStart"/>
             <w:r>
-              <w:t>Efek</w:t>
+              <w:t>Sistem</w:t>
+            </w:r>
+            <w:proofErr w:type="spellEnd"/>
+            <w:r>
+              <w:t xml:space="preserve"> </w:t>
+            </w:r>
+            <w:proofErr w:type="spellStart"/>
+            <w:r>
+              <w:t>menunjukkan</w:t>
+            </w:r>
+            <w:proofErr w:type="spellEnd"/>
+            <w:r>
+              <w:t xml:space="preserve"> </w:t>
+            </w:r>
+            <w:proofErr w:type="spellStart"/>
+            <w:r>
+              <w:t>e</w:t>
+            </w:r>
+            <w:r>
+              <w:t>fek</w:t>
             </w:r>
             <w:proofErr w:type="spellEnd"/>
             <w:r>
@@ -4114,586 +4152,6 @@
             <w:proofErr w:type="spellStart"/>
             <w:r>
               <w:t>ada</w:t>
-            </w:r>
-            <w:proofErr w:type="spellEnd"/>
-          </w:p>
-        </w:tc>
-      </w:tr>
-    </w:tbl>
-    <w:p/>
-    <w:p/>
-    <w:p/>
-    <w:p/>
-    <w:p/>
-    <w:p/>
-    <w:p/>
-    <w:tbl>
-      <w:tblPr>
-        <w:tblStyle w:val="TableGrid"/>
-        <w:tblW w:w="0" w:type="auto"/>
-        <w:tblLook w:val="04A0" w:firstRow="1" w:lastRow="0" w:firstColumn="1" w:lastColumn="0" w:noHBand="0" w:noVBand="1"/>
-      </w:tblPr>
-      <w:tblGrid>
-        <w:gridCol w:w="2830"/>
-        <w:gridCol w:w="709"/>
-        <w:gridCol w:w="5811"/>
-      </w:tblGrid>
-      <w:tr>
-        <w:tc>
-          <w:tcPr>
-            <w:tcW w:w="2830" w:type="dxa"/>
-          </w:tcPr>
-          <w:p>
-            <w:pPr>
-              <w:rPr>
-                <w:b/>
-              </w:rPr>
-            </w:pPr>
-            <w:r>
-              <w:rPr>
-                <w:b/>
-              </w:rPr>
-              <w:lastRenderedPageBreak/>
-              <w:t>Use Case Name</w:t>
-            </w:r>
-          </w:p>
-        </w:tc>
-        <w:tc>
-          <w:tcPr>
-            <w:tcW w:w="6520" w:type="dxa"/>
-            <w:gridSpan w:val="2"/>
-          </w:tcPr>
-          <w:p>
-            <w:pPr>
-              <w:rPr>
-                <w:b/>
-              </w:rPr>
-            </w:pPr>
-            <w:proofErr w:type="spellStart"/>
-            <w:r>
-              <w:rPr>
-                <w:b/>
-              </w:rPr>
-              <w:t>Matikan</w:t>
-            </w:r>
-            <w:proofErr w:type="spellEnd"/>
-            <w:r>
-              <w:rPr>
-                <w:b/>
-              </w:rPr>
-              <w:t xml:space="preserve"> </w:t>
-            </w:r>
-            <w:proofErr w:type="spellStart"/>
-            <w:r>
-              <w:rPr>
-                <w:b/>
-              </w:rPr>
-              <w:t>Musik</w:t>
-            </w:r>
-            <w:proofErr w:type="spellEnd"/>
-            <w:r>
-              <w:rPr>
-                <w:b/>
-              </w:rPr>
-              <w:t xml:space="preserve"> </w:t>
-            </w:r>
-          </w:p>
-        </w:tc>
-      </w:tr>
-      <w:tr>
-        <w:tc>
-          <w:tcPr>
-            <w:tcW w:w="2830" w:type="dxa"/>
-          </w:tcPr>
-          <w:p>
-            <w:r>
-              <w:t>Related Requirements</w:t>
-            </w:r>
-          </w:p>
-        </w:tc>
-        <w:tc>
-          <w:tcPr>
-            <w:tcW w:w="6520" w:type="dxa"/>
-            <w:gridSpan w:val="2"/>
-          </w:tcPr>
-          <w:p/>
-        </w:tc>
-      </w:tr>
-      <w:tr>
-        <w:tc>
-          <w:tcPr>
-            <w:tcW w:w="2830" w:type="dxa"/>
-          </w:tcPr>
-          <w:p>
-            <w:r>
-              <w:t>Goal In Context</w:t>
-            </w:r>
-          </w:p>
-        </w:tc>
-        <w:tc>
-          <w:tcPr>
-            <w:tcW w:w="6520" w:type="dxa"/>
-            <w:gridSpan w:val="2"/>
-          </w:tcPr>
-          <w:p>
-            <w:proofErr w:type="spellStart"/>
-            <w:r>
-              <w:t>Menghilangkan</w:t>
-            </w:r>
-            <w:proofErr w:type="spellEnd"/>
-            <w:r>
-              <w:t xml:space="preserve"> music </w:t>
-            </w:r>
-            <w:proofErr w:type="spellStart"/>
-            <w:r>
-              <w:t>pengiring</w:t>
-            </w:r>
-            <w:proofErr w:type="spellEnd"/>
-            <w:r>
-              <w:t xml:space="preserve"> </w:t>
-            </w:r>
-            <w:proofErr w:type="spellStart"/>
-            <w:r>
-              <w:t>selama</w:t>
-            </w:r>
-            <w:proofErr w:type="spellEnd"/>
-            <w:r>
-              <w:t xml:space="preserve"> </w:t>
-            </w:r>
-            <w:proofErr w:type="spellStart"/>
-            <w:r>
-              <w:t>permainan</w:t>
-            </w:r>
-            <w:proofErr w:type="spellEnd"/>
-          </w:p>
-        </w:tc>
-      </w:tr>
-      <w:tr>
-        <w:tc>
-          <w:tcPr>
-            <w:tcW w:w="2830" w:type="dxa"/>
-          </w:tcPr>
-          <w:p>
-            <w:r>
-              <w:t>Precondition</w:t>
-            </w:r>
-          </w:p>
-        </w:tc>
-        <w:tc>
-          <w:tcPr>
-            <w:tcW w:w="6520" w:type="dxa"/>
-            <w:gridSpan w:val="2"/>
-          </w:tcPr>
-          <w:p>
-            <w:r>
-              <w:t xml:space="preserve">Music </w:t>
-            </w:r>
-            <w:proofErr w:type="spellStart"/>
-            <w:r>
-              <w:t>pengiring</w:t>
-            </w:r>
-            <w:proofErr w:type="spellEnd"/>
-            <w:r>
-              <w:t xml:space="preserve">  </w:t>
-            </w:r>
-            <w:proofErr w:type="spellStart"/>
-            <w:r>
-              <w:t>selama</w:t>
-            </w:r>
-            <w:proofErr w:type="spellEnd"/>
-            <w:r>
-              <w:t xml:space="preserve"> </w:t>
-            </w:r>
-            <w:proofErr w:type="spellStart"/>
-            <w:r>
-              <w:t>permainan</w:t>
-            </w:r>
-            <w:proofErr w:type="spellEnd"/>
-            <w:r>
-              <w:t xml:space="preserve"> </w:t>
-            </w:r>
-            <w:proofErr w:type="spellStart"/>
-            <w:r>
-              <w:t>dalam</w:t>
-            </w:r>
-            <w:proofErr w:type="spellEnd"/>
-            <w:r>
-              <w:t xml:space="preserve"> </w:t>
-            </w:r>
-            <w:proofErr w:type="spellStart"/>
-            <w:r>
-              <w:t>keadaan</w:t>
-            </w:r>
-            <w:proofErr w:type="spellEnd"/>
-            <w:r>
-              <w:t xml:space="preserve"> </w:t>
-            </w:r>
-            <w:proofErr w:type="spellStart"/>
-            <w:r>
-              <w:t>menyala</w:t>
-            </w:r>
-            <w:proofErr w:type="spellEnd"/>
-          </w:p>
-        </w:tc>
-      </w:tr>
-      <w:tr>
-        <w:tc>
-          <w:tcPr>
-            <w:tcW w:w="2830" w:type="dxa"/>
-          </w:tcPr>
-          <w:p>
-            <w:r>
-              <w:t>Successful End Condition</w:t>
-            </w:r>
-          </w:p>
-        </w:tc>
-        <w:tc>
-          <w:tcPr>
-            <w:tcW w:w="6520" w:type="dxa"/>
-            <w:gridSpan w:val="2"/>
-          </w:tcPr>
-          <w:p>
-            <w:r>
-              <w:t xml:space="preserve">Music </w:t>
-            </w:r>
-            <w:proofErr w:type="spellStart"/>
-            <w:r>
-              <w:t>pengiring</w:t>
-            </w:r>
-            <w:proofErr w:type="spellEnd"/>
-            <w:r>
-              <w:t xml:space="preserve"> </w:t>
-            </w:r>
-            <w:proofErr w:type="spellStart"/>
-            <w:r>
-              <w:t>selama</w:t>
-            </w:r>
-            <w:proofErr w:type="spellEnd"/>
-            <w:r>
-              <w:t xml:space="preserve"> </w:t>
-            </w:r>
-            <w:proofErr w:type="spellStart"/>
-            <w:r>
-              <w:t>permainan</w:t>
-            </w:r>
-            <w:proofErr w:type="spellEnd"/>
-            <w:r>
-              <w:t xml:space="preserve"> </w:t>
-            </w:r>
-            <w:proofErr w:type="spellStart"/>
-            <w:r>
-              <w:t>menghilang</w:t>
-            </w:r>
-            <w:proofErr w:type="spellEnd"/>
-          </w:p>
-        </w:tc>
-      </w:tr>
-      <w:tr>
-        <w:tc>
-          <w:tcPr>
-            <w:tcW w:w="2830" w:type="dxa"/>
-          </w:tcPr>
-          <w:p>
-            <w:proofErr w:type="spellStart"/>
-            <w:r>
-              <w:t>Falied</w:t>
-            </w:r>
-            <w:proofErr w:type="spellEnd"/>
-            <w:r>
-              <w:t xml:space="preserve"> End Condition</w:t>
-            </w:r>
-          </w:p>
-        </w:tc>
-        <w:tc>
-          <w:tcPr>
-            <w:tcW w:w="6520" w:type="dxa"/>
-            <w:gridSpan w:val="2"/>
-          </w:tcPr>
-          <w:p>
-            <w:proofErr w:type="spellStart"/>
-            <w:r>
-              <w:t>Musik</w:t>
-            </w:r>
-            <w:proofErr w:type="spellEnd"/>
-            <w:r>
-              <w:t xml:space="preserve"> </w:t>
-            </w:r>
-            <w:proofErr w:type="spellStart"/>
-            <w:r>
-              <w:t>pengiring</w:t>
-            </w:r>
-            <w:proofErr w:type="spellEnd"/>
-            <w:r>
-              <w:t xml:space="preserve">  </w:t>
-            </w:r>
-            <w:proofErr w:type="spellStart"/>
-            <w:r>
-              <w:t>selama</w:t>
-            </w:r>
-            <w:proofErr w:type="spellEnd"/>
-            <w:r>
-              <w:t xml:space="preserve"> </w:t>
-            </w:r>
-            <w:proofErr w:type="spellStart"/>
-            <w:r>
-              <w:t>permainan</w:t>
-            </w:r>
-            <w:proofErr w:type="spellEnd"/>
-            <w:r>
-              <w:t xml:space="preserve"> </w:t>
-            </w:r>
-            <w:proofErr w:type="spellStart"/>
-            <w:r>
-              <w:t>tidak</w:t>
-            </w:r>
-            <w:proofErr w:type="spellEnd"/>
-            <w:r>
-              <w:t xml:space="preserve"> </w:t>
-            </w:r>
-            <w:proofErr w:type="spellStart"/>
-            <w:r>
-              <w:t>dapat</w:t>
-            </w:r>
-            <w:proofErr w:type="spellEnd"/>
-            <w:r>
-              <w:t xml:space="preserve"> </w:t>
-            </w:r>
-            <w:proofErr w:type="spellStart"/>
-            <w:r>
-              <w:t>dimatikan</w:t>
-            </w:r>
-            <w:proofErr w:type="spellEnd"/>
-          </w:p>
-        </w:tc>
-      </w:tr>
-      <w:tr>
-        <w:tc>
-          <w:tcPr>
-            <w:tcW w:w="2830" w:type="dxa"/>
-          </w:tcPr>
-          <w:p>
-            <w:r>
-              <w:t>Primary Actors</w:t>
-            </w:r>
-          </w:p>
-        </w:tc>
-        <w:tc>
-          <w:tcPr>
-            <w:tcW w:w="6520" w:type="dxa"/>
-            <w:gridSpan w:val="2"/>
-          </w:tcPr>
-          <w:p>
-            <w:proofErr w:type="spellStart"/>
-            <w:r>
-              <w:t>Pemain</w:t>
-            </w:r>
-            <w:proofErr w:type="spellEnd"/>
-          </w:p>
-        </w:tc>
-      </w:tr>
-      <w:tr>
-        <w:tc>
-          <w:tcPr>
-            <w:tcW w:w="2830" w:type="dxa"/>
-          </w:tcPr>
-          <w:p>
-            <w:r>
-              <w:t>Secondary Actor</w:t>
-            </w:r>
-          </w:p>
-        </w:tc>
-        <w:tc>
-          <w:tcPr>
-            <w:tcW w:w="6520" w:type="dxa"/>
-            <w:gridSpan w:val="2"/>
-          </w:tcPr>
-          <w:p/>
-        </w:tc>
-      </w:tr>
-      <w:tr>
-        <w:tc>
-          <w:tcPr>
-            <w:tcW w:w="2830" w:type="dxa"/>
-          </w:tcPr>
-          <w:p>
-            <w:r>
-              <w:t>Trigger</w:t>
-            </w:r>
-          </w:p>
-        </w:tc>
-        <w:tc>
-          <w:tcPr>
-            <w:tcW w:w="6520" w:type="dxa"/>
-            <w:gridSpan w:val="2"/>
-          </w:tcPr>
-          <w:p/>
-        </w:tc>
-      </w:tr>
-      <w:tr>
-        <w:tc>
-          <w:tcPr>
-            <w:tcW w:w="2830" w:type="dxa"/>
-          </w:tcPr>
-          <w:p>
-            <w:r>
-              <w:t>Main Flow</w:t>
-            </w:r>
-          </w:p>
-        </w:tc>
-        <w:tc>
-          <w:tcPr>
-            <w:tcW w:w="709" w:type="dxa"/>
-          </w:tcPr>
-          <w:p>
-            <w:r>
-              <w:t>Step</w:t>
-            </w:r>
-          </w:p>
-        </w:tc>
-        <w:tc>
-          <w:tcPr>
-            <w:tcW w:w="5811" w:type="dxa"/>
-          </w:tcPr>
-          <w:p>
-            <w:r>
-              <w:t>Action</w:t>
-            </w:r>
-          </w:p>
-        </w:tc>
-      </w:tr>
-      <w:tr>
-        <w:tc>
-          <w:tcPr>
-            <w:tcW w:w="2830" w:type="dxa"/>
-          </w:tcPr>
-          <w:p/>
-        </w:tc>
-        <w:tc>
-          <w:tcPr>
-            <w:tcW w:w="709" w:type="dxa"/>
-          </w:tcPr>
-          <w:p>
-            <w:r>
-              <w:t>1</w:t>
-            </w:r>
-          </w:p>
-        </w:tc>
-        <w:tc>
-          <w:tcPr>
-            <w:tcW w:w="5811" w:type="dxa"/>
-          </w:tcPr>
-          <w:p>
-            <w:proofErr w:type="spellStart"/>
-            <w:r>
-              <w:t>Mengecek</w:t>
-            </w:r>
-            <w:proofErr w:type="spellEnd"/>
-            <w:r>
-              <w:t xml:space="preserve"> Status music </w:t>
-            </w:r>
-            <w:proofErr w:type="spellStart"/>
-            <w:r>
-              <w:t>pengiring</w:t>
-            </w:r>
-            <w:proofErr w:type="spellEnd"/>
-          </w:p>
-        </w:tc>
-      </w:tr>
-      <w:tr>
-        <w:tc>
-          <w:tcPr>
-            <w:tcW w:w="2830" w:type="dxa"/>
-          </w:tcPr>
-          <w:p/>
-        </w:tc>
-        <w:tc>
-          <w:tcPr>
-            <w:tcW w:w="709" w:type="dxa"/>
-          </w:tcPr>
-          <w:p>
-            <w:r>
-              <w:t>2</w:t>
-            </w:r>
-          </w:p>
-        </w:tc>
-        <w:tc>
-          <w:tcPr>
-            <w:tcW w:w="5811" w:type="dxa"/>
-          </w:tcPr>
-          <w:p>
-            <w:proofErr w:type="spellStart"/>
-            <w:r>
-              <w:t>Menghilangkan</w:t>
-            </w:r>
-            <w:proofErr w:type="spellEnd"/>
-            <w:r>
-              <w:t xml:space="preserve"> music </w:t>
-            </w:r>
-            <w:proofErr w:type="spellStart"/>
-            <w:r>
-              <w:t>pengiring</w:t>
-            </w:r>
-            <w:proofErr w:type="spellEnd"/>
-          </w:p>
-        </w:tc>
-      </w:tr>
-      <w:tr>
-        <w:tc>
-          <w:tcPr>
-            <w:tcW w:w="2830" w:type="dxa"/>
-          </w:tcPr>
-          <w:p/>
-        </w:tc>
-        <w:tc>
-          <w:tcPr>
-            <w:tcW w:w="709" w:type="dxa"/>
-          </w:tcPr>
-          <w:p>
-            <w:r>
-              <w:t>3</w:t>
-            </w:r>
-          </w:p>
-        </w:tc>
-        <w:tc>
-          <w:tcPr>
-            <w:tcW w:w="5811" w:type="dxa"/>
-          </w:tcPr>
-          <w:p>
-            <w:proofErr w:type="spellStart"/>
-            <w:r>
-              <w:t>Musik</w:t>
-            </w:r>
-            <w:proofErr w:type="spellEnd"/>
-            <w:r>
-              <w:t xml:space="preserve"> </w:t>
-            </w:r>
-            <w:proofErr w:type="spellStart"/>
-            <w:r>
-              <w:t>pengiring</w:t>
-            </w:r>
-            <w:proofErr w:type="spellEnd"/>
-            <w:r>
-              <w:t xml:space="preserve"> </w:t>
-            </w:r>
-            <w:proofErr w:type="spellStart"/>
-            <w:r>
-              <w:t>dalam</w:t>
-            </w:r>
-            <w:proofErr w:type="spellEnd"/>
-            <w:r>
-              <w:t xml:space="preserve"> </w:t>
-            </w:r>
-            <w:proofErr w:type="spellStart"/>
-            <w:r>
-              <w:t>permainan</w:t>
-            </w:r>
-            <w:proofErr w:type="spellEnd"/>
-            <w:r>
-              <w:t xml:space="preserve"> </w:t>
-            </w:r>
-            <w:proofErr w:type="spellStart"/>
-            <w:r>
-              <w:t>menghilang</w:t>
             </w:r>
             <w:proofErr w:type="spellEnd"/>
           </w:p>
@@ -4747,7 +4205,7 @@
               <w:rPr>
                 <w:b/>
               </w:rPr>
-              <w:t>Hidupkan</w:t>
+              <w:t>Matikan</w:t>
             </w:r>
             <w:proofErr w:type="spellEnd"/>
             <w:r>
@@ -4811,7 +4269,7 @@
           <w:p>
             <w:proofErr w:type="spellStart"/>
             <w:r>
-              <w:t>Menghidupkan</w:t>
+              <w:t>Menghilangkan</w:t>
             </w:r>
             <w:proofErr w:type="spellEnd"/>
             <w:r>
@@ -4903,15 +4361,7 @@
             </w:r>
             <w:proofErr w:type="spellStart"/>
             <w:r>
-              <w:t>tidak</w:t>
-            </w:r>
-            <w:proofErr w:type="spellEnd"/>
-            <w:r>
-              <w:t xml:space="preserve"> </w:t>
-            </w:r>
-            <w:proofErr w:type="spellStart"/>
-            <w:r>
-              <w:t>nyala</w:t>
+              <w:t>menyala</w:t>
             </w:r>
             <w:proofErr w:type="spellEnd"/>
           </w:p>
@@ -4947,23 +4397,15 @@
             </w:r>
             <w:proofErr w:type="spellStart"/>
             <w:r>
-              <w:t>selama</w:t>
-            </w:r>
-            <w:proofErr w:type="spellEnd"/>
-            <w:r>
-              <w:t xml:space="preserve"> </w:t>
-            </w:r>
-            <w:proofErr w:type="spellStart"/>
-            <w:r>
-              <w:t>permainan</w:t>
-            </w:r>
-            <w:proofErr w:type="spellEnd"/>
-            <w:r>
-              <w:t xml:space="preserve"> </w:t>
-            </w:r>
-            <w:proofErr w:type="spellStart"/>
-            <w:r>
-              <w:t>menyala</w:t>
+              <w:t>berhasil</w:t>
+            </w:r>
+            <w:proofErr w:type="spellEnd"/>
+            <w:r>
+              <w:t xml:space="preserve"> </w:t>
+            </w:r>
+            <w:proofErr w:type="spellStart"/>
+            <w:r>
+              <w:t>dimatikan</w:t>
             </w:r>
             <w:proofErr w:type="spellEnd"/>
           </w:p>
@@ -5005,22 +4447,6 @@
             </w:r>
             <w:proofErr w:type="spellEnd"/>
             <w:r>
-              <w:t xml:space="preserve">  </w:t>
-            </w:r>
-            <w:proofErr w:type="spellStart"/>
-            <w:r>
-              <w:t>selama</w:t>
-            </w:r>
-            <w:proofErr w:type="spellEnd"/>
-            <w:r>
-              <w:t xml:space="preserve"> </w:t>
-            </w:r>
-            <w:proofErr w:type="spellStart"/>
-            <w:r>
-              <w:t>permainan</w:t>
-            </w:r>
-            <w:proofErr w:type="spellEnd"/>
-            <w:r>
               <w:t xml:space="preserve"> </w:t>
             </w:r>
             <w:proofErr w:type="spellStart"/>
@@ -5041,7 +4467,7 @@
             </w:r>
             <w:proofErr w:type="spellStart"/>
             <w:r>
-              <w:t>dihidupkan</w:t>
+              <w:t>dimatikan</w:t>
             </w:r>
             <w:proofErr w:type="spellEnd"/>
           </w:p>
@@ -5107,26 +4533,216 @@
             <w:tcW w:w="6520" w:type="dxa"/>
             <w:gridSpan w:val="2"/>
           </w:tcPr>
+          <w:p>
+            <w:proofErr w:type="spellStart"/>
+            <w:r>
+              <w:t>Pemain</w:t>
+            </w:r>
+            <w:proofErr w:type="spellEnd"/>
+            <w:r>
+              <w:t xml:space="preserve"> </w:t>
+            </w:r>
+            <w:proofErr w:type="spellStart"/>
+            <w:r>
+              <w:t>meminta</w:t>
+            </w:r>
+            <w:proofErr w:type="spellEnd"/>
+            <w:r>
+              <w:t xml:space="preserve"> </w:t>
+            </w:r>
+            <w:proofErr w:type="spellStart"/>
+            <w:r>
+              <w:t>aplikasi</w:t>
+            </w:r>
+            <w:proofErr w:type="spellEnd"/>
+            <w:r>
+              <w:t xml:space="preserve"> </w:t>
+            </w:r>
+            <w:proofErr w:type="spellStart"/>
+            <w:r>
+              <w:t>untuk</w:t>
+            </w:r>
+            <w:proofErr w:type="spellEnd"/>
+            <w:r>
+              <w:t xml:space="preserve"> </w:t>
+            </w:r>
+            <w:proofErr w:type="spellStart"/>
+            <w:r>
+              <w:t>mematikan</w:t>
+            </w:r>
+            <w:proofErr w:type="spellEnd"/>
+            <w:r>
+              <w:t xml:space="preserve"> music </w:t>
+            </w:r>
+            <w:proofErr w:type="spellStart"/>
+            <w:r>
+              <w:t>pengiring</w:t>
+            </w:r>
+            <w:proofErr w:type="spellEnd"/>
+          </w:p>
+        </w:tc>
+      </w:tr>
+      <w:tr>
+        <w:tc>
+          <w:tcPr>
+            <w:tcW w:w="2830" w:type="dxa"/>
+          </w:tcPr>
+          <w:p>
+            <w:r>
+              <w:lastRenderedPageBreak/>
+              <w:t>Main Flow</w:t>
+            </w:r>
+          </w:p>
+        </w:tc>
+        <w:tc>
+          <w:tcPr>
+            <w:tcW w:w="709" w:type="dxa"/>
+          </w:tcPr>
+          <w:p>
+            <w:r>
+              <w:t>Step</w:t>
+            </w:r>
+          </w:p>
+        </w:tc>
+        <w:tc>
+          <w:tcPr>
+            <w:tcW w:w="5811" w:type="dxa"/>
+          </w:tcPr>
+          <w:p>
+            <w:r>
+              <w:t>Action</w:t>
+            </w:r>
+          </w:p>
+        </w:tc>
+      </w:tr>
+      <w:tr>
+        <w:tc>
+          <w:tcPr>
+            <w:tcW w:w="2830" w:type="dxa"/>
+          </w:tcPr>
           <w:p/>
         </w:tc>
-      </w:tr>
-      <w:tr>
-        <w:tc>
-          <w:tcPr>
-            <w:tcW w:w="2830" w:type="dxa"/>
-          </w:tcPr>
-          <w:p>
-            <w:r>
-              <w:t>Main Flow</w:t>
-            </w:r>
-          </w:p>
-        </w:tc>
         <w:tc>
           <w:tcPr>
             <w:tcW w:w="709" w:type="dxa"/>
           </w:tcPr>
           <w:p>
             <w:r>
+              <w:t>1</w:t>
+            </w:r>
+          </w:p>
+        </w:tc>
+        <w:tc>
+          <w:tcPr>
+            <w:tcW w:w="5811" w:type="dxa"/>
+          </w:tcPr>
+          <w:p>
+            <w:proofErr w:type="spellStart"/>
+            <w:r>
+              <w:t>Pemain</w:t>
+            </w:r>
+            <w:proofErr w:type="spellEnd"/>
+            <w:r>
+              <w:t xml:space="preserve"> </w:t>
+            </w:r>
+            <w:proofErr w:type="spellStart"/>
+            <w:r>
+              <w:t>meminta</w:t>
+            </w:r>
+            <w:proofErr w:type="spellEnd"/>
+            <w:r>
+              <w:t xml:space="preserve"> </w:t>
+            </w:r>
+            <w:proofErr w:type="spellStart"/>
+            <w:r>
+              <w:t>sistem</w:t>
+            </w:r>
+            <w:proofErr w:type="spellEnd"/>
+            <w:r>
+              <w:t xml:space="preserve"> </w:t>
+            </w:r>
+            <w:proofErr w:type="spellStart"/>
+            <w:r>
+              <w:t>untuk</w:t>
+            </w:r>
+            <w:proofErr w:type="spellEnd"/>
+            <w:r>
+              <w:t xml:space="preserve"> </w:t>
+            </w:r>
+            <w:proofErr w:type="spellStart"/>
+            <w:r>
+              <w:t>mematikan</w:t>
+            </w:r>
+            <w:proofErr w:type="spellEnd"/>
+            <w:r>
+              <w:t xml:space="preserve"> music</w:t>
+            </w:r>
+          </w:p>
+        </w:tc>
+      </w:tr>
+      <w:tr>
+        <w:tc>
+          <w:tcPr>
+            <w:tcW w:w="2830" w:type="dxa"/>
+          </w:tcPr>
+          <w:p/>
+        </w:tc>
+        <w:tc>
+          <w:tcPr>
+            <w:tcW w:w="709" w:type="dxa"/>
+          </w:tcPr>
+          <w:p>
+            <w:r>
+              <w:t>2</w:t>
+            </w:r>
+          </w:p>
+        </w:tc>
+        <w:tc>
+          <w:tcPr>
+            <w:tcW w:w="5811" w:type="dxa"/>
+          </w:tcPr>
+          <w:p>
+            <w:proofErr w:type="spellStart"/>
+            <w:r>
+              <w:t>Musik</w:t>
+            </w:r>
+            <w:proofErr w:type="spellEnd"/>
+            <w:r>
+              <w:t xml:space="preserve"> </w:t>
+            </w:r>
+            <w:proofErr w:type="spellStart"/>
+            <w:r>
+              <w:t>berhasil</w:t>
+            </w:r>
+            <w:proofErr w:type="spellEnd"/>
+            <w:r>
+              <w:t xml:space="preserve"> </w:t>
+            </w:r>
+            <w:proofErr w:type="spellStart"/>
+            <w:r>
+              <w:t>dimatikan</w:t>
+            </w:r>
+            <w:proofErr w:type="spellEnd"/>
+          </w:p>
+        </w:tc>
+      </w:tr>
+      <w:tr>
+        <w:tc>
+          <w:tcPr>
+            <w:tcW w:w="2830" w:type="dxa"/>
+          </w:tcPr>
+          <w:p>
+            <w:r>
+              <w:t>Extensions</w:t>
+            </w:r>
+          </w:p>
+        </w:tc>
+        <w:tc>
+          <w:tcPr>
+            <w:tcW w:w="709" w:type="dxa"/>
+          </w:tcPr>
+          <w:p>
+            <w:r>
               <w:t>Step</w:t>
             </w:r>
           </w:p>
@@ -5137,7 +4753,7 @@
           </w:tcPr>
           <w:p>
             <w:r>
-              <w:t>Action</w:t>
+              <w:t>Branching Action</w:t>
             </w:r>
           </w:p>
         </w:tc>
@@ -5155,7 +4771,7 @@
           </w:tcPr>
           <w:p>
             <w:r>
-              <w:t>1</w:t>
+              <w:t>1.1</w:t>
             </w:r>
           </w:p>
         </w:tc>
@@ -5166,17 +4782,60 @@
           <w:p>
             <w:proofErr w:type="spellStart"/>
             <w:r>
-              <w:t>Mengecek</w:t>
-            </w:r>
-            <w:proofErr w:type="spellEnd"/>
-            <w:r>
-              <w:t xml:space="preserve"> Status music </w:t>
-            </w:r>
-            <w:proofErr w:type="spellStart"/>
-            <w:r>
-              <w:t>pengiring</w:t>
-            </w:r>
-            <w:proofErr w:type="spellEnd"/>
+              <w:t>Pemain</w:t>
+            </w:r>
+            <w:proofErr w:type="spellEnd"/>
+            <w:r>
+              <w:t xml:space="preserve"> </w:t>
+            </w:r>
+            <w:proofErr w:type="spellStart"/>
+            <w:r>
+              <w:t>tidak</w:t>
+            </w:r>
+            <w:proofErr w:type="spellEnd"/>
+            <w:r>
+              <w:t xml:space="preserve"> </w:t>
+            </w:r>
+            <w:proofErr w:type="spellStart"/>
+            <w:r>
+              <w:t>bisa</w:t>
+            </w:r>
+            <w:proofErr w:type="spellEnd"/>
+            <w:r>
+              <w:t xml:space="preserve"> </w:t>
+            </w:r>
+            <w:proofErr w:type="spellStart"/>
+            <w:r>
+              <w:t>meminta</w:t>
+            </w:r>
+            <w:proofErr w:type="spellEnd"/>
+            <w:r>
+              <w:t xml:space="preserve"> </w:t>
+            </w:r>
+            <w:proofErr w:type="spellStart"/>
+            <w:r>
+              <w:t>sistem</w:t>
+            </w:r>
+            <w:proofErr w:type="spellEnd"/>
+            <w:r>
+              <w:t xml:space="preserve"> </w:t>
+            </w:r>
+            <w:proofErr w:type="spellStart"/>
+            <w:r>
+              <w:t>untuk</w:t>
+            </w:r>
+            <w:proofErr w:type="spellEnd"/>
+            <w:r>
+              <w:t xml:space="preserve"> </w:t>
+            </w:r>
+            <w:proofErr w:type="spellStart"/>
+            <w:r>
+              <w:t>mematikan</w:t>
+            </w:r>
+            <w:proofErr w:type="spellEnd"/>
+            <w:r>
+              <w:t xml:space="preserve"> music</w:t>
+            </w:r>
           </w:p>
         </w:tc>
       </w:tr>
@@ -5193,7 +4852,7 @@
           </w:tcPr>
           <w:p>
             <w:r>
-              <w:t>2</w:t>
+              <w:t>2.1</w:t>
             </w:r>
           </w:p>
         </w:tc>
@@ -5204,7 +4863,101 @@
           <w:p>
             <w:proofErr w:type="spellStart"/>
             <w:r>
-              <w:t>menghidupkan</w:t>
+              <w:t>Musik</w:t>
+            </w:r>
+            <w:proofErr w:type="spellEnd"/>
+            <w:r>
+              <w:t xml:space="preserve"> </w:t>
+            </w:r>
+            <w:proofErr w:type="spellStart"/>
+            <w:r>
+              <w:t>tidak</w:t>
+            </w:r>
+            <w:proofErr w:type="spellEnd"/>
+            <w:r>
+              <w:t xml:space="preserve"> </w:t>
+            </w:r>
+            <w:proofErr w:type="spellStart"/>
+            <w:r>
+              <w:t>dapat</w:t>
+            </w:r>
+            <w:proofErr w:type="spellEnd"/>
+            <w:r>
+              <w:t xml:space="preserve"> </w:t>
+            </w:r>
+            <w:proofErr w:type="spellStart"/>
+            <w:r>
+              <w:t>dimatikan</w:t>
+            </w:r>
+            <w:proofErr w:type="spellEnd"/>
+          </w:p>
+        </w:tc>
+      </w:tr>
+      <w:tr>
+        <w:tc>
+          <w:tcPr>
+            <w:tcW w:w="2830" w:type="dxa"/>
+          </w:tcPr>
+          <w:p/>
+        </w:tc>
+        <w:tc>
+          <w:tcPr>
+            <w:tcW w:w="709" w:type="dxa"/>
+          </w:tcPr>
+          <w:p>
+            <w:r>
+              <w:t>2.2</w:t>
+            </w:r>
+          </w:p>
+        </w:tc>
+        <w:tc>
+          <w:tcPr>
+            <w:tcW w:w="5811" w:type="dxa"/>
+          </w:tcPr>
+          <w:p>
+            <w:proofErr w:type="spellStart"/>
+            <w:r>
+              <w:t>Sistem</w:t>
+            </w:r>
+            <w:proofErr w:type="spellEnd"/>
+            <w:r>
+              <w:t xml:space="preserve"> </w:t>
+            </w:r>
+            <w:proofErr w:type="spellStart"/>
+            <w:r>
+              <w:t>menunjukkan</w:t>
+            </w:r>
+            <w:proofErr w:type="spellEnd"/>
+            <w:r>
+              <w:t xml:space="preserve"> </w:t>
+            </w:r>
+            <w:proofErr w:type="spellStart"/>
+            <w:r>
+              <w:t>musik</w:t>
+            </w:r>
+            <w:proofErr w:type="spellEnd"/>
+            <w:r>
+              <w:t xml:space="preserve"> </w:t>
+            </w:r>
+            <w:proofErr w:type="spellStart"/>
+            <w:r>
+              <w:t>berhasil</w:t>
+            </w:r>
+            <w:proofErr w:type="spellEnd"/>
+            <w:r>
+              <w:t xml:space="preserve"> </w:t>
+            </w:r>
+            <w:proofErr w:type="spellStart"/>
+            <w:r>
+              <w:t>dimatikan</w:t>
+            </w:r>
+            <w:proofErr w:type="spellEnd"/>
+            <w:r>
+              <w:t xml:space="preserve"> </w:t>
+            </w:r>
+            <w:proofErr w:type="spellStart"/>
+            <w:r>
+              <w:t>tetapi</w:t>
             </w:r>
             <w:proofErr w:type="spellEnd"/>
             <w:r>
@@ -5212,69 +4965,15 @@
             </w:r>
             <w:proofErr w:type="spellStart"/>
             <w:r>
-              <w:t>pengiring</w:t>
-            </w:r>
-            <w:proofErr w:type="spellEnd"/>
-          </w:p>
-        </w:tc>
-      </w:tr>
-      <w:tr>
-        <w:tc>
-          <w:tcPr>
-            <w:tcW w:w="2830" w:type="dxa"/>
-          </w:tcPr>
-          <w:p/>
-        </w:tc>
-        <w:tc>
-          <w:tcPr>
-            <w:tcW w:w="709" w:type="dxa"/>
-          </w:tcPr>
-          <w:p>
-            <w:r>
-              <w:t>3</w:t>
-            </w:r>
-          </w:p>
-        </w:tc>
-        <w:tc>
-          <w:tcPr>
-            <w:tcW w:w="5811" w:type="dxa"/>
-          </w:tcPr>
-          <w:p>
-            <w:proofErr w:type="spellStart"/>
-            <w:r>
-              <w:t>Musik</w:t>
-            </w:r>
-            <w:proofErr w:type="spellEnd"/>
-            <w:r>
-              <w:t xml:space="preserve"> </w:t>
-            </w:r>
-            <w:proofErr w:type="spellStart"/>
-            <w:r>
-              <w:t>pengiring</w:t>
-            </w:r>
-            <w:proofErr w:type="spellEnd"/>
-            <w:r>
-              <w:t xml:space="preserve"> </w:t>
-            </w:r>
-            <w:proofErr w:type="spellStart"/>
-            <w:r>
-              <w:t>dalam</w:t>
-            </w:r>
-            <w:proofErr w:type="spellEnd"/>
-            <w:r>
-              <w:t xml:space="preserve"> </w:t>
-            </w:r>
-            <w:proofErr w:type="spellStart"/>
-            <w:r>
-              <w:t>permainan</w:t>
-            </w:r>
-            <w:proofErr w:type="spellEnd"/>
-            <w:r>
-              <w:t xml:space="preserve"> </w:t>
-            </w:r>
-            <w:proofErr w:type="spellStart"/>
-            <w:r>
-              <w:t>menyala</w:t>
+              <w:t>masih</w:t>
+            </w:r>
+            <w:proofErr w:type="spellEnd"/>
+            <w:r>
+              <w:t xml:space="preserve"> </w:t>
+            </w:r>
+            <w:proofErr w:type="spellStart"/>
+            <w:r>
+              <w:t>ada</w:t>
             </w:r>
             <w:proofErr w:type="spellEnd"/>
           </w:p>
@@ -5328,14 +5027,28 @@
               <w:rPr>
                 <w:b/>
               </w:rPr>
-              <w:t>Simpan</w:t>
+              <w:t>Hidupkan</w:t>
             </w:r>
             <w:proofErr w:type="spellEnd"/>
             <w:r>
               <w:rPr>
                 <w:b/>
               </w:rPr>
-              <w:t xml:space="preserve"> Game </w:t>
+              <w:t xml:space="preserve"> </w:t>
+            </w:r>
+            <w:proofErr w:type="spellStart"/>
+            <w:r>
+              <w:rPr>
+                <w:b/>
+              </w:rPr>
+              <w:t>Musik</w:t>
+            </w:r>
+            <w:proofErr w:type="spellEnd"/>
+            <w:r>
+              <w:rPr>
+                <w:b/>
+              </w:rPr>
+              <w:t xml:space="preserve"> </w:t>
             </w:r>
           </w:p>
         </w:tc>
@@ -5378,15 +5091,23 @@
           <w:p>
             <w:proofErr w:type="spellStart"/>
             <w:r>
-              <w:t>Menyimpan</w:t>
-            </w:r>
-            <w:proofErr w:type="spellEnd"/>
-            <w:r>
-              <w:t xml:space="preserve"> </w:t>
-            </w:r>
-            <w:proofErr w:type="spellStart"/>
-            <w:r>
-              <w:t>berkas</w:t>
+              <w:t>Menghidupkan</w:t>
+            </w:r>
+            <w:proofErr w:type="spellEnd"/>
+            <w:r>
+              <w:t xml:space="preserve"> music </w:t>
+            </w:r>
+            <w:proofErr w:type="spellStart"/>
+            <w:r>
+              <w:t>pengiring</w:t>
+            </w:r>
+            <w:proofErr w:type="spellEnd"/>
+            <w:r>
+              <w:t xml:space="preserve"> </w:t>
+            </w:r>
+            <w:proofErr w:type="spellStart"/>
+            <w:r>
+              <w:t>selama</w:t>
             </w:r>
             <w:proofErr w:type="spellEnd"/>
             <w:r>
@@ -5417,38 +5138,62 @@
             <w:gridSpan w:val="2"/>
           </w:tcPr>
           <w:p>
-            <w:proofErr w:type="spellStart"/>
-            <w:r>
-              <w:t>Sebelumnya</w:t>
-            </w:r>
-            <w:proofErr w:type="spellEnd"/>
-            <w:r>
-              <w:t xml:space="preserve"> </w:t>
-            </w:r>
-            <w:proofErr w:type="spellStart"/>
-            <w:r>
-              <w:t>sudah</w:t>
-            </w:r>
-            <w:proofErr w:type="spellEnd"/>
-            <w:r>
-              <w:t xml:space="preserve"> </w:t>
-            </w:r>
-            <w:proofErr w:type="spellStart"/>
-            <w:r>
-              <w:t>pernah</w:t>
-            </w:r>
-            <w:proofErr w:type="spellEnd"/>
-            <w:r>
-              <w:t xml:space="preserve"> </w:t>
-            </w:r>
-            <w:proofErr w:type="spellStart"/>
-            <w:r>
-              <w:t>memainkan</w:t>
-            </w:r>
-            <w:proofErr w:type="spellEnd"/>
-            <w:r>
-              <w:t xml:space="preserve"> game </w:t>
-            </w:r>
+            <w:r>
+              <w:t xml:space="preserve">Music </w:t>
+            </w:r>
+            <w:proofErr w:type="spellStart"/>
+            <w:r>
+              <w:t>pengiring</w:t>
+            </w:r>
+            <w:proofErr w:type="spellEnd"/>
+            <w:r>
+              <w:t xml:space="preserve">  </w:t>
+            </w:r>
+            <w:proofErr w:type="spellStart"/>
+            <w:r>
+              <w:t>selama</w:t>
+            </w:r>
+            <w:proofErr w:type="spellEnd"/>
+            <w:r>
+              <w:t xml:space="preserve"> </w:t>
+            </w:r>
+            <w:proofErr w:type="spellStart"/>
+            <w:r>
+              <w:t>permainan</w:t>
+            </w:r>
+            <w:proofErr w:type="spellEnd"/>
+            <w:r>
+              <w:t xml:space="preserve"> </w:t>
+            </w:r>
+            <w:proofErr w:type="spellStart"/>
+            <w:r>
+              <w:t>dalam</w:t>
+            </w:r>
+            <w:proofErr w:type="spellEnd"/>
+            <w:r>
+              <w:t xml:space="preserve"> </w:t>
+            </w:r>
+            <w:proofErr w:type="spellStart"/>
+            <w:r>
+              <w:t>keadaan</w:t>
+            </w:r>
+            <w:proofErr w:type="spellEnd"/>
+            <w:r>
+              <w:t xml:space="preserve"> </w:t>
+            </w:r>
+            <w:proofErr w:type="spellStart"/>
+            <w:r>
+              <w:t>tidak</w:t>
+            </w:r>
+            <w:proofErr w:type="spellEnd"/>
+            <w:r>
+              <w:t xml:space="preserve"> </w:t>
+            </w:r>
+            <w:proofErr w:type="spellStart"/>
+            <w:r>
+              <w:t>nyala</w:t>
+            </w:r>
+            <w:proofErr w:type="spellEnd"/>
           </w:p>
         </w:tc>
       </w:tr>
@@ -5469,9 +5214,12 @@
             <w:gridSpan w:val="2"/>
           </w:tcPr>
           <w:p>
-            <w:proofErr w:type="spellStart"/>
-            <w:r>
-              <w:t>Permainan</w:t>
+            <w:r>
+              <w:t xml:space="preserve">Music </w:t>
+            </w:r>
+            <w:proofErr w:type="spellStart"/>
+            <w:r>
+              <w:t>pengiring</w:t>
             </w:r>
             <w:proofErr w:type="spellEnd"/>
             <w:r>
@@ -5487,7 +5235,7 @@
             </w:r>
             <w:proofErr w:type="spellStart"/>
             <w:r>
-              <w:t>disimpan</w:t>
+              <w:t>dinyalakan</w:t>
             </w:r>
             <w:proofErr w:type="spellEnd"/>
           </w:p>
@@ -5517,23 +5265,39 @@
           <w:p>
             <w:proofErr w:type="spellStart"/>
             <w:r>
-              <w:t>Permainan</w:t>
-            </w:r>
-            <w:proofErr w:type="spellEnd"/>
-            <w:r>
-              <w:t xml:space="preserve"> </w:t>
-            </w:r>
-            <w:proofErr w:type="spellStart"/>
-            <w:r>
-              <w:t>gagal</w:t>
-            </w:r>
-            <w:proofErr w:type="spellEnd"/>
-            <w:r>
-              <w:t xml:space="preserve"> </w:t>
-            </w:r>
-            <w:proofErr w:type="spellStart"/>
-            <w:r>
-              <w:t>disimpan</w:t>
+              <w:t>Musik</w:t>
+            </w:r>
+            <w:proofErr w:type="spellEnd"/>
+            <w:r>
+              <w:t xml:space="preserve"> </w:t>
+            </w:r>
+            <w:proofErr w:type="spellStart"/>
+            <w:r>
+              <w:t>pengiring</w:t>
+            </w:r>
+            <w:proofErr w:type="spellEnd"/>
+            <w:r>
+              <w:t xml:space="preserve"> </w:t>
+            </w:r>
+            <w:proofErr w:type="spellStart"/>
+            <w:r>
+              <w:t>tidak</w:t>
+            </w:r>
+            <w:proofErr w:type="spellEnd"/>
+            <w:r>
+              <w:t xml:space="preserve"> </w:t>
+            </w:r>
+            <w:proofErr w:type="spellStart"/>
+            <w:r>
+              <w:t>dapat</w:t>
+            </w:r>
+            <w:proofErr w:type="spellEnd"/>
+            <w:r>
+              <w:t xml:space="preserve"> </w:t>
+            </w:r>
+            <w:proofErr w:type="spellStart"/>
+            <w:r>
+              <w:t>dinyalakan</w:t>
             </w:r>
             <w:proofErr w:type="spellEnd"/>
           </w:p>
@@ -5610,23 +5374,39 @@
             </w:r>
             <w:proofErr w:type="spellStart"/>
             <w:r>
-              <w:t>ingin</w:t>
-            </w:r>
-            <w:proofErr w:type="spellEnd"/>
-            <w:r>
-              <w:t xml:space="preserve"> </w:t>
-            </w:r>
-            <w:proofErr w:type="spellStart"/>
-            <w:r>
-              <w:t>menyimpan</w:t>
-            </w:r>
-            <w:proofErr w:type="spellEnd"/>
-            <w:r>
-              <w:t xml:space="preserve"> </w:t>
-            </w:r>
-            <w:proofErr w:type="spellStart"/>
-            <w:r>
-              <w:t>permainannya</w:t>
+              <w:t>meminta</w:t>
+            </w:r>
+            <w:proofErr w:type="spellEnd"/>
+            <w:r>
+              <w:t xml:space="preserve"> </w:t>
+            </w:r>
+            <w:proofErr w:type="spellStart"/>
+            <w:r>
+              <w:t>aplikasi</w:t>
+            </w:r>
+            <w:proofErr w:type="spellEnd"/>
+            <w:r>
+              <w:t xml:space="preserve"> </w:t>
+            </w:r>
+            <w:proofErr w:type="spellStart"/>
+            <w:r>
+              <w:t>untuk</w:t>
+            </w:r>
+            <w:proofErr w:type="spellEnd"/>
+            <w:r>
+              <w:t xml:space="preserve"> </w:t>
+            </w:r>
+            <w:proofErr w:type="spellStart"/>
+            <w:r>
+              <w:t>menghidupkan</w:t>
+            </w:r>
+            <w:proofErr w:type="spellEnd"/>
+            <w:r>
+              <w:t xml:space="preserve"> music </w:t>
+            </w:r>
+            <w:proofErr w:type="spellStart"/>
+            <w:r>
+              <w:t>pengiring</w:t>
             </w:r>
             <w:proofErr w:type="spellEnd"/>
           </w:p>
@@ -5688,23 +5468,349 @@
           <w:p>
             <w:proofErr w:type="spellStart"/>
             <w:r>
-              <w:t>Menyimpan</w:t>
-            </w:r>
-            <w:proofErr w:type="spellEnd"/>
-            <w:r>
-              <w:t xml:space="preserve"> </w:t>
-            </w:r>
-            <w:proofErr w:type="spellStart"/>
-            <w:r>
-              <w:t>berkas</w:t>
-            </w:r>
-            <w:proofErr w:type="spellEnd"/>
-            <w:r>
-              <w:t xml:space="preserve"> </w:t>
-            </w:r>
-            <w:proofErr w:type="spellStart"/>
-            <w:r>
-              <w:t>permainan</w:t>
+              <w:t>Pemain</w:t>
+            </w:r>
+            <w:proofErr w:type="spellEnd"/>
+            <w:r>
+              <w:t xml:space="preserve"> </w:t>
+            </w:r>
+            <w:proofErr w:type="spellStart"/>
+            <w:r>
+              <w:t>meminta</w:t>
+            </w:r>
+            <w:proofErr w:type="spellEnd"/>
+            <w:r>
+              <w:t xml:space="preserve"> </w:t>
+            </w:r>
+            <w:proofErr w:type="spellStart"/>
+            <w:r>
+              <w:t>sistem</w:t>
+            </w:r>
+            <w:proofErr w:type="spellEnd"/>
+            <w:r>
+              <w:t xml:space="preserve"> </w:t>
+            </w:r>
+            <w:proofErr w:type="spellStart"/>
+            <w:r>
+              <w:t>untuk</w:t>
+            </w:r>
+            <w:proofErr w:type="spellEnd"/>
+            <w:r>
+              <w:t xml:space="preserve"> </w:t>
+            </w:r>
+            <w:proofErr w:type="spellStart"/>
+            <w:r>
+              <w:t>menghidupkan</w:t>
+            </w:r>
+            <w:proofErr w:type="spellEnd"/>
+            <w:r>
+              <w:t xml:space="preserve"> music</w:t>
+            </w:r>
+          </w:p>
+        </w:tc>
+      </w:tr>
+      <w:tr>
+        <w:tc>
+          <w:tcPr>
+            <w:tcW w:w="2830" w:type="dxa"/>
+          </w:tcPr>
+          <w:p/>
+        </w:tc>
+        <w:tc>
+          <w:tcPr>
+            <w:tcW w:w="709" w:type="dxa"/>
+          </w:tcPr>
+          <w:p>
+            <w:r>
+              <w:t>2</w:t>
+            </w:r>
+          </w:p>
+        </w:tc>
+        <w:tc>
+          <w:tcPr>
+            <w:tcW w:w="5811" w:type="dxa"/>
+          </w:tcPr>
+          <w:p>
+            <w:proofErr w:type="spellStart"/>
+            <w:r>
+              <w:t>Musik</w:t>
+            </w:r>
+            <w:proofErr w:type="spellEnd"/>
+            <w:r>
+              <w:t xml:space="preserve"> </w:t>
+            </w:r>
+            <w:proofErr w:type="spellStart"/>
+            <w:r>
+              <w:t>berhasil</w:t>
+            </w:r>
+            <w:proofErr w:type="spellEnd"/>
+            <w:r>
+              <w:t xml:space="preserve"> </w:t>
+            </w:r>
+            <w:proofErr w:type="spellStart"/>
+            <w:r>
+              <w:t>dinyalakan</w:t>
+            </w:r>
+            <w:proofErr w:type="spellEnd"/>
+          </w:p>
+        </w:tc>
+      </w:tr>
+      <w:tr>
+        <w:tc>
+          <w:tcPr>
+            <w:tcW w:w="2830" w:type="dxa"/>
+          </w:tcPr>
+          <w:p>
+            <w:r>
+              <w:t>Extensions</w:t>
+            </w:r>
+          </w:p>
+        </w:tc>
+        <w:tc>
+          <w:tcPr>
+            <w:tcW w:w="709" w:type="dxa"/>
+          </w:tcPr>
+          <w:p>
+            <w:r>
+              <w:t>Step</w:t>
+            </w:r>
+          </w:p>
+        </w:tc>
+        <w:tc>
+          <w:tcPr>
+            <w:tcW w:w="5811" w:type="dxa"/>
+          </w:tcPr>
+          <w:p>
+            <w:r>
+              <w:t>Branching Action</w:t>
+            </w:r>
+          </w:p>
+        </w:tc>
+      </w:tr>
+      <w:tr>
+        <w:tc>
+          <w:tcPr>
+            <w:tcW w:w="2830" w:type="dxa"/>
+          </w:tcPr>
+          <w:p/>
+        </w:tc>
+        <w:tc>
+          <w:tcPr>
+            <w:tcW w:w="709" w:type="dxa"/>
+          </w:tcPr>
+          <w:p>
+            <w:r>
+              <w:t>1.1</w:t>
+            </w:r>
+          </w:p>
+        </w:tc>
+        <w:tc>
+          <w:tcPr>
+            <w:tcW w:w="5811" w:type="dxa"/>
+          </w:tcPr>
+          <w:p>
+            <w:proofErr w:type="spellStart"/>
+            <w:r>
+              <w:t>Pemain</w:t>
+            </w:r>
+            <w:proofErr w:type="spellEnd"/>
+            <w:r>
+              <w:t xml:space="preserve"> </w:t>
+            </w:r>
+            <w:proofErr w:type="spellStart"/>
+            <w:r>
+              <w:t>tidak</w:t>
+            </w:r>
+            <w:proofErr w:type="spellEnd"/>
+            <w:r>
+              <w:t xml:space="preserve"> </w:t>
+            </w:r>
+            <w:proofErr w:type="spellStart"/>
+            <w:r>
+              <w:t>bisa</w:t>
+            </w:r>
+            <w:proofErr w:type="spellEnd"/>
+            <w:r>
+              <w:t xml:space="preserve"> </w:t>
+            </w:r>
+            <w:proofErr w:type="spellStart"/>
+            <w:r>
+              <w:t>meminta</w:t>
+            </w:r>
+            <w:proofErr w:type="spellEnd"/>
+            <w:r>
+              <w:t xml:space="preserve"> </w:t>
+            </w:r>
+            <w:proofErr w:type="spellStart"/>
+            <w:r>
+              <w:t>sistem</w:t>
+            </w:r>
+            <w:proofErr w:type="spellEnd"/>
+            <w:r>
+              <w:t xml:space="preserve"> </w:t>
+            </w:r>
+            <w:proofErr w:type="spellStart"/>
+            <w:r>
+              <w:t>untuk</w:t>
+            </w:r>
+            <w:proofErr w:type="spellEnd"/>
+            <w:r>
+              <w:t xml:space="preserve"> </w:t>
+            </w:r>
+            <w:proofErr w:type="spellStart"/>
+            <w:r>
+              <w:t>menghidupkan</w:t>
+            </w:r>
+            <w:proofErr w:type="spellEnd"/>
+            <w:r>
+              <w:t xml:space="preserve"> music</w:t>
+            </w:r>
+          </w:p>
+        </w:tc>
+      </w:tr>
+      <w:tr>
+        <w:tc>
+          <w:tcPr>
+            <w:tcW w:w="2830" w:type="dxa"/>
+          </w:tcPr>
+          <w:p/>
+        </w:tc>
+        <w:tc>
+          <w:tcPr>
+            <w:tcW w:w="709" w:type="dxa"/>
+          </w:tcPr>
+          <w:p>
+            <w:r>
+              <w:t>2.1</w:t>
+            </w:r>
+          </w:p>
+        </w:tc>
+        <w:tc>
+          <w:tcPr>
+            <w:tcW w:w="5811" w:type="dxa"/>
+          </w:tcPr>
+          <w:p>
+            <w:proofErr w:type="spellStart"/>
+            <w:r>
+              <w:t>Musik</w:t>
+            </w:r>
+            <w:proofErr w:type="spellEnd"/>
+            <w:r>
+              <w:t xml:space="preserve"> </w:t>
+            </w:r>
+            <w:proofErr w:type="spellStart"/>
+            <w:r>
+              <w:t>tidak</w:t>
+            </w:r>
+            <w:proofErr w:type="spellEnd"/>
+            <w:r>
+              <w:t xml:space="preserve"> </w:t>
+            </w:r>
+            <w:proofErr w:type="spellStart"/>
+            <w:r>
+              <w:t>dapat</w:t>
+            </w:r>
+            <w:proofErr w:type="spellEnd"/>
+            <w:r>
+              <w:t xml:space="preserve"> </w:t>
+            </w:r>
+            <w:proofErr w:type="spellStart"/>
+            <w:r>
+              <w:t>dinyalakan</w:t>
+            </w:r>
+            <w:proofErr w:type="spellEnd"/>
+          </w:p>
+        </w:tc>
+      </w:tr>
+      <w:tr>
+        <w:tc>
+          <w:tcPr>
+            <w:tcW w:w="2830" w:type="dxa"/>
+          </w:tcPr>
+          <w:p/>
+        </w:tc>
+        <w:tc>
+          <w:tcPr>
+            <w:tcW w:w="709" w:type="dxa"/>
+          </w:tcPr>
+          <w:p>
+            <w:r>
+              <w:t>2.2</w:t>
+            </w:r>
+          </w:p>
+        </w:tc>
+        <w:tc>
+          <w:tcPr>
+            <w:tcW w:w="5811" w:type="dxa"/>
+          </w:tcPr>
+          <w:p>
+            <w:proofErr w:type="spellStart"/>
+            <w:r>
+              <w:t>Sistem</w:t>
+            </w:r>
+            <w:proofErr w:type="spellEnd"/>
+            <w:r>
+              <w:t xml:space="preserve"> </w:t>
+            </w:r>
+            <w:proofErr w:type="spellStart"/>
+            <w:r>
+              <w:t>menunjukkan</w:t>
+            </w:r>
+            <w:proofErr w:type="spellEnd"/>
+            <w:r>
+              <w:t xml:space="preserve"> music </w:t>
+            </w:r>
+            <w:proofErr w:type="spellStart"/>
+            <w:r>
+              <w:t>berhasil</w:t>
+            </w:r>
+            <w:proofErr w:type="spellEnd"/>
+            <w:r>
+              <w:t xml:space="preserve"> </w:t>
+            </w:r>
+            <w:proofErr w:type="spellStart"/>
+            <w:r>
+              <w:t>dinyalakan</w:t>
+            </w:r>
+            <w:proofErr w:type="spellEnd"/>
+            <w:r>
+              <w:t xml:space="preserve"> </w:t>
+            </w:r>
+            <w:proofErr w:type="spellStart"/>
+            <w:r>
+              <w:t>tetapi</w:t>
+            </w:r>
+            <w:proofErr w:type="spellEnd"/>
+            <w:r>
+              <w:t xml:space="preserve"> </w:t>
+            </w:r>
+            <w:proofErr w:type="spellStart"/>
+            <w:r>
+              <w:t>tidak</w:t>
+            </w:r>
+            <w:proofErr w:type="spellEnd"/>
+            <w:r>
+              <w:t xml:space="preserve"> </w:t>
+            </w:r>
+            <w:proofErr w:type="spellStart"/>
+            <w:r>
+              <w:t>ada</w:t>
+            </w:r>
+            <w:proofErr w:type="spellEnd"/>
+            <w:r>
+              <w:t xml:space="preserve"> music </w:t>
+            </w:r>
+            <w:proofErr w:type="spellStart"/>
+            <w:r>
+              <w:t>sama</w:t>
+            </w:r>
+            <w:proofErr w:type="spellEnd"/>
+            <w:r>
+              <w:t xml:space="preserve"> </w:t>
+            </w:r>
+            <w:proofErr w:type="spellStart"/>
+            <w:r>
+              <w:t>sekali</w:t>
             </w:r>
             <w:proofErr w:type="spellEnd"/>
           </w:p>
@@ -5758,9 +5864,15 @@
               <w:rPr>
                 <w:b/>
               </w:rPr>
-              <w:t>Keluar</w:t>
-            </w:r>
-            <w:proofErr w:type="spellEnd"/>
+              <w:t>Simpan</w:t>
+            </w:r>
+            <w:proofErr w:type="spellEnd"/>
+            <w:r>
+              <w:rPr>
+                <w:b/>
+              </w:rPr>
+              <w:t xml:space="preserve"> Game </w:t>
+            </w:r>
           </w:p>
         </w:tc>
       </w:tr>
@@ -5802,15 +5914,15 @@
           <w:p>
             <w:proofErr w:type="spellStart"/>
             <w:r>
-              <w:t>Keluar</w:t>
-            </w:r>
-            <w:proofErr w:type="spellEnd"/>
-            <w:r>
-              <w:t xml:space="preserve"> </w:t>
-            </w:r>
-            <w:proofErr w:type="spellStart"/>
-            <w:r>
-              <w:t>dari</w:t>
+              <w:t>Menyimpan</w:t>
+            </w:r>
+            <w:proofErr w:type="spellEnd"/>
+            <w:r>
+              <w:t xml:space="preserve"> </w:t>
+            </w:r>
+            <w:proofErr w:type="spellStart"/>
+            <w:r>
+              <w:t>berkas</w:t>
             </w:r>
             <w:proofErr w:type="spellEnd"/>
             <w:r>
@@ -5843,15 +5955,31 @@
           <w:p>
             <w:proofErr w:type="spellStart"/>
             <w:r>
-              <w:t>Sudah</w:t>
-            </w:r>
-            <w:proofErr w:type="spellEnd"/>
-            <w:r>
-              <w:t xml:space="preserve"> </w:t>
-            </w:r>
-            <w:proofErr w:type="spellStart"/>
-            <w:r>
-              <w:t>didalam</w:t>
+              <w:t>Pemain</w:t>
+            </w:r>
+            <w:proofErr w:type="spellEnd"/>
+            <w:r>
+              <w:t xml:space="preserve"> </w:t>
+            </w:r>
+            <w:proofErr w:type="spellStart"/>
+            <w:r>
+              <w:t>sudah</w:t>
+            </w:r>
+            <w:proofErr w:type="spellEnd"/>
+            <w:r>
+              <w:t xml:space="preserve"> </w:t>
+            </w:r>
+            <w:proofErr w:type="spellStart"/>
+            <w:r>
+              <w:t>pernah</w:t>
+            </w:r>
+            <w:proofErr w:type="spellEnd"/>
+            <w:r>
+              <w:t xml:space="preserve"> </w:t>
+            </w:r>
+            <w:proofErr w:type="spellStart"/>
+            <w:r>
+              <w:t>memainkan</w:t>
             </w:r>
             <w:proofErr w:type="spellEnd"/>
             <w:r>
@@ -5872,7 +6000,6 @@
           </w:tcPr>
           <w:p>
             <w:r>
-              <w:lastRenderedPageBreak/>
               <w:t>Successful End Condition</w:t>
             </w:r>
           </w:p>
@@ -5885,23 +6012,23 @@
           <w:p>
             <w:proofErr w:type="spellStart"/>
             <w:r>
-              <w:t>Keluar</w:t>
-            </w:r>
-            <w:proofErr w:type="spellEnd"/>
-            <w:r>
-              <w:t xml:space="preserve"> </w:t>
-            </w:r>
-            <w:proofErr w:type="spellStart"/>
-            <w:r>
-              <w:t>dari</w:t>
-            </w:r>
-            <w:proofErr w:type="spellEnd"/>
-            <w:r>
-              <w:t xml:space="preserve"> </w:t>
-            </w:r>
-            <w:proofErr w:type="spellStart"/>
-            <w:r>
-              <w:t>permainan</w:t>
+              <w:t>Permainan</w:t>
+            </w:r>
+            <w:proofErr w:type="spellEnd"/>
+            <w:r>
+              <w:t xml:space="preserve"> </w:t>
+            </w:r>
+            <w:proofErr w:type="spellStart"/>
+            <w:r>
+              <w:t>berhasil</w:t>
+            </w:r>
+            <w:proofErr w:type="spellEnd"/>
+            <w:r>
+              <w:t xml:space="preserve"> </w:t>
+            </w:r>
+            <w:proofErr w:type="spellStart"/>
+            <w:r>
+              <w:t>disimpan</w:t>
             </w:r>
             <w:proofErr w:type="spellEnd"/>
           </w:p>
@@ -5931,39 +6058,23 @@
           <w:p>
             <w:proofErr w:type="spellStart"/>
             <w:r>
-              <w:t>Tidak</w:t>
-            </w:r>
-            <w:proofErr w:type="spellEnd"/>
-            <w:r>
-              <w:t xml:space="preserve"> </w:t>
-            </w:r>
-            <w:proofErr w:type="spellStart"/>
-            <w:r>
-              <w:t>Dapat</w:t>
-            </w:r>
-            <w:proofErr w:type="spellEnd"/>
-            <w:r>
-              <w:t xml:space="preserve"> </w:t>
-            </w:r>
-            <w:proofErr w:type="spellStart"/>
-            <w:r>
-              <w:t>keluar</w:t>
-            </w:r>
-            <w:proofErr w:type="spellEnd"/>
-            <w:r>
-              <w:t xml:space="preserve"> </w:t>
-            </w:r>
-            <w:proofErr w:type="spellStart"/>
-            <w:r>
-              <w:t>dari</w:t>
-            </w:r>
-            <w:proofErr w:type="spellEnd"/>
-            <w:r>
-              <w:t xml:space="preserve"> </w:t>
-            </w:r>
-            <w:proofErr w:type="spellStart"/>
-            <w:r>
-              <w:t>permainan</w:t>
+              <w:t>Permainan</w:t>
+            </w:r>
+            <w:proofErr w:type="spellEnd"/>
+            <w:r>
+              <w:t xml:space="preserve"> </w:t>
+            </w:r>
+            <w:proofErr w:type="spellStart"/>
+            <w:r>
+              <w:t>gagal</w:t>
+            </w:r>
+            <w:proofErr w:type="spellEnd"/>
+            <w:r>
+              <w:t xml:space="preserve"> </w:t>
+            </w:r>
+            <w:proofErr w:type="spellStart"/>
+            <w:r>
+              <w:t>disimpan</w:t>
             </w:r>
             <w:proofErr w:type="spellEnd"/>
           </w:p>
@@ -6029,26 +6140,220 @@
             <w:tcW w:w="6520" w:type="dxa"/>
             <w:gridSpan w:val="2"/>
           </w:tcPr>
+          <w:p>
+            <w:proofErr w:type="spellStart"/>
+            <w:r>
+              <w:t>Pemain</w:t>
+            </w:r>
+            <w:proofErr w:type="spellEnd"/>
+            <w:r>
+              <w:t xml:space="preserve"> </w:t>
+            </w:r>
+            <w:proofErr w:type="spellStart"/>
+            <w:r>
+              <w:t>meminta</w:t>
+            </w:r>
+            <w:proofErr w:type="spellEnd"/>
+            <w:r>
+              <w:t xml:space="preserve"> </w:t>
+            </w:r>
+            <w:proofErr w:type="spellStart"/>
+            <w:r>
+              <w:t>aplikasi</w:t>
+            </w:r>
+            <w:proofErr w:type="spellEnd"/>
+            <w:r>
+              <w:t xml:space="preserve"> </w:t>
+            </w:r>
+            <w:proofErr w:type="spellStart"/>
+            <w:r>
+              <w:t>untuk</w:t>
+            </w:r>
+            <w:proofErr w:type="spellEnd"/>
+            <w:r>
+              <w:t xml:space="preserve"> </w:t>
+            </w:r>
+            <w:proofErr w:type="spellStart"/>
+            <w:r>
+              <w:t>menyimpan</w:t>
+            </w:r>
+            <w:proofErr w:type="spellEnd"/>
+            <w:r>
+              <w:t xml:space="preserve"> </w:t>
+            </w:r>
+            <w:proofErr w:type="spellStart"/>
+            <w:r>
+              <w:t>permainan</w:t>
+            </w:r>
+            <w:proofErr w:type="spellEnd"/>
+          </w:p>
+        </w:tc>
+      </w:tr>
+      <w:tr>
+        <w:tc>
+          <w:tcPr>
+            <w:tcW w:w="2830" w:type="dxa"/>
+          </w:tcPr>
+          <w:p>
+            <w:r>
+              <w:t>Main Flow</w:t>
+            </w:r>
+          </w:p>
+        </w:tc>
+        <w:tc>
+          <w:tcPr>
+            <w:tcW w:w="709" w:type="dxa"/>
+          </w:tcPr>
+          <w:p>
+            <w:r>
+              <w:t>Step</w:t>
+            </w:r>
+          </w:p>
+        </w:tc>
+        <w:tc>
+          <w:tcPr>
+            <w:tcW w:w="5811" w:type="dxa"/>
+          </w:tcPr>
+          <w:p>
+            <w:r>
+              <w:t>Action</w:t>
+            </w:r>
+          </w:p>
+        </w:tc>
+      </w:tr>
+      <w:tr>
+        <w:tc>
+          <w:tcPr>
+            <w:tcW w:w="2830" w:type="dxa"/>
+          </w:tcPr>
           <w:p/>
         </w:tc>
-      </w:tr>
-      <w:tr>
-        <w:tc>
-          <w:tcPr>
-            <w:tcW w:w="2830" w:type="dxa"/>
-          </w:tcPr>
-          <w:p>
-            <w:r>
-              <w:t>Main Flow</w:t>
-            </w:r>
-          </w:p>
-        </w:tc>
         <w:tc>
           <w:tcPr>
             <w:tcW w:w="709" w:type="dxa"/>
           </w:tcPr>
           <w:p>
             <w:r>
+              <w:t>1</w:t>
+            </w:r>
+          </w:p>
+        </w:tc>
+        <w:tc>
+          <w:tcPr>
+            <w:tcW w:w="5811" w:type="dxa"/>
+          </w:tcPr>
+          <w:p>
+            <w:proofErr w:type="spellStart"/>
+            <w:r>
+              <w:t>Pemain</w:t>
+            </w:r>
+            <w:proofErr w:type="spellEnd"/>
+            <w:r>
+              <w:t xml:space="preserve"> </w:t>
+            </w:r>
+            <w:proofErr w:type="spellStart"/>
+            <w:r>
+              <w:t>meminta</w:t>
+            </w:r>
+            <w:proofErr w:type="spellEnd"/>
+            <w:r>
+              <w:t xml:space="preserve"> </w:t>
+            </w:r>
+            <w:proofErr w:type="spellStart"/>
+            <w:r>
+              <w:t>sistem</w:t>
+            </w:r>
+            <w:proofErr w:type="spellEnd"/>
+            <w:r>
+              <w:t xml:space="preserve"> </w:t>
+            </w:r>
+            <w:proofErr w:type="spellStart"/>
+            <w:r>
+              <w:t>untuk</w:t>
+            </w:r>
+            <w:proofErr w:type="spellEnd"/>
+            <w:r>
+              <w:t xml:space="preserve"> </w:t>
+            </w:r>
+            <w:proofErr w:type="spellStart"/>
+            <w:r>
+              <w:t>menyimpan</w:t>
+            </w:r>
+            <w:proofErr w:type="spellEnd"/>
+            <w:r>
+              <w:t xml:space="preserve"> </w:t>
+            </w:r>
+            <w:proofErr w:type="spellStart"/>
+            <w:r>
+              <w:t>permainan</w:t>
+            </w:r>
+            <w:proofErr w:type="spellEnd"/>
+          </w:p>
+        </w:tc>
+      </w:tr>
+      <w:tr>
+        <w:tc>
+          <w:tcPr>
+            <w:tcW w:w="2830" w:type="dxa"/>
+          </w:tcPr>
+          <w:p/>
+        </w:tc>
+        <w:tc>
+          <w:tcPr>
+            <w:tcW w:w="709" w:type="dxa"/>
+          </w:tcPr>
+          <w:p>
+            <w:r>
+              <w:t>2</w:t>
+            </w:r>
+          </w:p>
+        </w:tc>
+        <w:tc>
+          <w:tcPr>
+            <w:tcW w:w="5811" w:type="dxa"/>
+          </w:tcPr>
+          <w:p>
+            <w:proofErr w:type="spellStart"/>
+            <w:r>
+              <w:t>Permainan</w:t>
+            </w:r>
+            <w:proofErr w:type="spellEnd"/>
+            <w:r>
+              <w:t xml:space="preserve"> </w:t>
+            </w:r>
+            <w:proofErr w:type="spellStart"/>
+            <w:r>
+              <w:t>berhasil</w:t>
+            </w:r>
+            <w:proofErr w:type="spellEnd"/>
+            <w:r>
+              <w:t xml:space="preserve"> </w:t>
+            </w:r>
+            <w:proofErr w:type="spellStart"/>
+            <w:r>
+              <w:t>disimpan</w:t>
+            </w:r>
+            <w:proofErr w:type="spellEnd"/>
+          </w:p>
+        </w:tc>
+      </w:tr>
+      <w:tr>
+        <w:tc>
+          <w:tcPr>
+            <w:tcW w:w="2830" w:type="dxa"/>
+          </w:tcPr>
+          <w:p>
+            <w:r>
+              <w:t>Extensions</w:t>
+            </w:r>
+          </w:p>
+        </w:tc>
+        <w:tc>
+          <w:tcPr>
+            <w:tcW w:w="709" w:type="dxa"/>
+          </w:tcPr>
+          <w:p>
+            <w:r>
               <w:t>Step</w:t>
             </w:r>
           </w:p>
@@ -6059,7 +6364,7 @@
           </w:tcPr>
           <w:p>
             <w:r>
-              <w:t>Action</w:t>
+              <w:t>Branching Action</w:t>
             </w:r>
           </w:p>
         </w:tc>
@@ -6077,7 +6382,7 @@
           </w:tcPr>
           <w:p>
             <w:r>
-              <w:t>1</w:t>
+              <w:t>1.1</w:t>
             </w:r>
           </w:p>
         </w:tc>
@@ -6088,20 +6393,111 @@
           <w:p>
             <w:proofErr w:type="spellStart"/>
             <w:r>
-              <w:t>Keluar</w:t>
-            </w:r>
-            <w:proofErr w:type="spellEnd"/>
-            <w:r>
-              <w:t xml:space="preserve"> </w:t>
-            </w:r>
-            <w:proofErr w:type="spellStart"/>
-            <w:r>
-              <w:t>dari</w:t>
-            </w:r>
-            <w:proofErr w:type="spellEnd"/>
-            <w:r>
-              <w:t xml:space="preserve"> game</w:t>
-            </w:r>
+              <w:t>Pemain</w:t>
+            </w:r>
+            <w:proofErr w:type="spellEnd"/>
+            <w:r>
+              <w:t xml:space="preserve"> </w:t>
+            </w:r>
+            <w:proofErr w:type="spellStart"/>
+            <w:r>
+              <w:t>tidak</w:t>
+            </w:r>
+            <w:proofErr w:type="spellEnd"/>
+            <w:r>
+              <w:t xml:space="preserve"> </w:t>
+            </w:r>
+            <w:proofErr w:type="spellStart"/>
+            <w:r>
+              <w:t>bisa</w:t>
+            </w:r>
+            <w:proofErr w:type="spellEnd"/>
+            <w:r>
+              <w:t xml:space="preserve"> </w:t>
+            </w:r>
+            <w:proofErr w:type="spellStart"/>
+            <w:r>
+              <w:t>meminta</w:t>
+            </w:r>
+            <w:proofErr w:type="spellEnd"/>
+            <w:r>
+              <w:t xml:space="preserve"> </w:t>
+            </w:r>
+            <w:proofErr w:type="spellStart"/>
+            <w:r>
+              <w:t>sistem</w:t>
+            </w:r>
+            <w:proofErr w:type="spellEnd"/>
+            <w:r>
+              <w:t xml:space="preserve"> </w:t>
+            </w:r>
+            <w:proofErr w:type="spellStart"/>
+            <w:r>
+              <w:t>untuk</w:t>
+            </w:r>
+            <w:proofErr w:type="spellEnd"/>
+            <w:r>
+              <w:t xml:space="preserve"> </w:t>
+            </w:r>
+            <w:proofErr w:type="spellStart"/>
+            <w:r>
+              <w:t>menyimpan</w:t>
+            </w:r>
+            <w:proofErr w:type="spellEnd"/>
+            <w:r>
+              <w:t xml:space="preserve"> </w:t>
+            </w:r>
+            <w:proofErr w:type="spellStart"/>
+            <w:r>
+              <w:t>permainan</w:t>
+            </w:r>
+            <w:proofErr w:type="spellEnd"/>
+          </w:p>
+        </w:tc>
+      </w:tr>
+      <w:tr>
+        <w:tc>
+          <w:tcPr>
+            <w:tcW w:w="2830" w:type="dxa"/>
+          </w:tcPr>
+          <w:p/>
+        </w:tc>
+        <w:tc>
+          <w:tcPr>
+            <w:tcW w:w="709" w:type="dxa"/>
+          </w:tcPr>
+          <w:p>
+            <w:r>
+              <w:t>2.1</w:t>
+            </w:r>
+          </w:p>
+        </w:tc>
+        <w:tc>
+          <w:tcPr>
+            <w:tcW w:w="5811" w:type="dxa"/>
+          </w:tcPr>
+          <w:p>
+            <w:proofErr w:type="spellStart"/>
+            <w:r>
+              <w:t>Permainan</w:t>
+            </w:r>
+            <w:proofErr w:type="spellEnd"/>
+            <w:r>
+              <w:t xml:space="preserve"> </w:t>
+            </w:r>
+            <w:proofErr w:type="spellStart"/>
+            <w:r>
+              <w:t>gagal</w:t>
+            </w:r>
+            <w:proofErr w:type="spellEnd"/>
+            <w:r>
+              <w:t xml:space="preserve"> </w:t>
+            </w:r>
+            <w:proofErr w:type="spellStart"/>
+            <w:r>
+              <w:t>disimpan</w:t>
+            </w:r>
+            <w:proofErr w:type="spellEnd"/>
           </w:p>
         </w:tc>
       </w:tr>
@@ -6133,7 +6529,8 @@
               <w:rPr>
                 <w:b/>
               </w:rPr>
-              <w:t>Use case name</w:t>
+              <w:lastRenderedPageBreak/>
+              <w:t>Use Case Name</w:t>
             </w:r>
           </w:p>
         </w:tc>
@@ -6153,23 +6550,15 @@
               <w:rPr>
                 <w:b/>
               </w:rPr>
-              <w:t>Cuci</w:t>
+              <w:t>Keluar</w:t>
             </w:r>
             <w:proofErr w:type="spellEnd"/>
             <w:r>
               <w:rPr>
                 <w:b/>
               </w:rPr>
-              <w:t xml:space="preserve"> </w:t>
-            </w:r>
-            <w:proofErr w:type="spellStart"/>
-            <w:r>
-              <w:rPr>
-                <w:b/>
-              </w:rPr>
-              <w:t>gelas</w:t>
-            </w:r>
-            <w:proofErr w:type="spellEnd"/>
+              <w:t xml:space="preserve"> Game</w:t>
+            </w:r>
           </w:p>
         </w:tc>
       </w:tr>
@@ -6189,11 +6578,7 @@
             <w:tcW w:w="6520" w:type="dxa"/>
             <w:gridSpan w:val="2"/>
           </w:tcPr>
-          <w:p>
-            <w:r>
-              <w:t>-</w:t>
-            </w:r>
-          </w:p>
+          <w:p/>
         </w:tc>
       </w:tr>
       <w:tr>
@@ -6215,36 +6600,36 @@
           <w:p>
             <w:proofErr w:type="spellStart"/>
             <w:r>
-              <w:t>Gelas</w:t>
-            </w:r>
-            <w:proofErr w:type="spellEnd"/>
-            <w:r>
-              <w:t xml:space="preserve"> </w:t>
-            </w:r>
-            <w:proofErr w:type="spellStart"/>
-            <w:r>
-              <w:t>berhasil</w:t>
-            </w:r>
-            <w:proofErr w:type="spellEnd"/>
-            <w:r>
-              <w:t xml:space="preserve"> </w:t>
-            </w:r>
-            <w:proofErr w:type="spellStart"/>
-            <w:r>
-              <w:t>dibersihkan</w:t>
-            </w:r>
-            <w:proofErr w:type="spellEnd"/>
-          </w:p>
-        </w:tc>
-      </w:tr>
-      <w:tr>
-        <w:tc>
-          <w:tcPr>
-            <w:tcW w:w="2830" w:type="dxa"/>
-          </w:tcPr>
-          <w:p>
-            <w:r>
-              <w:t>Preconditions</w:t>
+              <w:t>Keluar</w:t>
+            </w:r>
+            <w:proofErr w:type="spellEnd"/>
+            <w:r>
+              <w:t xml:space="preserve"> </w:t>
+            </w:r>
+            <w:proofErr w:type="spellStart"/>
+            <w:r>
+              <w:t>dari</w:t>
+            </w:r>
+            <w:proofErr w:type="spellEnd"/>
+            <w:r>
+              <w:t xml:space="preserve"> </w:t>
+            </w:r>
+            <w:proofErr w:type="spellStart"/>
+            <w:r>
+              <w:t>permainan</w:t>
+            </w:r>
+            <w:proofErr w:type="spellEnd"/>
+          </w:p>
+        </w:tc>
+      </w:tr>
+      <w:tr>
+        <w:tc>
+          <w:tcPr>
+            <w:tcW w:w="2830" w:type="dxa"/>
+          </w:tcPr>
+          <w:p>
+            <w:r>
+              <w:t>Precondition</w:t>
             </w:r>
           </w:p>
         </w:tc>
@@ -6264,36 +6649,36 @@
             </w:r>
             <w:proofErr w:type="spellStart"/>
             <w:r>
-              <w:t>memilih</w:t>
-            </w:r>
-            <w:proofErr w:type="spellEnd"/>
-            <w:r>
-              <w:t xml:space="preserve"> </w:t>
-            </w:r>
-            <w:proofErr w:type="spellStart"/>
-            <w:r>
-              <w:t>ruang</w:t>
-            </w:r>
-            <w:proofErr w:type="spellEnd"/>
-            <w:r>
-              <w:t xml:space="preserve"> </w:t>
-            </w:r>
-            <w:proofErr w:type="spellStart"/>
-            <w:r>
-              <w:t>dapur</w:t>
-            </w:r>
-            <w:proofErr w:type="spellEnd"/>
-          </w:p>
-        </w:tc>
-      </w:tr>
-      <w:tr>
-        <w:tc>
-          <w:tcPr>
-            <w:tcW w:w="2830" w:type="dxa"/>
-          </w:tcPr>
-          <w:p>
-            <w:r>
-              <w:t>Successful and Condition</w:t>
+              <w:t>berada</w:t>
+            </w:r>
+            <w:proofErr w:type="spellEnd"/>
+            <w:r>
+              <w:t xml:space="preserve"> </w:t>
+            </w:r>
+            <w:proofErr w:type="spellStart"/>
+            <w:r>
+              <w:t>dalam</w:t>
+            </w:r>
+            <w:proofErr w:type="spellEnd"/>
+            <w:r>
+              <w:t xml:space="preserve"> </w:t>
+            </w:r>
+            <w:proofErr w:type="spellStart"/>
+            <w:r>
+              <w:t>permainan</w:t>
+            </w:r>
+            <w:proofErr w:type="spellEnd"/>
+          </w:p>
+        </w:tc>
+      </w:tr>
+      <w:tr>
+        <w:tc>
+          <w:tcPr>
+            <w:tcW w:w="2830" w:type="dxa"/>
+          </w:tcPr>
+          <w:p>
+            <w:r>
+              <w:t>Successful End Condition</w:t>
             </w:r>
           </w:p>
         </w:tc>
@@ -6321,28 +6706,44 @@
             </w:r>
             <w:proofErr w:type="spellStart"/>
             <w:r>
-              <w:t>membersihkan</w:t>
-            </w:r>
-            <w:proofErr w:type="spellEnd"/>
-            <w:r>
-              <w:t xml:space="preserve"> </w:t>
-            </w:r>
-            <w:proofErr w:type="spellStart"/>
-            <w:r>
-              <w:t>gelas</w:t>
-            </w:r>
-            <w:proofErr w:type="spellEnd"/>
-          </w:p>
-        </w:tc>
-      </w:tr>
-      <w:tr>
-        <w:tc>
-          <w:tcPr>
-            <w:tcW w:w="2830" w:type="dxa"/>
-          </w:tcPr>
-          <w:p>
-            <w:r>
-              <w:t>Primary Actors</w:t>
+              <w:t>k</w:t>
+            </w:r>
+            <w:r>
+              <w:t>eluar</w:t>
+            </w:r>
+            <w:proofErr w:type="spellEnd"/>
+            <w:r>
+              <w:t xml:space="preserve"> </w:t>
+            </w:r>
+            <w:proofErr w:type="spellStart"/>
+            <w:r>
+              <w:t>dari</w:t>
+            </w:r>
+            <w:proofErr w:type="spellEnd"/>
+            <w:r>
+              <w:t xml:space="preserve"> </w:t>
+            </w:r>
+            <w:proofErr w:type="spellStart"/>
+            <w:r>
+              <w:t>permainan</w:t>
+            </w:r>
+            <w:proofErr w:type="spellEnd"/>
+          </w:p>
+        </w:tc>
+      </w:tr>
+      <w:tr>
+        <w:tc>
+          <w:tcPr>
+            <w:tcW w:w="2830" w:type="dxa"/>
+          </w:tcPr>
+          <w:p>
+            <w:proofErr w:type="spellStart"/>
+            <w:r>
+              <w:t>Falied</w:t>
+            </w:r>
+            <w:proofErr w:type="spellEnd"/>
+            <w:r>
+              <w:t xml:space="preserve"> End Condition</w:t>
             </w:r>
           </w:p>
         </w:tc>
@@ -6357,17 +6758,57 @@
               <w:t>Pemain</w:t>
             </w:r>
             <w:proofErr w:type="spellEnd"/>
-          </w:p>
-        </w:tc>
-      </w:tr>
-      <w:tr>
-        <w:tc>
-          <w:tcPr>
-            <w:tcW w:w="2830" w:type="dxa"/>
-          </w:tcPr>
-          <w:p>
-            <w:r>
-              <w:t>Secondary Actors</w:t>
+            <w:r>
+              <w:t xml:space="preserve"> </w:t>
+            </w:r>
+            <w:proofErr w:type="spellStart"/>
+            <w:r>
+              <w:t>tidak</w:t>
+            </w:r>
+            <w:proofErr w:type="spellEnd"/>
+            <w:r>
+              <w:t xml:space="preserve"> </w:t>
+            </w:r>
+            <w:proofErr w:type="spellStart"/>
+            <w:r>
+              <w:t>dapat</w:t>
+            </w:r>
+            <w:proofErr w:type="spellEnd"/>
+            <w:r>
+              <w:t xml:space="preserve"> </w:t>
+            </w:r>
+            <w:proofErr w:type="spellStart"/>
+            <w:r>
+              <w:t>keluar</w:t>
+            </w:r>
+            <w:proofErr w:type="spellEnd"/>
+            <w:r>
+              <w:t xml:space="preserve"> </w:t>
+            </w:r>
+            <w:proofErr w:type="spellStart"/>
+            <w:r>
+              <w:t>dari</w:t>
+            </w:r>
+            <w:proofErr w:type="spellEnd"/>
+            <w:r>
+              <w:t xml:space="preserve"> </w:t>
+            </w:r>
+            <w:proofErr w:type="spellStart"/>
+            <w:r>
+              <w:t>permainan</w:t>
+            </w:r>
+            <w:proofErr w:type="spellEnd"/>
+          </w:p>
+        </w:tc>
+      </w:tr>
+      <w:tr>
+        <w:tc>
+          <w:tcPr>
+            <w:tcW w:w="2830" w:type="dxa"/>
+          </w:tcPr>
+          <w:p>
+            <w:r>
+              <w:t>Primary Actors</w:t>
             </w:r>
           </w:p>
         </w:tc>
@@ -6377,20 +6818,22 @@
             <w:gridSpan w:val="2"/>
           </w:tcPr>
           <w:p>
-            <w:r>
-              <w:t>-</w:t>
-            </w:r>
-          </w:p>
-        </w:tc>
-      </w:tr>
-      <w:tr>
-        <w:tc>
-          <w:tcPr>
-            <w:tcW w:w="2830" w:type="dxa"/>
-          </w:tcPr>
-          <w:p>
-            <w:r>
-              <w:t>Trigger</w:t>
+            <w:proofErr w:type="spellStart"/>
+            <w:r>
+              <w:t>Pemain</w:t>
+            </w:r>
+            <w:proofErr w:type="spellEnd"/>
+          </w:p>
+        </w:tc>
+      </w:tr>
+      <w:tr>
+        <w:tc>
+          <w:tcPr>
+            <w:tcW w:w="2830" w:type="dxa"/>
+          </w:tcPr>
+          <w:p>
+            <w:r>
+              <w:t>Secondary Actor</w:t>
             </w:r>
           </w:p>
         </w:tc>
@@ -6399,309 +6842,101 @@
             <w:tcW w:w="6520" w:type="dxa"/>
             <w:gridSpan w:val="2"/>
           </w:tcPr>
-          <w:p>
-            <w:r>
-              <w:t>-</w:t>
-            </w:r>
-          </w:p>
-        </w:tc>
-      </w:tr>
-      <w:tr>
-        <w:tc>
-          <w:tcPr>
-            <w:tcW w:w="2830" w:type="dxa"/>
-          </w:tcPr>
-          <w:p>
-            <w:r>
-              <w:t>Main Flow</w:t>
-            </w:r>
-          </w:p>
-        </w:tc>
-        <w:tc>
-          <w:tcPr>
-            <w:tcW w:w="709" w:type="dxa"/>
-          </w:tcPr>
-          <w:p>
-            <w:r>
-              <w:t>Step</w:t>
-            </w:r>
-          </w:p>
-        </w:tc>
-        <w:tc>
-          <w:tcPr>
-            <w:tcW w:w="5811" w:type="dxa"/>
-          </w:tcPr>
-          <w:p>
-            <w:r>
-              <w:t>Action</w:t>
-            </w:r>
-          </w:p>
-        </w:tc>
-      </w:tr>
-      <w:tr>
-        <w:tc>
-          <w:tcPr>
-            <w:tcW w:w="2830" w:type="dxa"/>
-          </w:tcPr>
           <w:p/>
         </w:tc>
-        <w:tc>
-          <w:tcPr>
-            <w:tcW w:w="709" w:type="dxa"/>
-          </w:tcPr>
-          <w:p>
-            <w:r>
-              <w:t>1</w:t>
-            </w:r>
-          </w:p>
-        </w:tc>
-        <w:tc>
-          <w:tcPr>
-            <w:tcW w:w="5811" w:type="dxa"/>
-          </w:tcPr>
-          <w:p>
-            <w:proofErr w:type="spellStart"/>
-            <w:r>
-              <w:t>Pemain</w:t>
-            </w:r>
-            <w:proofErr w:type="spellEnd"/>
-            <w:r>
-              <w:t xml:space="preserve"> </w:t>
-            </w:r>
-            <w:proofErr w:type="spellStart"/>
-            <w:r>
-              <w:t>memilih</w:t>
-            </w:r>
-            <w:proofErr w:type="spellEnd"/>
-            <w:r>
-              <w:t xml:space="preserve"> </w:t>
-            </w:r>
-            <w:proofErr w:type="spellStart"/>
-            <w:r>
-              <w:t>ruang</w:t>
-            </w:r>
-            <w:proofErr w:type="spellEnd"/>
-            <w:r>
-              <w:t xml:space="preserve"> </w:t>
-            </w:r>
-            <w:proofErr w:type="spellStart"/>
-            <w:r>
-              <w:t>dapur</w:t>
-            </w:r>
-            <w:proofErr w:type="spellEnd"/>
-          </w:p>
-        </w:tc>
-      </w:tr>
-      <w:tr>
-        <w:tc>
-          <w:tcPr>
-            <w:tcW w:w="2830" w:type="dxa"/>
-          </w:tcPr>
-          <w:p>
-            <w:pPr>
-              <w:jc w:val="right"/>
-            </w:pPr>
-          </w:p>
-        </w:tc>
-        <w:tc>
-          <w:tcPr>
-            <w:tcW w:w="709" w:type="dxa"/>
-          </w:tcPr>
-          <w:p>
-            <w:r>
-              <w:t>2</w:t>
-            </w:r>
-          </w:p>
-        </w:tc>
-        <w:tc>
-          <w:tcPr>
-            <w:tcW w:w="5811" w:type="dxa"/>
-          </w:tcPr>
-          <w:p>
-            <w:proofErr w:type="spellStart"/>
-            <w:r>
-              <w:t>Pemain</w:t>
-            </w:r>
-            <w:proofErr w:type="spellEnd"/>
-            <w:r>
-              <w:t xml:space="preserve"> </w:t>
-            </w:r>
-            <w:proofErr w:type="spellStart"/>
-            <w:r>
-              <w:t>memilih</w:t>
-            </w:r>
-            <w:proofErr w:type="spellEnd"/>
-            <w:r>
-              <w:t xml:space="preserve"> </w:t>
-            </w:r>
-            <w:proofErr w:type="spellStart"/>
-            <w:r>
-              <w:t>mencuci</w:t>
-            </w:r>
-            <w:proofErr w:type="spellEnd"/>
-            <w:r>
-              <w:t xml:space="preserve"> </w:t>
-            </w:r>
-            <w:proofErr w:type="spellStart"/>
-            <w:r>
-              <w:t>gelas</w:t>
-            </w:r>
-            <w:proofErr w:type="spellEnd"/>
-          </w:p>
-        </w:tc>
-      </w:tr>
-      <w:tr>
-        <w:tc>
-          <w:tcPr>
-            <w:tcW w:w="2830" w:type="dxa"/>
-          </w:tcPr>
-          <w:p>
-            <w:pPr>
-              <w:jc w:val="right"/>
-            </w:pPr>
-          </w:p>
-        </w:tc>
-        <w:tc>
-          <w:tcPr>
-            <w:tcW w:w="709" w:type="dxa"/>
-          </w:tcPr>
-          <w:p>
-            <w:r>
-              <w:t>3</w:t>
-            </w:r>
-          </w:p>
-        </w:tc>
-        <w:tc>
-          <w:tcPr>
-            <w:tcW w:w="5811" w:type="dxa"/>
-          </w:tcPr>
-          <w:p>
-            <w:proofErr w:type="spellStart"/>
-            <w:r>
-              <w:t>Pemain</w:t>
-            </w:r>
-            <w:proofErr w:type="spellEnd"/>
-            <w:r>
-              <w:t xml:space="preserve"> </w:t>
-            </w:r>
-            <w:proofErr w:type="spellStart"/>
-            <w:r>
-              <w:t>memilih</w:t>
-            </w:r>
-            <w:proofErr w:type="spellEnd"/>
-            <w:r>
-              <w:t xml:space="preserve"> </w:t>
-            </w:r>
-            <w:proofErr w:type="spellStart"/>
-            <w:r>
-              <w:t>sabun</w:t>
-            </w:r>
-            <w:proofErr w:type="spellEnd"/>
-          </w:p>
-        </w:tc>
-      </w:tr>
-      <w:tr>
-        <w:tc>
-          <w:tcPr>
-            <w:tcW w:w="2830" w:type="dxa"/>
-          </w:tcPr>
-          <w:p>
-            <w:pPr>
-              <w:jc w:val="right"/>
-            </w:pPr>
-          </w:p>
-        </w:tc>
-        <w:tc>
-          <w:tcPr>
-            <w:tcW w:w="709" w:type="dxa"/>
-          </w:tcPr>
-          <w:p>
-            <w:r>
-              <w:t>4</w:t>
-            </w:r>
-          </w:p>
-        </w:tc>
-        <w:tc>
-          <w:tcPr>
-            <w:tcW w:w="5811" w:type="dxa"/>
-          </w:tcPr>
-          <w:p>
-            <w:proofErr w:type="spellStart"/>
-            <w:r>
-              <w:t>Pemain</w:t>
-            </w:r>
-            <w:proofErr w:type="spellEnd"/>
-            <w:r>
-              <w:t xml:space="preserve"> </w:t>
-            </w:r>
-            <w:proofErr w:type="spellStart"/>
-            <w:r>
-              <w:t>membersihkan</w:t>
-            </w:r>
-            <w:proofErr w:type="spellEnd"/>
-            <w:r>
-              <w:t xml:space="preserve"> </w:t>
-            </w:r>
-            <w:proofErr w:type="spellStart"/>
-            <w:r>
-              <w:t>gelas</w:t>
-            </w:r>
-            <w:proofErr w:type="spellEnd"/>
-          </w:p>
-        </w:tc>
-      </w:tr>
-      <w:tr>
-        <w:tc>
-          <w:tcPr>
-            <w:tcW w:w="2830" w:type="dxa"/>
-          </w:tcPr>
-          <w:p>
-            <w:pPr>
-              <w:jc w:val="right"/>
-            </w:pPr>
-          </w:p>
-        </w:tc>
-        <w:tc>
-          <w:tcPr>
-            <w:tcW w:w="709" w:type="dxa"/>
-          </w:tcPr>
-          <w:p>
-            <w:r>
-              <w:t>5</w:t>
-            </w:r>
-          </w:p>
-        </w:tc>
-        <w:tc>
-          <w:tcPr>
-            <w:tcW w:w="5811" w:type="dxa"/>
-          </w:tcPr>
-          <w:p>
-            <w:proofErr w:type="spellStart"/>
-            <w:r>
-              <w:t>Skor</w:t>
-            </w:r>
-            <w:proofErr w:type="spellEnd"/>
-            <w:r>
-              <w:t xml:space="preserve"> </w:t>
-            </w:r>
-            <w:proofErr w:type="spellStart"/>
-            <w:r>
-              <w:t>akan</w:t>
-            </w:r>
-            <w:proofErr w:type="spellEnd"/>
-            <w:r>
-              <w:t xml:space="preserve"> </w:t>
-            </w:r>
-            <w:proofErr w:type="spellStart"/>
-            <w:r>
-              <w:t>tamp</w:t>
-            </w:r>
+      </w:tr>
+      <w:tr>
+        <w:tc>
+          <w:tcPr>
+            <w:tcW w:w="2830" w:type="dxa"/>
+          </w:tcPr>
+          <w:p>
+            <w:r>
+              <w:t>Trigger</w:t>
+            </w:r>
+          </w:p>
+        </w:tc>
+        <w:tc>
+          <w:tcPr>
+            <w:tcW w:w="6520" w:type="dxa"/>
+            <w:gridSpan w:val="2"/>
+          </w:tcPr>
+          <w:p>
             <w:bookmarkStart w:id="0" w:name="_GoBack"/>
             <w:bookmarkEnd w:id="0"/>
-            <w:r>
-              <w:t>il</w:t>
-            </w:r>
-            <w:proofErr w:type="spellEnd"/>
+          </w:p>
+        </w:tc>
+      </w:tr>
+      <w:tr>
+        <w:tc>
+          <w:tcPr>
+            <w:tcW w:w="2830" w:type="dxa"/>
+          </w:tcPr>
+          <w:p>
+            <w:r>
+              <w:t>Main Flow</w:t>
+            </w:r>
+          </w:p>
+        </w:tc>
+        <w:tc>
+          <w:tcPr>
+            <w:tcW w:w="709" w:type="dxa"/>
+          </w:tcPr>
+          <w:p>
+            <w:r>
+              <w:t>Step</w:t>
+            </w:r>
+          </w:p>
+        </w:tc>
+        <w:tc>
+          <w:tcPr>
+            <w:tcW w:w="5811" w:type="dxa"/>
+          </w:tcPr>
+          <w:p>
+            <w:r>
+              <w:t>Action</w:t>
+            </w:r>
+          </w:p>
+        </w:tc>
+      </w:tr>
+      <w:tr>
+        <w:tc>
+          <w:tcPr>
+            <w:tcW w:w="2830" w:type="dxa"/>
+          </w:tcPr>
+          <w:p/>
+        </w:tc>
+        <w:tc>
+          <w:tcPr>
+            <w:tcW w:w="709" w:type="dxa"/>
+          </w:tcPr>
+          <w:p>
+            <w:r>
+              <w:t>1</w:t>
+            </w:r>
+          </w:p>
+        </w:tc>
+        <w:tc>
+          <w:tcPr>
+            <w:tcW w:w="5811" w:type="dxa"/>
+          </w:tcPr>
+          <w:p>
+            <w:proofErr w:type="spellStart"/>
+            <w:r>
+              <w:t>Keluar</w:t>
+            </w:r>
+            <w:proofErr w:type="spellEnd"/>
+            <w:r>
+              <w:t xml:space="preserve"> </w:t>
+            </w:r>
+            <w:proofErr w:type="spellStart"/>
+            <w:r>
+              <w:t>dari</w:t>
+            </w:r>
+            <w:proofErr w:type="spellEnd"/>
+            <w:r>
+              <w:t xml:space="preserve"> game</w:t>
+            </w:r>
           </w:p>
         </w:tc>
       </w:tr>
@@ -6767,7 +7002,7 @@
               <w:rPr>
                 <w:b/>
               </w:rPr>
-              <w:t>piring</w:t>
+              <w:t>gelas</w:t>
             </w:r>
             <w:proofErr w:type="spellEnd"/>
           </w:p>
@@ -6815,7 +7050,7 @@
           <w:p>
             <w:proofErr w:type="spellStart"/>
             <w:r>
-              <w:t>Piring</w:t>
+              <w:t>Gelas</w:t>
             </w:r>
             <w:proofErr w:type="spellEnd"/>
             <w:r>
@@ -7144,7 +7379,7 @@
             </w:r>
             <w:proofErr w:type="spellStart"/>
             <w:r>
-              <w:t>piring</w:t>
+              <w:t>gelas</w:t>
             </w:r>
             <w:proofErr w:type="spellEnd"/>
           </w:p>
@@ -7244,7 +7479,7 @@
             </w:r>
             <w:proofErr w:type="spellStart"/>
             <w:r>
-              <w:t>piring</w:t>
+              <w:t>gelas</w:t>
             </w:r>
             <w:proofErr w:type="spellEnd"/>
           </w:p>
@@ -7348,7 +7583,7 @@
               <w:rPr>
                 <w:b/>
               </w:rPr>
-              <w:t>Sabun</w:t>
+              <w:t>Cuci</w:t>
             </w:r>
             <w:proofErr w:type="spellEnd"/>
             <w:r>
@@ -7362,7 +7597,7 @@
               <w:rPr>
                 <w:b/>
               </w:rPr>
-              <w:t>cuci</w:t>
+              <w:t>piring</w:t>
             </w:r>
             <w:proofErr w:type="spellEnd"/>
           </w:p>
@@ -7410,23 +7645,23 @@
           <w:p>
             <w:proofErr w:type="spellStart"/>
             <w:r>
-              <w:t>Sabun</w:t>
-            </w:r>
-            <w:proofErr w:type="spellEnd"/>
-            <w:r>
-              <w:t xml:space="preserve"> </w:t>
-            </w:r>
-            <w:proofErr w:type="spellStart"/>
-            <w:r>
-              <w:t>telah</w:t>
-            </w:r>
-            <w:proofErr w:type="spellEnd"/>
-            <w:r>
-              <w:t xml:space="preserve"> </w:t>
-            </w:r>
-            <w:proofErr w:type="spellStart"/>
-            <w:r>
-              <w:t>dipilih</w:t>
+              <w:t>Piring</w:t>
+            </w:r>
+            <w:proofErr w:type="spellEnd"/>
+            <w:r>
+              <w:t xml:space="preserve"> </w:t>
+            </w:r>
+            <w:proofErr w:type="spellStart"/>
+            <w:r>
+              <w:t>berhasil</w:t>
+            </w:r>
+            <w:proofErr w:type="spellEnd"/>
+            <w:r>
+              <w:t xml:space="preserve"> </w:t>
+            </w:r>
+            <w:proofErr w:type="spellStart"/>
+            <w:r>
+              <w:t>dibersihkan</w:t>
             </w:r>
             <w:proofErr w:type="spellEnd"/>
           </w:p>
@@ -7478,38 +7713,6 @@
               <w:t>dapur</w:t>
             </w:r>
             <w:proofErr w:type="spellEnd"/>
-            <w:r>
-              <w:t xml:space="preserve"> </w:t>
-            </w:r>
-            <w:proofErr w:type="spellStart"/>
-            <w:r>
-              <w:t>atau</w:t>
-            </w:r>
-            <w:proofErr w:type="spellEnd"/>
-            <w:r>
-              <w:t xml:space="preserve"> </w:t>
-            </w:r>
-            <w:proofErr w:type="spellStart"/>
-            <w:r>
-              <w:t>ruang</w:t>
-            </w:r>
-            <w:proofErr w:type="spellEnd"/>
-            <w:r>
-              <w:t xml:space="preserve"> </w:t>
-            </w:r>
-            <w:proofErr w:type="spellStart"/>
-            <w:r>
-              <w:t>cuci</w:t>
-            </w:r>
-            <w:proofErr w:type="spellEnd"/>
-            <w:r>
-              <w:t xml:space="preserve"> </w:t>
-            </w:r>
-            <w:proofErr w:type="spellStart"/>
-            <w:r>
-              <w:t>baju</w:t>
-            </w:r>
-            <w:proofErr w:type="spellEnd"/>
           </w:p>
         </w:tc>
       </w:tr>
@@ -7532,10 +7735,7 @@
           <w:p>
             <w:proofErr w:type="spellStart"/>
             <w:r>
-              <w:t>Pe</w:t>
-            </w:r>
-            <w:r>
-              <w:t>main</w:t>
+              <w:t>Pemain</w:t>
             </w:r>
             <w:proofErr w:type="spellEnd"/>
             <w:r>
@@ -7551,15 +7751,15 @@
             </w:r>
             <w:proofErr w:type="spellStart"/>
             <w:r>
-              <w:t>memilih</w:t>
-            </w:r>
-            <w:proofErr w:type="spellEnd"/>
-            <w:r>
-              <w:t xml:space="preserve"> </w:t>
-            </w:r>
-            <w:proofErr w:type="spellStart"/>
-            <w:r>
-              <w:t>sabun</w:t>
+              <w:t>membersihkan</w:t>
+            </w:r>
+            <w:proofErr w:type="spellEnd"/>
+            <w:r>
+              <w:t xml:space="preserve"> </w:t>
+            </w:r>
+            <w:proofErr w:type="spellStart"/>
+            <w:r>
+              <w:t>gelas</w:t>
             </w:r>
             <w:proofErr w:type="spellEnd"/>
           </w:p>
@@ -7597,7 +7797,6 @@
           </w:tcPr>
           <w:p>
             <w:r>
-              <w:lastRenderedPageBreak/>
               <w:t>Secondary Actors</w:t>
             </w:r>
           </w:p>
@@ -7718,38 +7917,6 @@
             <w:proofErr w:type="spellStart"/>
             <w:r>
               <w:t>dapur</w:t>
-            </w:r>
-            <w:proofErr w:type="spellEnd"/>
-            <w:r>
-              <w:t xml:space="preserve"> </w:t>
-            </w:r>
-            <w:proofErr w:type="spellStart"/>
-            <w:r>
-              <w:t>atau</w:t>
-            </w:r>
-            <w:proofErr w:type="spellEnd"/>
-            <w:r>
-              <w:t xml:space="preserve"> </w:t>
-            </w:r>
-            <w:proofErr w:type="spellStart"/>
-            <w:r>
-              <w:t>ruang</w:t>
-            </w:r>
-            <w:proofErr w:type="spellEnd"/>
-            <w:r>
-              <w:t xml:space="preserve"> </w:t>
-            </w:r>
-            <w:proofErr w:type="spellStart"/>
-            <w:r>
-              <w:t>cuci</w:t>
-            </w:r>
-            <w:proofErr w:type="spellEnd"/>
-            <w:r>
-              <w:t xml:space="preserve"> </w:t>
-            </w:r>
-            <w:proofErr w:type="spellStart"/>
-            <w:r>
-              <w:t>baju</w:t>
             </w:r>
             <w:proofErr w:type="spellEnd"/>
           </w:p>
@@ -7799,15 +7966,15 @@
             </w:r>
             <w:proofErr w:type="spellStart"/>
             <w:r>
-              <w:t>sabun</w:t>
-            </w:r>
-            <w:proofErr w:type="spellEnd"/>
-            <w:r>
-              <w:t xml:space="preserve"> </w:t>
-            </w:r>
-            <w:proofErr w:type="spellStart"/>
-            <w:r>
-              <w:t>cuci</w:t>
+              <w:t>mencuci</w:t>
+            </w:r>
+            <w:proofErr w:type="spellEnd"/>
+            <w:r>
+              <w:t xml:space="preserve"> </w:t>
+            </w:r>
+            <w:proofErr w:type="spellStart"/>
+            <w:r>
+              <w:t>piring</w:t>
             </w:r>
             <w:proofErr w:type="spellEnd"/>
           </w:p>
@@ -7841,23 +8008,123 @@
           <w:p>
             <w:proofErr w:type="spellStart"/>
             <w:r>
-              <w:t>Sabun</w:t>
-            </w:r>
-            <w:proofErr w:type="spellEnd"/>
-            <w:r>
-              <w:t xml:space="preserve"> </w:t>
-            </w:r>
-            <w:proofErr w:type="spellStart"/>
-            <w:r>
-              <w:t>berhasil</w:t>
-            </w:r>
-            <w:proofErr w:type="spellEnd"/>
-            <w:r>
-              <w:t xml:space="preserve"> </w:t>
-            </w:r>
-            <w:proofErr w:type="spellStart"/>
-            <w:r>
-              <w:t>dipilih</w:t>
+              <w:t>Pemain</w:t>
+            </w:r>
+            <w:proofErr w:type="spellEnd"/>
+            <w:r>
+              <w:t xml:space="preserve"> </w:t>
+            </w:r>
+            <w:proofErr w:type="spellStart"/>
+            <w:r>
+              <w:t>memilih</w:t>
+            </w:r>
+            <w:proofErr w:type="spellEnd"/>
+            <w:r>
+              <w:t xml:space="preserve"> </w:t>
+            </w:r>
+            <w:proofErr w:type="spellStart"/>
+            <w:r>
+              <w:t>sabun</w:t>
+            </w:r>
+            <w:proofErr w:type="spellEnd"/>
+          </w:p>
+        </w:tc>
+      </w:tr>
+      <w:tr>
+        <w:tc>
+          <w:tcPr>
+            <w:tcW w:w="2830" w:type="dxa"/>
+          </w:tcPr>
+          <w:p>
+            <w:pPr>
+              <w:jc w:val="right"/>
+            </w:pPr>
+          </w:p>
+        </w:tc>
+        <w:tc>
+          <w:tcPr>
+            <w:tcW w:w="709" w:type="dxa"/>
+          </w:tcPr>
+          <w:p>
+            <w:r>
+              <w:t>4</w:t>
+            </w:r>
+          </w:p>
+        </w:tc>
+        <w:tc>
+          <w:tcPr>
+            <w:tcW w:w="5811" w:type="dxa"/>
+          </w:tcPr>
+          <w:p>
+            <w:proofErr w:type="spellStart"/>
+            <w:r>
+              <w:t>Pemain</w:t>
+            </w:r>
+            <w:proofErr w:type="spellEnd"/>
+            <w:r>
+              <w:t xml:space="preserve"> </w:t>
+            </w:r>
+            <w:proofErr w:type="spellStart"/>
+            <w:r>
+              <w:t>membersihkan</w:t>
+            </w:r>
+            <w:proofErr w:type="spellEnd"/>
+            <w:r>
+              <w:t xml:space="preserve"> </w:t>
+            </w:r>
+            <w:proofErr w:type="spellStart"/>
+            <w:r>
+              <w:t>piring</w:t>
+            </w:r>
+            <w:proofErr w:type="spellEnd"/>
+          </w:p>
+        </w:tc>
+      </w:tr>
+      <w:tr>
+        <w:tc>
+          <w:tcPr>
+            <w:tcW w:w="2830" w:type="dxa"/>
+          </w:tcPr>
+          <w:p>
+            <w:pPr>
+              <w:jc w:val="right"/>
+            </w:pPr>
+          </w:p>
+        </w:tc>
+        <w:tc>
+          <w:tcPr>
+            <w:tcW w:w="709" w:type="dxa"/>
+          </w:tcPr>
+          <w:p>
+            <w:r>
+              <w:t>5</w:t>
+            </w:r>
+          </w:p>
+        </w:tc>
+        <w:tc>
+          <w:tcPr>
+            <w:tcW w:w="5811" w:type="dxa"/>
+          </w:tcPr>
+          <w:p>
+            <w:proofErr w:type="spellStart"/>
+            <w:r>
+              <w:t>Skor</w:t>
+            </w:r>
+            <w:proofErr w:type="spellEnd"/>
+            <w:r>
+              <w:t xml:space="preserve"> </w:t>
+            </w:r>
+            <w:proofErr w:type="spellStart"/>
+            <w:r>
+              <w:t>akan</w:t>
+            </w:r>
+            <w:proofErr w:type="spellEnd"/>
+            <w:r>
+              <w:t xml:space="preserve"> </w:t>
+            </w:r>
+            <w:proofErr w:type="spellStart"/>
+            <w:r>
+              <w:t>tampil</w:t>
             </w:r>
             <w:proofErr w:type="spellEnd"/>
           </w:p>
@@ -7911,7 +8178,7 @@
               <w:rPr>
                 <w:b/>
               </w:rPr>
-              <w:t>Sikat</w:t>
+              <w:t>Sabun</w:t>
             </w:r>
             <w:proofErr w:type="spellEnd"/>
             <w:r>
@@ -7925,7 +8192,7 @@
               <w:rPr>
                 <w:b/>
               </w:rPr>
-              <w:t>Baju</w:t>
+              <w:t>cuci</w:t>
             </w:r>
             <w:proofErr w:type="spellEnd"/>
           </w:p>
@@ -7961,6 +8228,7 @@
           </w:tcPr>
           <w:p>
             <w:r>
+              <w:lastRenderedPageBreak/>
               <w:t>Goal In Context</w:t>
             </w:r>
           </w:p>
@@ -7973,23 +8241,23 @@
           <w:p>
             <w:proofErr w:type="spellStart"/>
             <w:r>
-              <w:t>Baju</w:t>
-            </w:r>
-            <w:proofErr w:type="spellEnd"/>
-            <w:r>
-              <w:t xml:space="preserve"> </w:t>
-            </w:r>
-            <w:proofErr w:type="spellStart"/>
-            <w:r>
-              <w:t>berhasil</w:t>
-            </w:r>
-            <w:proofErr w:type="spellEnd"/>
-            <w:r>
-              <w:t xml:space="preserve"> </w:t>
-            </w:r>
-            <w:proofErr w:type="spellStart"/>
-            <w:r>
-              <w:t>disikat</w:t>
+              <w:t>Sabun</w:t>
+            </w:r>
+            <w:proofErr w:type="spellEnd"/>
+            <w:r>
+              <w:t xml:space="preserve"> </w:t>
+            </w:r>
+            <w:proofErr w:type="spellStart"/>
+            <w:r>
+              <w:t>telah</w:t>
+            </w:r>
+            <w:proofErr w:type="spellEnd"/>
+            <w:r>
+              <w:t xml:space="preserve"> </w:t>
+            </w:r>
+            <w:proofErr w:type="spellStart"/>
+            <w:r>
+              <w:t>dipilih</w:t>
             </w:r>
             <w:proofErr w:type="spellEnd"/>
           </w:p>
@@ -8038,6 +8306,30 @@
             </w:r>
             <w:proofErr w:type="spellStart"/>
             <w:r>
+              <w:t>dapur</w:t>
+            </w:r>
+            <w:proofErr w:type="spellEnd"/>
+            <w:r>
+              <w:t xml:space="preserve"> </w:t>
+            </w:r>
+            <w:proofErr w:type="spellStart"/>
+            <w:r>
+              <w:t>atau</w:t>
+            </w:r>
+            <w:proofErr w:type="spellEnd"/>
+            <w:r>
+              <w:t xml:space="preserve"> </w:t>
+            </w:r>
+            <w:proofErr w:type="spellStart"/>
+            <w:r>
+              <w:t>ruang</w:t>
+            </w:r>
+            <w:proofErr w:type="spellEnd"/>
+            <w:r>
+              <w:t xml:space="preserve"> </w:t>
+            </w:r>
+            <w:proofErr w:type="spellStart"/>
+            <w:r>
               <w:t>cuci</w:t>
             </w:r>
             <w:proofErr w:type="spellEnd"/>
@@ -8071,7 +8363,10 @@
           <w:p>
             <w:proofErr w:type="spellStart"/>
             <w:r>
-              <w:t>Pemain</w:t>
+              <w:t>Pe</w:t>
+            </w:r>
+            <w:r>
+              <w:t>main</w:t>
             </w:r>
             <w:proofErr w:type="spellEnd"/>
             <w:r>
@@ -8087,15 +8382,15 @@
             </w:r>
             <w:proofErr w:type="spellStart"/>
             <w:r>
-              <w:t>membersihkan</w:t>
-            </w:r>
-            <w:proofErr w:type="spellEnd"/>
-            <w:r>
-              <w:t xml:space="preserve"> </w:t>
-            </w:r>
-            <w:proofErr w:type="spellStart"/>
-            <w:r>
-              <w:t>pakaian</w:t>
+              <w:t>memilih</w:t>
+            </w:r>
+            <w:proofErr w:type="spellEnd"/>
+            <w:r>
+              <w:t xml:space="preserve"> </w:t>
+            </w:r>
+            <w:proofErr w:type="spellStart"/>
+            <w:r>
+              <w:t>sabun</w:t>
             </w:r>
             <w:proofErr w:type="spellEnd"/>
           </w:p>
@@ -8237,6 +8532,30 @@
             <w:proofErr w:type="spellStart"/>
             <w:r>
               <w:t>memilih</w:t>
+            </w:r>
+            <w:proofErr w:type="spellEnd"/>
+            <w:r>
+              <w:t xml:space="preserve"> </w:t>
+            </w:r>
+            <w:proofErr w:type="spellStart"/>
+            <w:r>
+              <w:t>ruang</w:t>
+            </w:r>
+            <w:proofErr w:type="spellEnd"/>
+            <w:r>
+              <w:t xml:space="preserve"> </w:t>
+            </w:r>
+            <w:proofErr w:type="spellStart"/>
+            <w:r>
+              <w:t>dapur</w:t>
+            </w:r>
+            <w:proofErr w:type="spellEnd"/>
+            <w:r>
+              <w:t xml:space="preserve"> </w:t>
+            </w:r>
+            <w:proofErr w:type="spellStart"/>
+            <w:r>
+              <w:t>atau</w:t>
             </w:r>
             <w:proofErr w:type="spellEnd"/>
             <w:r>
@@ -8302,15 +8621,23 @@
             </w:r>
             <w:proofErr w:type="spellStart"/>
             <w:r>
-              <w:t>menyikat</w:t>
-            </w:r>
-            <w:proofErr w:type="spellEnd"/>
-            <w:r>
-              <w:t xml:space="preserve"> </w:t>
-            </w:r>
-            <w:proofErr w:type="spellStart"/>
-            <w:r>
-              <w:t>baju</w:t>
+              <w:t>memilih</w:t>
+            </w:r>
+            <w:proofErr w:type="spellEnd"/>
+            <w:r>
+              <w:t xml:space="preserve"> </w:t>
+            </w:r>
+            <w:proofErr w:type="spellStart"/>
+            <w:r>
+              <w:t>sabun</w:t>
+            </w:r>
+            <w:proofErr w:type="spellEnd"/>
+            <w:r>
+              <w:t xml:space="preserve"> </w:t>
+            </w:r>
+            <w:proofErr w:type="spellStart"/>
+            <w:r>
+              <w:t>cuci</w:t>
             </w:r>
             <w:proofErr w:type="spellEnd"/>
           </w:p>
@@ -8344,123 +8671,23 @@
           <w:p>
             <w:proofErr w:type="spellStart"/>
             <w:r>
-              <w:t>Skor</w:t>
-            </w:r>
-            <w:proofErr w:type="spellEnd"/>
-            <w:r>
-              <w:t xml:space="preserve"> </w:t>
-            </w:r>
-            <w:proofErr w:type="spellStart"/>
-            <w:r>
-              <w:t>akan</w:t>
-            </w:r>
-            <w:proofErr w:type="spellEnd"/>
-            <w:r>
-              <w:t xml:space="preserve"> </w:t>
-            </w:r>
-            <w:proofErr w:type="spellStart"/>
-            <w:r>
-              <w:t>tampil</w:t>
-            </w:r>
-            <w:proofErr w:type="spellEnd"/>
-          </w:p>
-        </w:tc>
-      </w:tr>
-      <w:tr>
-        <w:tc>
-          <w:tcPr>
-            <w:tcW w:w="2830" w:type="dxa"/>
-          </w:tcPr>
-          <w:p>
-            <w:pPr>
-              <w:jc w:val="right"/>
-            </w:pPr>
-          </w:p>
-        </w:tc>
-        <w:tc>
-          <w:tcPr>
-            <w:tcW w:w="709" w:type="dxa"/>
-          </w:tcPr>
-          <w:p>
-            <w:r>
-              <w:t>4</w:t>
-            </w:r>
-          </w:p>
-        </w:tc>
-        <w:tc>
-          <w:tcPr>
-            <w:tcW w:w="5811" w:type="dxa"/>
-          </w:tcPr>
-          <w:p>
-            <w:proofErr w:type="spellStart"/>
-            <w:r>
-              <w:t>Pemain</w:t>
-            </w:r>
-            <w:proofErr w:type="spellEnd"/>
-            <w:r>
-              <w:t xml:space="preserve"> </w:t>
-            </w:r>
-            <w:proofErr w:type="spellStart"/>
-            <w:r>
-              <w:t>membersihkan</w:t>
-            </w:r>
-            <w:proofErr w:type="spellEnd"/>
-            <w:r>
-              <w:t xml:space="preserve"> </w:t>
-            </w:r>
-            <w:proofErr w:type="spellStart"/>
-            <w:r>
-              <w:t>gelas</w:t>
-            </w:r>
-            <w:proofErr w:type="spellEnd"/>
-          </w:p>
-        </w:tc>
-      </w:tr>
-      <w:tr>
-        <w:tc>
-          <w:tcPr>
-            <w:tcW w:w="2830" w:type="dxa"/>
-          </w:tcPr>
-          <w:p>
-            <w:pPr>
-              <w:jc w:val="right"/>
-            </w:pPr>
-          </w:p>
-        </w:tc>
-        <w:tc>
-          <w:tcPr>
-            <w:tcW w:w="709" w:type="dxa"/>
-          </w:tcPr>
-          <w:p>
-            <w:r>
-              <w:t>5</w:t>
-            </w:r>
-          </w:p>
-        </w:tc>
-        <w:tc>
-          <w:tcPr>
-            <w:tcW w:w="5811" w:type="dxa"/>
-          </w:tcPr>
-          <w:p>
-            <w:proofErr w:type="spellStart"/>
-            <w:r>
-              <w:t>Skor</w:t>
-            </w:r>
-            <w:proofErr w:type="spellEnd"/>
-            <w:r>
-              <w:t xml:space="preserve"> </w:t>
-            </w:r>
-            <w:proofErr w:type="spellStart"/>
-            <w:r>
-              <w:t>akan</w:t>
-            </w:r>
-            <w:proofErr w:type="spellEnd"/>
-            <w:r>
-              <w:t xml:space="preserve"> </w:t>
-            </w:r>
-            <w:proofErr w:type="spellStart"/>
-            <w:r>
-              <w:t>tampil</w:t>
+              <w:t>Sabun</w:t>
+            </w:r>
+            <w:proofErr w:type="spellEnd"/>
+            <w:r>
+              <w:t xml:space="preserve"> </w:t>
+            </w:r>
+            <w:proofErr w:type="spellStart"/>
+            <w:r>
+              <w:t>berhasil</w:t>
+            </w:r>
+            <w:proofErr w:type="spellEnd"/>
+            <w:r>
+              <w:t xml:space="preserve"> </w:t>
+            </w:r>
+            <w:proofErr w:type="spellStart"/>
+            <w:r>
+              <w:t>dipilih</w:t>
             </w:r>
             <w:proofErr w:type="spellEnd"/>
           </w:p>
@@ -8514,7 +8741,21 @@
               <w:rPr>
                 <w:b/>
               </w:rPr>
-              <w:t>Jemuran</w:t>
+              <w:t>Sikat</w:t>
+            </w:r>
+            <w:proofErr w:type="spellEnd"/>
+            <w:r>
+              <w:rPr>
+                <w:b/>
+              </w:rPr>
+              <w:t xml:space="preserve"> </w:t>
+            </w:r>
+            <w:proofErr w:type="spellStart"/>
+            <w:r>
+              <w:rPr>
+                <w:b/>
+              </w:rPr>
+              <w:t>Baju</w:t>
             </w:r>
             <w:proofErr w:type="spellEnd"/>
           </w:p>
@@ -8578,7 +8819,7 @@
             </w:r>
             <w:proofErr w:type="spellStart"/>
             <w:r>
-              <w:t>dijemur</w:t>
+              <w:t>disikat</w:t>
             </w:r>
             <w:proofErr w:type="spellEnd"/>
           </w:p>
@@ -8676,7 +8917,7 @@
             </w:r>
             <w:proofErr w:type="spellStart"/>
             <w:r>
-              <w:t>menjemur</w:t>
+              <w:t>membersihkan</w:t>
             </w:r>
             <w:proofErr w:type="spellEnd"/>
             <w:r>
@@ -8891,15 +9132,15 @@
             </w:r>
             <w:proofErr w:type="spellStart"/>
             <w:r>
-              <w:t>menjemur</w:t>
-            </w:r>
-            <w:proofErr w:type="spellEnd"/>
-            <w:r>
-              <w:t xml:space="preserve"> </w:t>
-            </w:r>
-            <w:proofErr w:type="spellStart"/>
-            <w:r>
-              <w:t>pakaian</w:t>
+              <w:t>menyikat</w:t>
+            </w:r>
+            <w:proofErr w:type="spellEnd"/>
+            <w:r>
+              <w:t xml:space="preserve"> </w:t>
+            </w:r>
+            <w:proofErr w:type="spellStart"/>
+            <w:r>
+              <w:t>baju</w:t>
             </w:r>
             <w:proofErr w:type="spellEnd"/>
           </w:p>
@@ -8923,6 +9164,106 @@
           <w:p>
             <w:r>
               <w:t>3</w:t>
+            </w:r>
+          </w:p>
+        </w:tc>
+        <w:tc>
+          <w:tcPr>
+            <w:tcW w:w="5811" w:type="dxa"/>
+          </w:tcPr>
+          <w:p>
+            <w:proofErr w:type="spellStart"/>
+            <w:r>
+              <w:t>Skor</w:t>
+            </w:r>
+            <w:proofErr w:type="spellEnd"/>
+            <w:r>
+              <w:t xml:space="preserve"> </w:t>
+            </w:r>
+            <w:proofErr w:type="spellStart"/>
+            <w:r>
+              <w:t>akan</w:t>
+            </w:r>
+            <w:proofErr w:type="spellEnd"/>
+            <w:r>
+              <w:t xml:space="preserve"> </w:t>
+            </w:r>
+            <w:proofErr w:type="spellStart"/>
+            <w:r>
+              <w:t>tampil</w:t>
+            </w:r>
+            <w:proofErr w:type="spellEnd"/>
+          </w:p>
+        </w:tc>
+      </w:tr>
+      <w:tr>
+        <w:tc>
+          <w:tcPr>
+            <w:tcW w:w="2830" w:type="dxa"/>
+          </w:tcPr>
+          <w:p>
+            <w:pPr>
+              <w:jc w:val="right"/>
+            </w:pPr>
+          </w:p>
+        </w:tc>
+        <w:tc>
+          <w:tcPr>
+            <w:tcW w:w="709" w:type="dxa"/>
+          </w:tcPr>
+          <w:p>
+            <w:r>
+              <w:t>4</w:t>
+            </w:r>
+          </w:p>
+        </w:tc>
+        <w:tc>
+          <w:tcPr>
+            <w:tcW w:w="5811" w:type="dxa"/>
+          </w:tcPr>
+          <w:p>
+            <w:proofErr w:type="spellStart"/>
+            <w:r>
+              <w:t>Pemain</w:t>
+            </w:r>
+            <w:proofErr w:type="spellEnd"/>
+            <w:r>
+              <w:t xml:space="preserve"> </w:t>
+            </w:r>
+            <w:proofErr w:type="spellStart"/>
+            <w:r>
+              <w:t>membersihkan</w:t>
+            </w:r>
+            <w:proofErr w:type="spellEnd"/>
+            <w:r>
+              <w:t xml:space="preserve"> </w:t>
+            </w:r>
+            <w:proofErr w:type="spellStart"/>
+            <w:r>
+              <w:t>gelas</w:t>
+            </w:r>
+            <w:proofErr w:type="spellEnd"/>
+          </w:p>
+        </w:tc>
+      </w:tr>
+      <w:tr>
+        <w:tc>
+          <w:tcPr>
+            <w:tcW w:w="2830" w:type="dxa"/>
+          </w:tcPr>
+          <w:p>
+            <w:pPr>
+              <w:jc w:val="right"/>
+            </w:pPr>
+          </w:p>
+        </w:tc>
+        <w:tc>
+          <w:tcPr>
+            <w:tcW w:w="709" w:type="dxa"/>
+          </w:tcPr>
+          <w:p>
+            <w:r>
+              <w:t>5</w:t>
             </w:r>
           </w:p>
         </w:tc>
@@ -9003,6 +9344,495 @@
               <w:rPr>
                 <w:b/>
               </w:rPr>
+              <w:t>Jemuran</w:t>
+            </w:r>
+            <w:proofErr w:type="spellEnd"/>
+          </w:p>
+        </w:tc>
+      </w:tr>
+      <w:tr>
+        <w:tc>
+          <w:tcPr>
+            <w:tcW w:w="2830" w:type="dxa"/>
+          </w:tcPr>
+          <w:p>
+            <w:r>
+              <w:t>Related Requirements</w:t>
+            </w:r>
+          </w:p>
+        </w:tc>
+        <w:tc>
+          <w:tcPr>
+            <w:tcW w:w="6520" w:type="dxa"/>
+            <w:gridSpan w:val="2"/>
+          </w:tcPr>
+          <w:p>
+            <w:r>
+              <w:t>-</w:t>
+            </w:r>
+          </w:p>
+        </w:tc>
+      </w:tr>
+      <w:tr>
+        <w:tc>
+          <w:tcPr>
+            <w:tcW w:w="2830" w:type="dxa"/>
+          </w:tcPr>
+          <w:p>
+            <w:r>
+              <w:t>Goal In Context</w:t>
+            </w:r>
+          </w:p>
+        </w:tc>
+        <w:tc>
+          <w:tcPr>
+            <w:tcW w:w="6520" w:type="dxa"/>
+            <w:gridSpan w:val="2"/>
+          </w:tcPr>
+          <w:p>
+            <w:proofErr w:type="spellStart"/>
+            <w:r>
+              <w:t>Baju</w:t>
+            </w:r>
+            <w:proofErr w:type="spellEnd"/>
+            <w:r>
+              <w:t xml:space="preserve"> </w:t>
+            </w:r>
+            <w:proofErr w:type="spellStart"/>
+            <w:r>
+              <w:t>berhasil</w:t>
+            </w:r>
+            <w:proofErr w:type="spellEnd"/>
+            <w:r>
+              <w:t xml:space="preserve"> </w:t>
+            </w:r>
+            <w:proofErr w:type="spellStart"/>
+            <w:r>
+              <w:t>dijemur</w:t>
+            </w:r>
+            <w:proofErr w:type="spellEnd"/>
+          </w:p>
+        </w:tc>
+      </w:tr>
+      <w:tr>
+        <w:tc>
+          <w:tcPr>
+            <w:tcW w:w="2830" w:type="dxa"/>
+          </w:tcPr>
+          <w:p>
+            <w:r>
+              <w:t>Preconditions</w:t>
+            </w:r>
+          </w:p>
+        </w:tc>
+        <w:tc>
+          <w:tcPr>
+            <w:tcW w:w="6520" w:type="dxa"/>
+            <w:gridSpan w:val="2"/>
+          </w:tcPr>
+          <w:p>
+            <w:proofErr w:type="spellStart"/>
+            <w:r>
+              <w:t>Pemain</w:t>
+            </w:r>
+            <w:proofErr w:type="spellEnd"/>
+            <w:r>
+              <w:t xml:space="preserve"> </w:t>
+            </w:r>
+            <w:proofErr w:type="spellStart"/>
+            <w:r>
+              <w:t>memilih</w:t>
+            </w:r>
+            <w:proofErr w:type="spellEnd"/>
+            <w:r>
+              <w:t xml:space="preserve"> </w:t>
+            </w:r>
+            <w:proofErr w:type="spellStart"/>
+            <w:r>
+              <w:t>ruang</w:t>
+            </w:r>
+            <w:proofErr w:type="spellEnd"/>
+            <w:r>
+              <w:t xml:space="preserve"> </w:t>
+            </w:r>
+            <w:proofErr w:type="spellStart"/>
+            <w:r>
+              <w:t>cuci</w:t>
+            </w:r>
+            <w:proofErr w:type="spellEnd"/>
+            <w:r>
+              <w:t xml:space="preserve"> </w:t>
+            </w:r>
+            <w:proofErr w:type="spellStart"/>
+            <w:r>
+              <w:t>baju</w:t>
+            </w:r>
+            <w:proofErr w:type="spellEnd"/>
+          </w:p>
+        </w:tc>
+      </w:tr>
+      <w:tr>
+        <w:tc>
+          <w:tcPr>
+            <w:tcW w:w="2830" w:type="dxa"/>
+          </w:tcPr>
+          <w:p>
+            <w:r>
+              <w:t>Successful and Condition</w:t>
+            </w:r>
+          </w:p>
+        </w:tc>
+        <w:tc>
+          <w:tcPr>
+            <w:tcW w:w="6520" w:type="dxa"/>
+            <w:gridSpan w:val="2"/>
+          </w:tcPr>
+          <w:p>
+            <w:proofErr w:type="spellStart"/>
+            <w:r>
+              <w:t>Pemain</w:t>
+            </w:r>
+            <w:proofErr w:type="spellEnd"/>
+            <w:r>
+              <w:t xml:space="preserve"> </w:t>
+            </w:r>
+            <w:proofErr w:type="spellStart"/>
+            <w:r>
+              <w:t>berhasil</w:t>
+            </w:r>
+            <w:proofErr w:type="spellEnd"/>
+            <w:r>
+              <w:t xml:space="preserve"> </w:t>
+            </w:r>
+            <w:proofErr w:type="spellStart"/>
+            <w:r>
+              <w:t>menjemur</w:t>
+            </w:r>
+            <w:proofErr w:type="spellEnd"/>
+            <w:r>
+              <w:t xml:space="preserve"> </w:t>
+            </w:r>
+            <w:proofErr w:type="spellStart"/>
+            <w:r>
+              <w:t>pakaian</w:t>
+            </w:r>
+            <w:proofErr w:type="spellEnd"/>
+          </w:p>
+        </w:tc>
+      </w:tr>
+      <w:tr>
+        <w:tc>
+          <w:tcPr>
+            <w:tcW w:w="2830" w:type="dxa"/>
+          </w:tcPr>
+          <w:p>
+            <w:r>
+              <w:t>Primary Actors</w:t>
+            </w:r>
+          </w:p>
+        </w:tc>
+        <w:tc>
+          <w:tcPr>
+            <w:tcW w:w="6520" w:type="dxa"/>
+            <w:gridSpan w:val="2"/>
+          </w:tcPr>
+          <w:p>
+            <w:proofErr w:type="spellStart"/>
+            <w:r>
+              <w:t>Pemain</w:t>
+            </w:r>
+            <w:proofErr w:type="spellEnd"/>
+          </w:p>
+        </w:tc>
+      </w:tr>
+      <w:tr>
+        <w:tc>
+          <w:tcPr>
+            <w:tcW w:w="2830" w:type="dxa"/>
+          </w:tcPr>
+          <w:p>
+            <w:r>
+              <w:t>Secondary Actors</w:t>
+            </w:r>
+          </w:p>
+        </w:tc>
+        <w:tc>
+          <w:tcPr>
+            <w:tcW w:w="6520" w:type="dxa"/>
+            <w:gridSpan w:val="2"/>
+          </w:tcPr>
+          <w:p>
+            <w:r>
+              <w:t>-</w:t>
+            </w:r>
+          </w:p>
+        </w:tc>
+      </w:tr>
+      <w:tr>
+        <w:tc>
+          <w:tcPr>
+            <w:tcW w:w="2830" w:type="dxa"/>
+          </w:tcPr>
+          <w:p>
+            <w:r>
+              <w:t>Trigger</w:t>
+            </w:r>
+          </w:p>
+        </w:tc>
+        <w:tc>
+          <w:tcPr>
+            <w:tcW w:w="6520" w:type="dxa"/>
+            <w:gridSpan w:val="2"/>
+          </w:tcPr>
+          <w:p>
+            <w:r>
+              <w:t>-</w:t>
+            </w:r>
+          </w:p>
+        </w:tc>
+      </w:tr>
+      <w:tr>
+        <w:tc>
+          <w:tcPr>
+            <w:tcW w:w="2830" w:type="dxa"/>
+          </w:tcPr>
+          <w:p>
+            <w:r>
+              <w:t>Main Flow</w:t>
+            </w:r>
+          </w:p>
+        </w:tc>
+        <w:tc>
+          <w:tcPr>
+            <w:tcW w:w="709" w:type="dxa"/>
+          </w:tcPr>
+          <w:p>
+            <w:r>
+              <w:t>Step</w:t>
+            </w:r>
+          </w:p>
+        </w:tc>
+        <w:tc>
+          <w:tcPr>
+            <w:tcW w:w="5811" w:type="dxa"/>
+          </w:tcPr>
+          <w:p>
+            <w:r>
+              <w:t>Action</w:t>
+            </w:r>
+          </w:p>
+        </w:tc>
+      </w:tr>
+      <w:tr>
+        <w:tc>
+          <w:tcPr>
+            <w:tcW w:w="2830" w:type="dxa"/>
+          </w:tcPr>
+          <w:p/>
+        </w:tc>
+        <w:tc>
+          <w:tcPr>
+            <w:tcW w:w="709" w:type="dxa"/>
+          </w:tcPr>
+          <w:p>
+            <w:r>
+              <w:t>1</w:t>
+            </w:r>
+          </w:p>
+        </w:tc>
+        <w:tc>
+          <w:tcPr>
+            <w:tcW w:w="5811" w:type="dxa"/>
+          </w:tcPr>
+          <w:p>
+            <w:proofErr w:type="spellStart"/>
+            <w:r>
+              <w:t>Pemain</w:t>
+            </w:r>
+            <w:proofErr w:type="spellEnd"/>
+            <w:r>
+              <w:t xml:space="preserve"> </w:t>
+            </w:r>
+            <w:proofErr w:type="spellStart"/>
+            <w:r>
+              <w:t>memilih</w:t>
+            </w:r>
+            <w:proofErr w:type="spellEnd"/>
+            <w:r>
+              <w:t xml:space="preserve"> </w:t>
+            </w:r>
+            <w:proofErr w:type="spellStart"/>
+            <w:r>
+              <w:t>ruang</w:t>
+            </w:r>
+            <w:proofErr w:type="spellEnd"/>
+            <w:r>
+              <w:t xml:space="preserve"> </w:t>
+            </w:r>
+            <w:proofErr w:type="spellStart"/>
+            <w:r>
+              <w:t>cuci</w:t>
+            </w:r>
+            <w:proofErr w:type="spellEnd"/>
+            <w:r>
+              <w:t xml:space="preserve"> </w:t>
+            </w:r>
+            <w:proofErr w:type="spellStart"/>
+            <w:r>
+              <w:t>baju</w:t>
+            </w:r>
+            <w:proofErr w:type="spellEnd"/>
+          </w:p>
+        </w:tc>
+      </w:tr>
+      <w:tr>
+        <w:tc>
+          <w:tcPr>
+            <w:tcW w:w="2830" w:type="dxa"/>
+          </w:tcPr>
+          <w:p>
+            <w:pPr>
+              <w:jc w:val="right"/>
+            </w:pPr>
+          </w:p>
+        </w:tc>
+        <w:tc>
+          <w:tcPr>
+            <w:tcW w:w="709" w:type="dxa"/>
+          </w:tcPr>
+          <w:p>
+            <w:r>
+              <w:t>2</w:t>
+            </w:r>
+          </w:p>
+        </w:tc>
+        <w:tc>
+          <w:tcPr>
+            <w:tcW w:w="5811" w:type="dxa"/>
+          </w:tcPr>
+          <w:p>
+            <w:proofErr w:type="spellStart"/>
+            <w:r>
+              <w:t>Pemain</w:t>
+            </w:r>
+            <w:proofErr w:type="spellEnd"/>
+            <w:r>
+              <w:t xml:space="preserve"> </w:t>
+            </w:r>
+            <w:proofErr w:type="spellStart"/>
+            <w:r>
+              <w:t>menjemur</w:t>
+            </w:r>
+            <w:proofErr w:type="spellEnd"/>
+            <w:r>
+              <w:t xml:space="preserve"> </w:t>
+            </w:r>
+            <w:proofErr w:type="spellStart"/>
+            <w:r>
+              <w:t>pakaian</w:t>
+            </w:r>
+            <w:proofErr w:type="spellEnd"/>
+          </w:p>
+        </w:tc>
+      </w:tr>
+      <w:tr>
+        <w:tc>
+          <w:tcPr>
+            <w:tcW w:w="2830" w:type="dxa"/>
+          </w:tcPr>
+          <w:p>
+            <w:pPr>
+              <w:jc w:val="right"/>
+            </w:pPr>
+          </w:p>
+        </w:tc>
+        <w:tc>
+          <w:tcPr>
+            <w:tcW w:w="709" w:type="dxa"/>
+          </w:tcPr>
+          <w:p>
+            <w:r>
+              <w:t>3</w:t>
+            </w:r>
+          </w:p>
+        </w:tc>
+        <w:tc>
+          <w:tcPr>
+            <w:tcW w:w="5811" w:type="dxa"/>
+          </w:tcPr>
+          <w:p>
+            <w:proofErr w:type="spellStart"/>
+            <w:r>
+              <w:t>Skor</w:t>
+            </w:r>
+            <w:proofErr w:type="spellEnd"/>
+            <w:r>
+              <w:t xml:space="preserve"> </w:t>
+            </w:r>
+            <w:proofErr w:type="spellStart"/>
+            <w:r>
+              <w:t>akan</w:t>
+            </w:r>
+            <w:proofErr w:type="spellEnd"/>
+            <w:r>
+              <w:t xml:space="preserve"> </w:t>
+            </w:r>
+            <w:proofErr w:type="spellStart"/>
+            <w:r>
+              <w:t>tampil</w:t>
+            </w:r>
+            <w:proofErr w:type="spellEnd"/>
+          </w:p>
+        </w:tc>
+      </w:tr>
+    </w:tbl>
+    <w:p/>
+    <w:tbl>
+      <w:tblPr>
+        <w:tblStyle w:val="TableGrid"/>
+        <w:tblW w:w="0" w:type="auto"/>
+        <w:tblLook w:val="04A0" w:firstRow="1" w:lastRow="0" w:firstColumn="1" w:lastColumn="0" w:noHBand="0" w:noVBand="1"/>
+      </w:tblPr>
+      <w:tblGrid>
+        <w:gridCol w:w="2830"/>
+        <w:gridCol w:w="709"/>
+        <w:gridCol w:w="5811"/>
+      </w:tblGrid>
+      <w:tr>
+        <w:tc>
+          <w:tcPr>
+            <w:tcW w:w="2830" w:type="dxa"/>
+          </w:tcPr>
+          <w:p>
+            <w:pPr>
+              <w:rPr>
+                <w:b/>
+              </w:rPr>
+            </w:pPr>
+            <w:r>
+              <w:rPr>
+                <w:b/>
+              </w:rPr>
+              <w:t>Use case name</w:t>
+            </w:r>
+          </w:p>
+        </w:tc>
+        <w:tc>
+          <w:tcPr>
+            <w:tcW w:w="6520" w:type="dxa"/>
+            <w:gridSpan w:val="2"/>
+          </w:tcPr>
+          <w:p>
+            <w:pPr>
+              <w:rPr>
+                <w:b/>
+              </w:rPr>
+            </w:pPr>
+            <w:proofErr w:type="spellStart"/>
+            <w:r>
+              <w:rPr>
+                <w:b/>
+              </w:rPr>
               <w:t>Sapu</w:t>
             </w:r>
             <w:proofErr w:type="spellEnd"/>
@@ -9222,6 +10052,7 @@
           </w:tcPr>
           <w:p>
             <w:r>
+              <w:lastRenderedPageBreak/>
               <w:t>Primary Actors</w:t>
             </w:r>
           </w:p>

</xml_diff>

<commit_message>
use case description (4)
</commit_message>
<xml_diff>
--- a/use case description.docx
+++ b/use case description.docx
@@ -6315,6 +6315,171 @@
           <w:p>
             <w:proofErr w:type="spellStart"/>
             <w:r>
+              <w:t>Sistem</w:t>
+            </w:r>
+            <w:proofErr w:type="spellEnd"/>
+            <w:r>
+              <w:t xml:space="preserve"> </w:t>
+            </w:r>
+            <w:proofErr w:type="spellStart"/>
+            <w:r>
+              <w:t>mengeluarkan</w:t>
+            </w:r>
+            <w:proofErr w:type="spellEnd"/>
+            <w:r>
+              <w:t xml:space="preserve"> alert “</w:t>
+            </w:r>
+            <w:proofErr w:type="spellStart"/>
+            <w:r>
+              <w:t>Apakah</w:t>
+            </w:r>
+            <w:proofErr w:type="spellEnd"/>
+            <w:r>
+              <w:t xml:space="preserve"> </w:t>
+            </w:r>
+            <w:proofErr w:type="spellStart"/>
+            <w:r>
+              <w:t>akan</w:t>
+            </w:r>
+            <w:proofErr w:type="spellEnd"/>
+            <w:r>
+              <w:t xml:space="preserve"> </w:t>
+            </w:r>
+            <w:proofErr w:type="spellStart"/>
+            <w:r>
+              <w:t>menyimpan</w:t>
+            </w:r>
+            <w:proofErr w:type="spellEnd"/>
+            <w:r>
+              <w:t xml:space="preserve"> game?” </w:t>
+            </w:r>
+            <w:proofErr w:type="spellStart"/>
+            <w:r>
+              <w:t>dengan</w:t>
+            </w:r>
+            <w:proofErr w:type="spellEnd"/>
+            <w:r>
+              <w:t xml:space="preserve"> </w:t>
+            </w:r>
+            <w:proofErr w:type="spellStart"/>
+            <w:r>
+              <w:t>pilihan</w:t>
+            </w:r>
+            <w:proofErr w:type="spellEnd"/>
+            <w:r>
+              <w:t xml:space="preserve"> “</w:t>
+            </w:r>
+            <w:proofErr w:type="spellStart"/>
+            <w:r>
+              <w:t>Ya</w:t>
+            </w:r>
+            <w:proofErr w:type="spellEnd"/>
+            <w:r>
+              <w:t xml:space="preserve">” </w:t>
+            </w:r>
+            <w:proofErr w:type="spellStart"/>
+            <w:r>
+              <w:t>atau</w:t>
+            </w:r>
+            <w:proofErr w:type="spellEnd"/>
+            <w:r>
+              <w:t xml:space="preserve"> “</w:t>
+            </w:r>
+            <w:proofErr w:type="spellStart"/>
+            <w:r>
+              <w:t>Tidak</w:t>
+            </w:r>
+            <w:proofErr w:type="spellEnd"/>
+            <w:r>
+              <w:t>”</w:t>
+            </w:r>
+          </w:p>
+        </w:tc>
+      </w:tr>
+      <w:tr>
+        <w:tc>
+          <w:tcPr>
+            <w:tcW w:w="2830" w:type="dxa"/>
+          </w:tcPr>
+          <w:p/>
+        </w:tc>
+        <w:tc>
+          <w:tcPr>
+            <w:tcW w:w="709" w:type="dxa"/>
+          </w:tcPr>
+          <w:p>
+            <w:r>
+              <w:t>3</w:t>
+            </w:r>
+          </w:p>
+        </w:tc>
+        <w:tc>
+          <w:tcPr>
+            <w:tcW w:w="5811" w:type="dxa"/>
+          </w:tcPr>
+          <w:p>
+            <w:proofErr w:type="spellStart"/>
+            <w:r>
+              <w:t>P</w:t>
+            </w:r>
+            <w:r>
+              <w:t>emain</w:t>
+            </w:r>
+            <w:proofErr w:type="spellEnd"/>
+            <w:r>
+              <w:t xml:space="preserve"> </w:t>
+            </w:r>
+            <w:proofErr w:type="spellStart"/>
+            <w:r>
+              <w:t>memilih</w:t>
+            </w:r>
+            <w:proofErr w:type="spellEnd"/>
+            <w:r>
+              <w:t xml:space="preserve"> </w:t>
+            </w:r>
+            <w:proofErr w:type="spellStart"/>
+            <w:r>
+              <w:t>pilihan</w:t>
+            </w:r>
+            <w:proofErr w:type="spellEnd"/>
+            <w:r>
+              <w:t xml:space="preserve"> “</w:t>
+            </w:r>
+            <w:proofErr w:type="spellStart"/>
+            <w:r>
+              <w:t>Ya</w:t>
+            </w:r>
+            <w:proofErr w:type="spellEnd"/>
+            <w:r>
+              <w:t>”</w:t>
+            </w:r>
+          </w:p>
+        </w:tc>
+      </w:tr>
+      <w:tr>
+        <w:tc>
+          <w:tcPr>
+            <w:tcW w:w="2830" w:type="dxa"/>
+          </w:tcPr>
+          <w:p/>
+        </w:tc>
+        <w:tc>
+          <w:tcPr>
+            <w:tcW w:w="709" w:type="dxa"/>
+          </w:tcPr>
+          <w:p>
+            <w:r>
+              <w:t>4</w:t>
+            </w:r>
+          </w:p>
+        </w:tc>
+        <w:tc>
+          <w:tcPr>
+            <w:tcW w:w="5811" w:type="dxa"/>
+          </w:tcPr>
+          <w:p>
+            <w:proofErr w:type="spellStart"/>
+            <w:r>
               <w:t>Permainan</w:t>
             </w:r>
             <w:proofErr w:type="spellEnd"/>
@@ -6469,6 +6634,139 @@
           <w:p>
             <w:r>
               <w:t>2.1</w:t>
+            </w:r>
+          </w:p>
+        </w:tc>
+        <w:tc>
+          <w:tcPr>
+            <w:tcW w:w="5811" w:type="dxa"/>
+          </w:tcPr>
+          <w:p>
+            <w:proofErr w:type="spellStart"/>
+            <w:r>
+              <w:t>Sistem</w:t>
+            </w:r>
+            <w:proofErr w:type="spellEnd"/>
+            <w:r>
+              <w:t xml:space="preserve"> </w:t>
+            </w:r>
+            <w:proofErr w:type="spellStart"/>
+            <w:r>
+              <w:t>tidak</w:t>
+            </w:r>
+            <w:proofErr w:type="spellEnd"/>
+            <w:r>
+              <w:t xml:space="preserve"> </w:t>
+            </w:r>
+            <w:proofErr w:type="spellStart"/>
+            <w:r>
+              <w:t>mengeluarkan</w:t>
+            </w:r>
+            <w:proofErr w:type="spellEnd"/>
+            <w:r>
+              <w:t xml:space="preserve"> alert “</w:t>
+            </w:r>
+            <w:proofErr w:type="spellStart"/>
+            <w:r>
+              <w:t>Apakah</w:t>
+            </w:r>
+            <w:proofErr w:type="spellEnd"/>
+            <w:r>
+              <w:t xml:space="preserve"> </w:t>
+            </w:r>
+            <w:proofErr w:type="spellStart"/>
+            <w:r>
+              <w:t>akan</w:t>
+            </w:r>
+            <w:proofErr w:type="spellEnd"/>
+            <w:r>
+              <w:t xml:space="preserve"> </w:t>
+            </w:r>
+            <w:proofErr w:type="spellStart"/>
+            <w:r>
+              <w:t>menyimpan</w:t>
+            </w:r>
+            <w:proofErr w:type="spellEnd"/>
+            <w:r>
+              <w:t xml:space="preserve"> game?”</w:t>
+            </w:r>
+          </w:p>
+        </w:tc>
+      </w:tr>
+      <w:tr>
+        <w:tc>
+          <w:tcPr>
+            <w:tcW w:w="2830" w:type="dxa"/>
+          </w:tcPr>
+          <w:p/>
+        </w:tc>
+        <w:tc>
+          <w:tcPr>
+            <w:tcW w:w="709" w:type="dxa"/>
+          </w:tcPr>
+          <w:p>
+            <w:r>
+              <w:t>3.1</w:t>
+            </w:r>
+          </w:p>
+        </w:tc>
+        <w:tc>
+          <w:tcPr>
+            <w:tcW w:w="5811" w:type="dxa"/>
+          </w:tcPr>
+          <w:p>
+            <w:proofErr w:type="spellStart"/>
+            <w:r>
+              <w:t>Pemain</w:t>
+            </w:r>
+            <w:proofErr w:type="spellEnd"/>
+            <w:r>
+              <w:t xml:space="preserve"> </w:t>
+            </w:r>
+            <w:proofErr w:type="spellStart"/>
+            <w:r>
+              <w:t>memilih</w:t>
+            </w:r>
+            <w:proofErr w:type="spellEnd"/>
+            <w:r>
+              <w:t xml:space="preserve"> </w:t>
+            </w:r>
+            <w:proofErr w:type="spellStart"/>
+            <w:r>
+              <w:t>pilihan</w:t>
+            </w:r>
+            <w:proofErr w:type="spellEnd"/>
+            <w:r>
+              <w:t xml:space="preserve"> “</w:t>
+            </w:r>
+            <w:proofErr w:type="spellStart"/>
+            <w:r>
+              <w:t>Tidak</w:t>
+            </w:r>
+            <w:proofErr w:type="spellEnd"/>
+            <w:r>
+              <w:t>”</w:t>
+            </w:r>
+          </w:p>
+        </w:tc>
+      </w:tr>
+      <w:tr>
+        <w:tc>
+          <w:tcPr>
+            <w:tcW w:w="2830" w:type="dxa"/>
+          </w:tcPr>
+          <w:p/>
+        </w:tc>
+        <w:tc>
+          <w:tcPr>
+            <w:tcW w:w="709" w:type="dxa"/>
+          </w:tcPr>
+          <w:p>
+            <w:r>
+              <w:t>4</w:t>
+            </w:r>
+            <w:r>
+              <w:t>.1</w:t>
             </w:r>
           </w:p>
         </w:tc>
@@ -6529,7 +6827,6 @@
               <w:rPr>
                 <w:b/>
               </w:rPr>
-              <w:lastRenderedPageBreak/>
               <w:t>Use Case Name</w:t>
             </w:r>
           </w:p>
@@ -6862,8 +7159,59 @@
             <w:gridSpan w:val="2"/>
           </w:tcPr>
           <w:p>
-            <w:bookmarkStart w:id="0" w:name="_GoBack"/>
-            <w:bookmarkEnd w:id="0"/>
+            <w:proofErr w:type="spellStart"/>
+            <w:r>
+              <w:t>Pemain</w:t>
+            </w:r>
+            <w:proofErr w:type="spellEnd"/>
+            <w:r>
+              <w:t xml:space="preserve"> </w:t>
+            </w:r>
+            <w:proofErr w:type="spellStart"/>
+            <w:r>
+              <w:t>meminta</w:t>
+            </w:r>
+            <w:proofErr w:type="spellEnd"/>
+            <w:r>
+              <w:t xml:space="preserve"> </w:t>
+            </w:r>
+            <w:proofErr w:type="spellStart"/>
+            <w:r>
+              <w:t>aplikasi</w:t>
+            </w:r>
+            <w:proofErr w:type="spellEnd"/>
+            <w:r>
+              <w:t xml:space="preserve"> </w:t>
+            </w:r>
+            <w:proofErr w:type="spellStart"/>
+            <w:r>
+              <w:t>untuk</w:t>
+            </w:r>
+            <w:proofErr w:type="spellEnd"/>
+            <w:r>
+              <w:t xml:space="preserve"> </w:t>
+            </w:r>
+            <w:proofErr w:type="spellStart"/>
+            <w:r>
+              <w:t>keluar</w:t>
+            </w:r>
+            <w:proofErr w:type="spellEnd"/>
+            <w:r>
+              <w:t xml:space="preserve"> </w:t>
+            </w:r>
+            <w:proofErr w:type="spellStart"/>
+            <w:r>
+              <w:t>dari</w:t>
+            </w:r>
+            <w:proofErr w:type="spellEnd"/>
+            <w:r>
+              <w:t xml:space="preserve"> </w:t>
+            </w:r>
+            <w:proofErr w:type="spellStart"/>
+            <w:r>
+              <w:t>permainan</w:t>
+            </w:r>
+            <w:proofErr w:type="spellEnd"/>
           </w:p>
         </w:tc>
       </w:tr>
@@ -6923,7 +7271,39 @@
           <w:p>
             <w:proofErr w:type="spellStart"/>
             <w:r>
-              <w:t>Keluar</w:t>
+              <w:t>Pemain</w:t>
+            </w:r>
+            <w:proofErr w:type="spellEnd"/>
+            <w:r>
+              <w:t xml:space="preserve"> </w:t>
+            </w:r>
+            <w:proofErr w:type="spellStart"/>
+            <w:r>
+              <w:t>meminta</w:t>
+            </w:r>
+            <w:proofErr w:type="spellEnd"/>
+            <w:r>
+              <w:t xml:space="preserve"> </w:t>
+            </w:r>
+            <w:proofErr w:type="spellStart"/>
+            <w:r>
+              <w:t>sistem</w:t>
+            </w:r>
+            <w:proofErr w:type="spellEnd"/>
+            <w:r>
+              <w:t xml:space="preserve"> </w:t>
+            </w:r>
+            <w:proofErr w:type="spellStart"/>
+            <w:r>
+              <w:t>untuk</w:t>
+            </w:r>
+            <w:proofErr w:type="spellEnd"/>
+            <w:r>
+              <w:t xml:space="preserve"> </w:t>
+            </w:r>
+            <w:proofErr w:type="spellStart"/>
+            <w:r>
+              <w:t>keluar</w:t>
             </w:r>
             <w:proofErr w:type="spellEnd"/>
             <w:r>
@@ -6935,8 +7315,1177 @@
             </w:r>
             <w:proofErr w:type="spellEnd"/>
             <w:r>
-              <w:t xml:space="preserve"> game</w:t>
-            </w:r>
+              <w:t xml:space="preserve"> </w:t>
+            </w:r>
+            <w:proofErr w:type="spellStart"/>
+            <w:r>
+              <w:t>permainan</w:t>
+            </w:r>
+            <w:proofErr w:type="spellEnd"/>
+          </w:p>
+        </w:tc>
+      </w:tr>
+      <w:tr>
+        <w:tc>
+          <w:tcPr>
+            <w:tcW w:w="2830" w:type="dxa"/>
+          </w:tcPr>
+          <w:p/>
+        </w:tc>
+        <w:tc>
+          <w:tcPr>
+            <w:tcW w:w="709" w:type="dxa"/>
+          </w:tcPr>
+          <w:p>
+            <w:r>
+              <w:t>2</w:t>
+            </w:r>
+          </w:p>
+        </w:tc>
+        <w:tc>
+          <w:tcPr>
+            <w:tcW w:w="5811" w:type="dxa"/>
+          </w:tcPr>
+          <w:p>
+            <w:proofErr w:type="spellStart"/>
+            <w:r>
+              <w:t>Sistem</w:t>
+            </w:r>
+            <w:proofErr w:type="spellEnd"/>
+            <w:r>
+              <w:t xml:space="preserve"> </w:t>
+            </w:r>
+            <w:proofErr w:type="spellStart"/>
+            <w:r>
+              <w:t>mengeluarkan</w:t>
+            </w:r>
+            <w:proofErr w:type="spellEnd"/>
+            <w:r>
+              <w:t xml:space="preserve"> alert “</w:t>
+            </w:r>
+            <w:proofErr w:type="spellStart"/>
+            <w:r>
+              <w:t>Apakah</w:t>
+            </w:r>
+            <w:proofErr w:type="spellEnd"/>
+            <w:r>
+              <w:t xml:space="preserve"> </w:t>
+            </w:r>
+            <w:proofErr w:type="spellStart"/>
+            <w:r>
+              <w:t>yakin</w:t>
+            </w:r>
+            <w:proofErr w:type="spellEnd"/>
+            <w:r>
+              <w:t xml:space="preserve"> </w:t>
+            </w:r>
+            <w:proofErr w:type="spellStart"/>
+            <w:r>
+              <w:t>akan</w:t>
+            </w:r>
+            <w:proofErr w:type="spellEnd"/>
+            <w:r>
+              <w:t xml:space="preserve"> </w:t>
+            </w:r>
+            <w:proofErr w:type="spellStart"/>
+            <w:r>
+              <w:t>keluar</w:t>
+            </w:r>
+            <w:proofErr w:type="spellEnd"/>
+            <w:r>
+              <w:t xml:space="preserve"> </w:t>
+            </w:r>
+            <w:proofErr w:type="spellStart"/>
+            <w:r>
+              <w:t>dari</w:t>
+            </w:r>
+            <w:proofErr w:type="spellEnd"/>
+            <w:r>
+              <w:t xml:space="preserve"> game?” </w:t>
+            </w:r>
+            <w:proofErr w:type="spellStart"/>
+            <w:r>
+              <w:t>dengan</w:t>
+            </w:r>
+            <w:proofErr w:type="spellEnd"/>
+            <w:r>
+              <w:t xml:space="preserve"> </w:t>
+            </w:r>
+            <w:proofErr w:type="spellStart"/>
+            <w:r>
+              <w:t>pilihan</w:t>
+            </w:r>
+            <w:proofErr w:type="spellEnd"/>
+            <w:r>
+              <w:t xml:space="preserve"> “</w:t>
+            </w:r>
+            <w:proofErr w:type="spellStart"/>
+            <w:r>
+              <w:t>Ya</w:t>
+            </w:r>
+            <w:proofErr w:type="spellEnd"/>
+            <w:r>
+              <w:t xml:space="preserve">” </w:t>
+            </w:r>
+            <w:proofErr w:type="spellStart"/>
+            <w:r>
+              <w:t>atau</w:t>
+            </w:r>
+            <w:proofErr w:type="spellEnd"/>
+            <w:r>
+              <w:t xml:space="preserve"> “</w:t>
+            </w:r>
+            <w:proofErr w:type="spellStart"/>
+            <w:r>
+              <w:t>Tidak</w:t>
+            </w:r>
+            <w:proofErr w:type="spellEnd"/>
+            <w:r>
+              <w:t>”</w:t>
+            </w:r>
+          </w:p>
+        </w:tc>
+      </w:tr>
+      <w:tr>
+        <w:tc>
+          <w:tcPr>
+            <w:tcW w:w="2830" w:type="dxa"/>
+          </w:tcPr>
+          <w:p/>
+        </w:tc>
+        <w:tc>
+          <w:tcPr>
+            <w:tcW w:w="709" w:type="dxa"/>
+          </w:tcPr>
+          <w:p>
+            <w:r>
+              <w:t>3</w:t>
+            </w:r>
+          </w:p>
+        </w:tc>
+        <w:tc>
+          <w:tcPr>
+            <w:tcW w:w="5811" w:type="dxa"/>
+          </w:tcPr>
+          <w:p>
+            <w:proofErr w:type="spellStart"/>
+            <w:r>
+              <w:t>Pemain</w:t>
+            </w:r>
+            <w:proofErr w:type="spellEnd"/>
+            <w:r>
+              <w:t xml:space="preserve"> </w:t>
+            </w:r>
+            <w:proofErr w:type="spellStart"/>
+            <w:r>
+              <w:t>memilih</w:t>
+            </w:r>
+            <w:proofErr w:type="spellEnd"/>
+            <w:r>
+              <w:t xml:space="preserve"> </w:t>
+            </w:r>
+            <w:proofErr w:type="spellStart"/>
+            <w:r>
+              <w:t>pilihan</w:t>
+            </w:r>
+            <w:proofErr w:type="spellEnd"/>
+            <w:r>
+              <w:t xml:space="preserve"> “</w:t>
+            </w:r>
+            <w:proofErr w:type="spellStart"/>
+            <w:r>
+              <w:t>Ya</w:t>
+            </w:r>
+            <w:proofErr w:type="spellEnd"/>
+            <w:r>
+              <w:t>”</w:t>
+            </w:r>
+          </w:p>
+        </w:tc>
+      </w:tr>
+      <w:tr>
+        <w:tc>
+          <w:tcPr>
+            <w:tcW w:w="2830" w:type="dxa"/>
+          </w:tcPr>
+          <w:p/>
+        </w:tc>
+        <w:tc>
+          <w:tcPr>
+            <w:tcW w:w="709" w:type="dxa"/>
+          </w:tcPr>
+          <w:p>
+            <w:r>
+              <w:t>4</w:t>
+            </w:r>
+          </w:p>
+        </w:tc>
+        <w:tc>
+          <w:tcPr>
+            <w:tcW w:w="5811" w:type="dxa"/>
+          </w:tcPr>
+          <w:p>
+            <w:proofErr w:type="spellStart"/>
+            <w:r>
+              <w:t>Pemain</w:t>
+            </w:r>
+            <w:proofErr w:type="spellEnd"/>
+            <w:r>
+              <w:t xml:space="preserve"> </w:t>
+            </w:r>
+            <w:proofErr w:type="spellStart"/>
+            <w:r>
+              <w:t>berhasil</w:t>
+            </w:r>
+            <w:proofErr w:type="spellEnd"/>
+            <w:r>
+              <w:t xml:space="preserve"> </w:t>
+            </w:r>
+            <w:proofErr w:type="spellStart"/>
+            <w:r>
+              <w:t>keluar</w:t>
+            </w:r>
+            <w:proofErr w:type="spellEnd"/>
+            <w:r>
+              <w:t xml:space="preserve"> </w:t>
+            </w:r>
+            <w:proofErr w:type="spellStart"/>
+            <w:r>
+              <w:t>dari</w:t>
+            </w:r>
+            <w:proofErr w:type="spellEnd"/>
+            <w:r>
+              <w:t xml:space="preserve"> </w:t>
+            </w:r>
+            <w:proofErr w:type="spellStart"/>
+            <w:r>
+              <w:t>permainan</w:t>
+            </w:r>
+            <w:proofErr w:type="spellEnd"/>
+          </w:p>
+        </w:tc>
+      </w:tr>
+      <w:tr>
+        <w:tc>
+          <w:tcPr>
+            <w:tcW w:w="2830" w:type="dxa"/>
+          </w:tcPr>
+          <w:p>
+            <w:r>
+              <w:t>Extensions</w:t>
+            </w:r>
+          </w:p>
+        </w:tc>
+        <w:tc>
+          <w:tcPr>
+            <w:tcW w:w="709" w:type="dxa"/>
+          </w:tcPr>
+          <w:p>
+            <w:r>
+              <w:t>Step</w:t>
+            </w:r>
+          </w:p>
+        </w:tc>
+        <w:tc>
+          <w:tcPr>
+            <w:tcW w:w="5811" w:type="dxa"/>
+          </w:tcPr>
+          <w:p>
+            <w:r>
+              <w:t>Branching Action</w:t>
+            </w:r>
+          </w:p>
+        </w:tc>
+      </w:tr>
+      <w:tr>
+        <w:tc>
+          <w:tcPr>
+            <w:tcW w:w="2830" w:type="dxa"/>
+          </w:tcPr>
+          <w:p/>
+        </w:tc>
+        <w:tc>
+          <w:tcPr>
+            <w:tcW w:w="709" w:type="dxa"/>
+          </w:tcPr>
+          <w:p>
+            <w:r>
+              <w:t>1.1</w:t>
+            </w:r>
+          </w:p>
+        </w:tc>
+        <w:tc>
+          <w:tcPr>
+            <w:tcW w:w="5811" w:type="dxa"/>
+          </w:tcPr>
+          <w:p>
+            <w:proofErr w:type="spellStart"/>
+            <w:r>
+              <w:t>Pemain</w:t>
+            </w:r>
+            <w:proofErr w:type="spellEnd"/>
+            <w:r>
+              <w:t xml:space="preserve"> </w:t>
+            </w:r>
+            <w:proofErr w:type="spellStart"/>
+            <w:r>
+              <w:t>tidak</w:t>
+            </w:r>
+            <w:proofErr w:type="spellEnd"/>
+            <w:r>
+              <w:t xml:space="preserve"> </w:t>
+            </w:r>
+            <w:proofErr w:type="spellStart"/>
+            <w:r>
+              <w:t>bisa</w:t>
+            </w:r>
+            <w:proofErr w:type="spellEnd"/>
+            <w:r>
+              <w:t xml:space="preserve"> </w:t>
+            </w:r>
+            <w:proofErr w:type="spellStart"/>
+            <w:r>
+              <w:t>meminta</w:t>
+            </w:r>
+            <w:proofErr w:type="spellEnd"/>
+            <w:r>
+              <w:t xml:space="preserve"> </w:t>
+            </w:r>
+            <w:proofErr w:type="spellStart"/>
+            <w:r>
+              <w:t>sistem</w:t>
+            </w:r>
+            <w:proofErr w:type="spellEnd"/>
+            <w:r>
+              <w:t xml:space="preserve"> </w:t>
+            </w:r>
+            <w:proofErr w:type="spellStart"/>
+            <w:r>
+              <w:t>untuk</w:t>
+            </w:r>
+            <w:proofErr w:type="spellEnd"/>
+            <w:r>
+              <w:t xml:space="preserve"> </w:t>
+            </w:r>
+            <w:proofErr w:type="spellStart"/>
+            <w:r>
+              <w:t>keluar</w:t>
+            </w:r>
+            <w:proofErr w:type="spellEnd"/>
+            <w:r>
+              <w:t xml:space="preserve"> </w:t>
+            </w:r>
+            <w:proofErr w:type="spellStart"/>
+            <w:r>
+              <w:t>dari</w:t>
+            </w:r>
+            <w:proofErr w:type="spellEnd"/>
+            <w:r>
+              <w:t xml:space="preserve"> </w:t>
+            </w:r>
+            <w:proofErr w:type="spellStart"/>
+            <w:r>
+              <w:t>permainan</w:t>
+            </w:r>
+            <w:proofErr w:type="spellEnd"/>
+          </w:p>
+        </w:tc>
+      </w:tr>
+      <w:tr>
+        <w:tc>
+          <w:tcPr>
+            <w:tcW w:w="2830" w:type="dxa"/>
+          </w:tcPr>
+          <w:p/>
+        </w:tc>
+        <w:tc>
+          <w:tcPr>
+            <w:tcW w:w="709" w:type="dxa"/>
+          </w:tcPr>
+          <w:p>
+            <w:r>
+              <w:t>2.1</w:t>
+            </w:r>
+          </w:p>
+        </w:tc>
+        <w:tc>
+          <w:tcPr>
+            <w:tcW w:w="5811" w:type="dxa"/>
+          </w:tcPr>
+          <w:p>
+            <w:proofErr w:type="spellStart"/>
+            <w:r>
+              <w:t>Sistem</w:t>
+            </w:r>
+            <w:proofErr w:type="spellEnd"/>
+            <w:r>
+              <w:t xml:space="preserve"> </w:t>
+            </w:r>
+            <w:proofErr w:type="spellStart"/>
+            <w:r>
+              <w:t>tidak</w:t>
+            </w:r>
+            <w:proofErr w:type="spellEnd"/>
+            <w:r>
+              <w:t xml:space="preserve"> </w:t>
+            </w:r>
+            <w:proofErr w:type="spellStart"/>
+            <w:r>
+              <w:t>mengeluarkan</w:t>
+            </w:r>
+            <w:proofErr w:type="spellEnd"/>
+            <w:r>
+              <w:t xml:space="preserve"> alert “</w:t>
+            </w:r>
+            <w:proofErr w:type="spellStart"/>
+            <w:r>
+              <w:t>Apakan</w:t>
+            </w:r>
+            <w:proofErr w:type="spellEnd"/>
+            <w:r>
+              <w:t xml:space="preserve"> </w:t>
+            </w:r>
+            <w:proofErr w:type="spellStart"/>
+            <w:r>
+              <w:t>yakin</w:t>
+            </w:r>
+            <w:proofErr w:type="spellEnd"/>
+            <w:r>
+              <w:t xml:space="preserve"> </w:t>
+            </w:r>
+            <w:proofErr w:type="spellStart"/>
+            <w:r>
+              <w:t>akan</w:t>
+            </w:r>
+            <w:proofErr w:type="spellEnd"/>
+            <w:r>
+              <w:t xml:space="preserve"> </w:t>
+            </w:r>
+            <w:proofErr w:type="spellStart"/>
+            <w:r>
+              <w:t>keluar</w:t>
+            </w:r>
+            <w:proofErr w:type="spellEnd"/>
+            <w:r>
+              <w:t xml:space="preserve"> </w:t>
+            </w:r>
+            <w:proofErr w:type="spellStart"/>
+            <w:r>
+              <w:t>dari</w:t>
+            </w:r>
+            <w:proofErr w:type="spellEnd"/>
+            <w:r>
+              <w:t xml:space="preserve"> game?”</w:t>
+            </w:r>
+          </w:p>
+        </w:tc>
+      </w:tr>
+      <w:tr>
+        <w:tc>
+          <w:tcPr>
+            <w:tcW w:w="2830" w:type="dxa"/>
+          </w:tcPr>
+          <w:p/>
+        </w:tc>
+        <w:tc>
+          <w:tcPr>
+            <w:tcW w:w="709" w:type="dxa"/>
+          </w:tcPr>
+          <w:p>
+            <w:r>
+              <w:t>3.1</w:t>
+            </w:r>
+          </w:p>
+        </w:tc>
+        <w:tc>
+          <w:tcPr>
+            <w:tcW w:w="5811" w:type="dxa"/>
+          </w:tcPr>
+          <w:p>
+            <w:proofErr w:type="spellStart"/>
+            <w:r>
+              <w:t>Pemain</w:t>
+            </w:r>
+            <w:proofErr w:type="spellEnd"/>
+            <w:r>
+              <w:t xml:space="preserve"> </w:t>
+            </w:r>
+            <w:proofErr w:type="spellStart"/>
+            <w:r>
+              <w:t>memilih</w:t>
+            </w:r>
+            <w:proofErr w:type="spellEnd"/>
+            <w:r>
+              <w:t xml:space="preserve"> </w:t>
+            </w:r>
+            <w:proofErr w:type="spellStart"/>
+            <w:r>
+              <w:t>pilihan</w:t>
+            </w:r>
+            <w:proofErr w:type="spellEnd"/>
+            <w:r>
+              <w:t xml:space="preserve"> “</w:t>
+            </w:r>
+            <w:proofErr w:type="spellStart"/>
+            <w:r>
+              <w:t>Tidak</w:t>
+            </w:r>
+            <w:proofErr w:type="spellEnd"/>
+            <w:r>
+              <w:t>”</w:t>
+            </w:r>
+          </w:p>
+        </w:tc>
+      </w:tr>
+      <w:tr>
+        <w:tc>
+          <w:tcPr>
+            <w:tcW w:w="2830" w:type="dxa"/>
+          </w:tcPr>
+          <w:p/>
+        </w:tc>
+        <w:tc>
+          <w:tcPr>
+            <w:tcW w:w="709" w:type="dxa"/>
+          </w:tcPr>
+          <w:p>
+            <w:r>
+              <w:t>4.1</w:t>
+            </w:r>
+          </w:p>
+        </w:tc>
+        <w:tc>
+          <w:tcPr>
+            <w:tcW w:w="5811" w:type="dxa"/>
+          </w:tcPr>
+          <w:p>
+            <w:proofErr w:type="spellStart"/>
+            <w:r>
+              <w:t>Pemain</w:t>
+            </w:r>
+            <w:proofErr w:type="spellEnd"/>
+            <w:r>
+              <w:t xml:space="preserve"> </w:t>
+            </w:r>
+            <w:proofErr w:type="spellStart"/>
+            <w:r>
+              <w:t>keluar</w:t>
+            </w:r>
+            <w:proofErr w:type="spellEnd"/>
+            <w:r>
+              <w:t xml:space="preserve"> </w:t>
+            </w:r>
+            <w:proofErr w:type="spellStart"/>
+            <w:r>
+              <w:t>dari</w:t>
+            </w:r>
+            <w:proofErr w:type="spellEnd"/>
+            <w:r>
+              <w:t xml:space="preserve"> </w:t>
+            </w:r>
+            <w:proofErr w:type="spellStart"/>
+            <w:r>
+              <w:t>permainan</w:t>
+            </w:r>
+            <w:proofErr w:type="spellEnd"/>
+          </w:p>
+        </w:tc>
+      </w:tr>
+    </w:tbl>
+    <w:p>
+      <w:bookmarkStart w:id="0" w:name="_GoBack"/>
+      <w:bookmarkEnd w:id="0"/>
+    </w:p>
+    <w:tbl>
+      <w:tblPr>
+        <w:tblStyle w:val="TableGrid"/>
+        <w:tblW w:w="0" w:type="auto"/>
+        <w:tblLook w:val="04A0" w:firstRow="1" w:lastRow="0" w:firstColumn="1" w:lastColumn="0" w:noHBand="0" w:noVBand="1"/>
+      </w:tblPr>
+      <w:tblGrid>
+        <w:gridCol w:w="2830"/>
+        <w:gridCol w:w="709"/>
+        <w:gridCol w:w="5811"/>
+      </w:tblGrid>
+      <w:tr>
+        <w:tc>
+          <w:tcPr>
+            <w:tcW w:w="2830" w:type="dxa"/>
+          </w:tcPr>
+          <w:p>
+            <w:pPr>
+              <w:rPr>
+                <w:b/>
+              </w:rPr>
+            </w:pPr>
+            <w:r>
+              <w:rPr>
+                <w:b/>
+              </w:rPr>
+              <w:t>Use case name</w:t>
+            </w:r>
+          </w:p>
+        </w:tc>
+        <w:tc>
+          <w:tcPr>
+            <w:tcW w:w="6520" w:type="dxa"/>
+            <w:gridSpan w:val="2"/>
+          </w:tcPr>
+          <w:p>
+            <w:pPr>
+              <w:rPr>
+                <w:b/>
+              </w:rPr>
+            </w:pPr>
+            <w:proofErr w:type="spellStart"/>
+            <w:r>
+              <w:rPr>
+                <w:b/>
+              </w:rPr>
+              <w:t>Cuci</w:t>
+            </w:r>
+            <w:proofErr w:type="spellEnd"/>
+            <w:r>
+              <w:rPr>
+                <w:b/>
+              </w:rPr>
+              <w:t xml:space="preserve"> </w:t>
+            </w:r>
+            <w:proofErr w:type="spellStart"/>
+            <w:r>
+              <w:rPr>
+                <w:b/>
+              </w:rPr>
+              <w:t>gelas</w:t>
+            </w:r>
+            <w:proofErr w:type="spellEnd"/>
+          </w:p>
+        </w:tc>
+      </w:tr>
+      <w:tr>
+        <w:tc>
+          <w:tcPr>
+            <w:tcW w:w="2830" w:type="dxa"/>
+          </w:tcPr>
+          <w:p>
+            <w:r>
+              <w:t>Related Requirements</w:t>
+            </w:r>
+          </w:p>
+        </w:tc>
+        <w:tc>
+          <w:tcPr>
+            <w:tcW w:w="6520" w:type="dxa"/>
+            <w:gridSpan w:val="2"/>
+          </w:tcPr>
+          <w:p>
+            <w:r>
+              <w:t>-</w:t>
+            </w:r>
+          </w:p>
+        </w:tc>
+      </w:tr>
+      <w:tr>
+        <w:tc>
+          <w:tcPr>
+            <w:tcW w:w="2830" w:type="dxa"/>
+          </w:tcPr>
+          <w:p>
+            <w:r>
+              <w:t>Goal In Context</w:t>
+            </w:r>
+          </w:p>
+        </w:tc>
+        <w:tc>
+          <w:tcPr>
+            <w:tcW w:w="6520" w:type="dxa"/>
+            <w:gridSpan w:val="2"/>
+          </w:tcPr>
+          <w:p>
+            <w:proofErr w:type="spellStart"/>
+            <w:r>
+              <w:t>Gelas</w:t>
+            </w:r>
+            <w:proofErr w:type="spellEnd"/>
+            <w:r>
+              <w:t xml:space="preserve"> </w:t>
+            </w:r>
+            <w:proofErr w:type="spellStart"/>
+            <w:r>
+              <w:t>berhasil</w:t>
+            </w:r>
+            <w:proofErr w:type="spellEnd"/>
+            <w:r>
+              <w:t xml:space="preserve"> </w:t>
+            </w:r>
+            <w:proofErr w:type="spellStart"/>
+            <w:r>
+              <w:t>dibersihkan</w:t>
+            </w:r>
+            <w:proofErr w:type="spellEnd"/>
+          </w:p>
+        </w:tc>
+      </w:tr>
+      <w:tr>
+        <w:tc>
+          <w:tcPr>
+            <w:tcW w:w="2830" w:type="dxa"/>
+          </w:tcPr>
+          <w:p>
+            <w:r>
+              <w:t>Preconditions</w:t>
+            </w:r>
+          </w:p>
+        </w:tc>
+        <w:tc>
+          <w:tcPr>
+            <w:tcW w:w="6520" w:type="dxa"/>
+            <w:gridSpan w:val="2"/>
+          </w:tcPr>
+          <w:p>
+            <w:proofErr w:type="spellStart"/>
+            <w:r>
+              <w:t>Pemain</w:t>
+            </w:r>
+            <w:proofErr w:type="spellEnd"/>
+            <w:r>
+              <w:t xml:space="preserve"> </w:t>
+            </w:r>
+            <w:proofErr w:type="spellStart"/>
+            <w:r>
+              <w:t>memilih</w:t>
+            </w:r>
+            <w:proofErr w:type="spellEnd"/>
+            <w:r>
+              <w:t xml:space="preserve"> </w:t>
+            </w:r>
+            <w:proofErr w:type="spellStart"/>
+            <w:r>
+              <w:t>ruang</w:t>
+            </w:r>
+            <w:proofErr w:type="spellEnd"/>
+            <w:r>
+              <w:t xml:space="preserve"> </w:t>
+            </w:r>
+            <w:proofErr w:type="spellStart"/>
+            <w:r>
+              <w:t>dapur</w:t>
+            </w:r>
+            <w:proofErr w:type="spellEnd"/>
+          </w:p>
+        </w:tc>
+      </w:tr>
+      <w:tr>
+        <w:tc>
+          <w:tcPr>
+            <w:tcW w:w="2830" w:type="dxa"/>
+          </w:tcPr>
+          <w:p>
+            <w:r>
+              <w:t>Successful and Condition</w:t>
+            </w:r>
+          </w:p>
+        </w:tc>
+        <w:tc>
+          <w:tcPr>
+            <w:tcW w:w="6520" w:type="dxa"/>
+            <w:gridSpan w:val="2"/>
+          </w:tcPr>
+          <w:p>
+            <w:proofErr w:type="spellStart"/>
+            <w:r>
+              <w:t>Pemain</w:t>
+            </w:r>
+            <w:proofErr w:type="spellEnd"/>
+            <w:r>
+              <w:t xml:space="preserve"> </w:t>
+            </w:r>
+            <w:proofErr w:type="spellStart"/>
+            <w:r>
+              <w:t>berhasil</w:t>
+            </w:r>
+            <w:proofErr w:type="spellEnd"/>
+            <w:r>
+              <w:t xml:space="preserve"> </w:t>
+            </w:r>
+            <w:proofErr w:type="spellStart"/>
+            <w:r>
+              <w:t>membersihkan</w:t>
+            </w:r>
+            <w:proofErr w:type="spellEnd"/>
+            <w:r>
+              <w:t xml:space="preserve"> </w:t>
+            </w:r>
+            <w:proofErr w:type="spellStart"/>
+            <w:r>
+              <w:t>gelas</w:t>
+            </w:r>
+            <w:proofErr w:type="spellEnd"/>
+          </w:p>
+        </w:tc>
+      </w:tr>
+      <w:tr>
+        <w:tc>
+          <w:tcPr>
+            <w:tcW w:w="2830" w:type="dxa"/>
+          </w:tcPr>
+          <w:p>
+            <w:r>
+              <w:t>Primary Actors</w:t>
+            </w:r>
+          </w:p>
+        </w:tc>
+        <w:tc>
+          <w:tcPr>
+            <w:tcW w:w="6520" w:type="dxa"/>
+            <w:gridSpan w:val="2"/>
+          </w:tcPr>
+          <w:p>
+            <w:proofErr w:type="spellStart"/>
+            <w:r>
+              <w:t>Pemain</w:t>
+            </w:r>
+            <w:proofErr w:type="spellEnd"/>
+          </w:p>
+        </w:tc>
+      </w:tr>
+      <w:tr>
+        <w:tc>
+          <w:tcPr>
+            <w:tcW w:w="2830" w:type="dxa"/>
+          </w:tcPr>
+          <w:p>
+            <w:r>
+              <w:t>Secondary Actors</w:t>
+            </w:r>
+          </w:p>
+        </w:tc>
+        <w:tc>
+          <w:tcPr>
+            <w:tcW w:w="6520" w:type="dxa"/>
+            <w:gridSpan w:val="2"/>
+          </w:tcPr>
+          <w:p>
+            <w:r>
+              <w:t>-</w:t>
+            </w:r>
+          </w:p>
+        </w:tc>
+      </w:tr>
+      <w:tr>
+        <w:tc>
+          <w:tcPr>
+            <w:tcW w:w="2830" w:type="dxa"/>
+          </w:tcPr>
+          <w:p>
+            <w:r>
+              <w:t>Trigger</w:t>
+            </w:r>
+          </w:p>
+        </w:tc>
+        <w:tc>
+          <w:tcPr>
+            <w:tcW w:w="6520" w:type="dxa"/>
+            <w:gridSpan w:val="2"/>
+          </w:tcPr>
+          <w:p>
+            <w:r>
+              <w:t>-</w:t>
+            </w:r>
+          </w:p>
+        </w:tc>
+      </w:tr>
+      <w:tr>
+        <w:tc>
+          <w:tcPr>
+            <w:tcW w:w="2830" w:type="dxa"/>
+          </w:tcPr>
+          <w:p>
+            <w:r>
+              <w:t>Main Flow</w:t>
+            </w:r>
+          </w:p>
+        </w:tc>
+        <w:tc>
+          <w:tcPr>
+            <w:tcW w:w="709" w:type="dxa"/>
+          </w:tcPr>
+          <w:p>
+            <w:r>
+              <w:t>Step</w:t>
+            </w:r>
+          </w:p>
+        </w:tc>
+        <w:tc>
+          <w:tcPr>
+            <w:tcW w:w="5811" w:type="dxa"/>
+          </w:tcPr>
+          <w:p>
+            <w:r>
+              <w:t>Action</w:t>
+            </w:r>
+          </w:p>
+        </w:tc>
+      </w:tr>
+      <w:tr>
+        <w:tc>
+          <w:tcPr>
+            <w:tcW w:w="2830" w:type="dxa"/>
+          </w:tcPr>
+          <w:p/>
+        </w:tc>
+        <w:tc>
+          <w:tcPr>
+            <w:tcW w:w="709" w:type="dxa"/>
+          </w:tcPr>
+          <w:p>
+            <w:r>
+              <w:t>1</w:t>
+            </w:r>
+          </w:p>
+        </w:tc>
+        <w:tc>
+          <w:tcPr>
+            <w:tcW w:w="5811" w:type="dxa"/>
+          </w:tcPr>
+          <w:p>
+            <w:proofErr w:type="spellStart"/>
+            <w:r>
+              <w:t>Pemain</w:t>
+            </w:r>
+            <w:proofErr w:type="spellEnd"/>
+            <w:r>
+              <w:t xml:space="preserve"> </w:t>
+            </w:r>
+            <w:proofErr w:type="spellStart"/>
+            <w:r>
+              <w:t>memilih</w:t>
+            </w:r>
+            <w:proofErr w:type="spellEnd"/>
+            <w:r>
+              <w:t xml:space="preserve"> </w:t>
+            </w:r>
+            <w:proofErr w:type="spellStart"/>
+            <w:r>
+              <w:t>ruang</w:t>
+            </w:r>
+            <w:proofErr w:type="spellEnd"/>
+            <w:r>
+              <w:t xml:space="preserve"> </w:t>
+            </w:r>
+            <w:proofErr w:type="spellStart"/>
+            <w:r>
+              <w:t>dapur</w:t>
+            </w:r>
+            <w:proofErr w:type="spellEnd"/>
+          </w:p>
+        </w:tc>
+      </w:tr>
+      <w:tr>
+        <w:tc>
+          <w:tcPr>
+            <w:tcW w:w="2830" w:type="dxa"/>
+          </w:tcPr>
+          <w:p>
+            <w:pPr>
+              <w:jc w:val="right"/>
+            </w:pPr>
+          </w:p>
+        </w:tc>
+        <w:tc>
+          <w:tcPr>
+            <w:tcW w:w="709" w:type="dxa"/>
+          </w:tcPr>
+          <w:p>
+            <w:r>
+              <w:t>2</w:t>
+            </w:r>
+          </w:p>
+        </w:tc>
+        <w:tc>
+          <w:tcPr>
+            <w:tcW w:w="5811" w:type="dxa"/>
+          </w:tcPr>
+          <w:p>
+            <w:proofErr w:type="spellStart"/>
+            <w:r>
+              <w:t>Pemain</w:t>
+            </w:r>
+            <w:proofErr w:type="spellEnd"/>
+            <w:r>
+              <w:t xml:space="preserve"> </w:t>
+            </w:r>
+            <w:proofErr w:type="spellStart"/>
+            <w:r>
+              <w:t>memilih</w:t>
+            </w:r>
+            <w:proofErr w:type="spellEnd"/>
+            <w:r>
+              <w:t xml:space="preserve"> </w:t>
+            </w:r>
+            <w:proofErr w:type="spellStart"/>
+            <w:r>
+              <w:t>mencuci</w:t>
+            </w:r>
+            <w:proofErr w:type="spellEnd"/>
+            <w:r>
+              <w:t xml:space="preserve"> </w:t>
+            </w:r>
+            <w:proofErr w:type="spellStart"/>
+            <w:r>
+              <w:t>gelas</w:t>
+            </w:r>
+            <w:proofErr w:type="spellEnd"/>
+          </w:p>
+        </w:tc>
+      </w:tr>
+      <w:tr>
+        <w:tc>
+          <w:tcPr>
+            <w:tcW w:w="2830" w:type="dxa"/>
+          </w:tcPr>
+          <w:p>
+            <w:pPr>
+              <w:jc w:val="right"/>
+            </w:pPr>
+          </w:p>
+        </w:tc>
+        <w:tc>
+          <w:tcPr>
+            <w:tcW w:w="709" w:type="dxa"/>
+          </w:tcPr>
+          <w:p>
+            <w:r>
+              <w:t>3</w:t>
+            </w:r>
+          </w:p>
+        </w:tc>
+        <w:tc>
+          <w:tcPr>
+            <w:tcW w:w="5811" w:type="dxa"/>
+          </w:tcPr>
+          <w:p>
+            <w:proofErr w:type="spellStart"/>
+            <w:r>
+              <w:t>Pemain</w:t>
+            </w:r>
+            <w:proofErr w:type="spellEnd"/>
+            <w:r>
+              <w:t xml:space="preserve"> </w:t>
+            </w:r>
+            <w:proofErr w:type="spellStart"/>
+            <w:r>
+              <w:t>memilih</w:t>
+            </w:r>
+            <w:proofErr w:type="spellEnd"/>
+            <w:r>
+              <w:t xml:space="preserve"> </w:t>
+            </w:r>
+            <w:proofErr w:type="spellStart"/>
+            <w:r>
+              <w:t>sabun</w:t>
+            </w:r>
+            <w:proofErr w:type="spellEnd"/>
+          </w:p>
+        </w:tc>
+      </w:tr>
+      <w:tr>
+        <w:tc>
+          <w:tcPr>
+            <w:tcW w:w="2830" w:type="dxa"/>
+          </w:tcPr>
+          <w:p>
+            <w:pPr>
+              <w:jc w:val="right"/>
+            </w:pPr>
+          </w:p>
+        </w:tc>
+        <w:tc>
+          <w:tcPr>
+            <w:tcW w:w="709" w:type="dxa"/>
+          </w:tcPr>
+          <w:p>
+            <w:r>
+              <w:t>4</w:t>
+            </w:r>
+          </w:p>
+        </w:tc>
+        <w:tc>
+          <w:tcPr>
+            <w:tcW w:w="5811" w:type="dxa"/>
+          </w:tcPr>
+          <w:p>
+            <w:proofErr w:type="spellStart"/>
+            <w:r>
+              <w:t>Pemain</w:t>
+            </w:r>
+            <w:proofErr w:type="spellEnd"/>
+            <w:r>
+              <w:t xml:space="preserve"> </w:t>
+            </w:r>
+            <w:proofErr w:type="spellStart"/>
+            <w:r>
+              <w:t>membersihkan</w:t>
+            </w:r>
+            <w:proofErr w:type="spellEnd"/>
+            <w:r>
+              <w:t xml:space="preserve"> </w:t>
+            </w:r>
+            <w:proofErr w:type="spellStart"/>
+            <w:r>
+              <w:t>gelas</w:t>
+            </w:r>
+            <w:proofErr w:type="spellEnd"/>
+          </w:p>
+        </w:tc>
+      </w:tr>
+      <w:tr>
+        <w:tc>
+          <w:tcPr>
+            <w:tcW w:w="2830" w:type="dxa"/>
+          </w:tcPr>
+          <w:p>
+            <w:pPr>
+              <w:jc w:val="right"/>
+            </w:pPr>
+          </w:p>
+        </w:tc>
+        <w:tc>
+          <w:tcPr>
+            <w:tcW w:w="709" w:type="dxa"/>
+          </w:tcPr>
+          <w:p>
+            <w:r>
+              <w:t>5</w:t>
+            </w:r>
+          </w:p>
+        </w:tc>
+        <w:tc>
+          <w:tcPr>
+            <w:tcW w:w="5811" w:type="dxa"/>
+          </w:tcPr>
+          <w:p>
+            <w:proofErr w:type="spellStart"/>
+            <w:r>
+              <w:t>Skor</w:t>
+            </w:r>
+            <w:proofErr w:type="spellEnd"/>
+            <w:r>
+              <w:t xml:space="preserve"> </w:t>
+            </w:r>
+            <w:proofErr w:type="spellStart"/>
+            <w:r>
+              <w:t>akan</w:t>
+            </w:r>
+            <w:proofErr w:type="spellEnd"/>
+            <w:r>
+              <w:t xml:space="preserve"> </w:t>
+            </w:r>
+            <w:proofErr w:type="spellStart"/>
+            <w:r>
+              <w:t>tampil</w:t>
+            </w:r>
+            <w:proofErr w:type="spellEnd"/>
           </w:p>
         </w:tc>
       </w:tr>
@@ -7002,19 +8551,20 @@
               <w:rPr>
                 <w:b/>
               </w:rPr>
-              <w:t>gelas</w:t>
-            </w:r>
-            <w:proofErr w:type="spellEnd"/>
-          </w:p>
-        </w:tc>
-      </w:tr>
-      <w:tr>
-        <w:tc>
-          <w:tcPr>
-            <w:tcW w:w="2830" w:type="dxa"/>
-          </w:tcPr>
-          <w:p>
-            <w:r>
+              <w:t>piring</w:t>
+            </w:r>
+            <w:proofErr w:type="spellEnd"/>
+          </w:p>
+        </w:tc>
+      </w:tr>
+      <w:tr>
+        <w:tc>
+          <w:tcPr>
+            <w:tcW w:w="2830" w:type="dxa"/>
+          </w:tcPr>
+          <w:p>
+            <w:r>
+              <w:lastRenderedPageBreak/>
               <w:t>Related Requirements</w:t>
             </w:r>
           </w:p>
@@ -7050,7 +8600,7 @@
           <w:p>
             <w:proofErr w:type="spellStart"/>
             <w:r>
-              <w:t>Gelas</w:t>
+              <w:t>Piring</w:t>
             </w:r>
             <w:proofErr w:type="spellEnd"/>
             <w:r>
@@ -7379,7 +8929,7 @@
             </w:r>
             <w:proofErr w:type="spellStart"/>
             <w:r>
-              <w:t>gelas</w:t>
+              <w:t>piring</w:t>
             </w:r>
             <w:proofErr w:type="spellEnd"/>
           </w:p>
@@ -7479,7 +9029,7 @@
             </w:r>
             <w:proofErr w:type="spellStart"/>
             <w:r>
-              <w:t>gelas</w:t>
+              <w:t>piring</w:t>
             </w:r>
             <w:proofErr w:type="spellEnd"/>
           </w:p>
@@ -7583,7 +9133,7 @@
               <w:rPr>
                 <w:b/>
               </w:rPr>
-              <w:t>Cuci</w:t>
+              <w:t>Sabun</w:t>
             </w:r>
             <w:proofErr w:type="spellEnd"/>
             <w:r>
@@ -7597,7 +9147,7 @@
               <w:rPr>
                 <w:b/>
               </w:rPr>
-              <w:t>piring</w:t>
+              <w:t>cuci</w:t>
             </w:r>
             <w:proofErr w:type="spellEnd"/>
           </w:p>
@@ -7645,23 +9195,23 @@
           <w:p>
             <w:proofErr w:type="spellStart"/>
             <w:r>
-              <w:t>Piring</w:t>
-            </w:r>
-            <w:proofErr w:type="spellEnd"/>
-            <w:r>
-              <w:t xml:space="preserve"> </w:t>
-            </w:r>
-            <w:proofErr w:type="spellStart"/>
-            <w:r>
-              <w:t>berhasil</w:t>
-            </w:r>
-            <w:proofErr w:type="spellEnd"/>
-            <w:r>
-              <w:t xml:space="preserve"> </w:t>
-            </w:r>
-            <w:proofErr w:type="spellStart"/>
-            <w:r>
-              <w:t>dibersihkan</w:t>
+              <w:t>Sabun</w:t>
+            </w:r>
+            <w:proofErr w:type="spellEnd"/>
+            <w:r>
+              <w:t xml:space="preserve"> </w:t>
+            </w:r>
+            <w:proofErr w:type="spellStart"/>
+            <w:r>
+              <w:t>telah</w:t>
+            </w:r>
+            <w:proofErr w:type="spellEnd"/>
+            <w:r>
+              <w:t xml:space="preserve"> </w:t>
+            </w:r>
+            <w:proofErr w:type="spellStart"/>
+            <w:r>
+              <w:t>dipilih</w:t>
             </w:r>
             <w:proofErr w:type="spellEnd"/>
           </w:p>
@@ -7713,6 +9263,38 @@
               <w:t>dapur</w:t>
             </w:r>
             <w:proofErr w:type="spellEnd"/>
+            <w:r>
+              <w:t xml:space="preserve"> </w:t>
+            </w:r>
+            <w:proofErr w:type="spellStart"/>
+            <w:r>
+              <w:t>atau</w:t>
+            </w:r>
+            <w:proofErr w:type="spellEnd"/>
+            <w:r>
+              <w:t xml:space="preserve"> </w:t>
+            </w:r>
+            <w:proofErr w:type="spellStart"/>
+            <w:r>
+              <w:t>ruang</w:t>
+            </w:r>
+            <w:proofErr w:type="spellEnd"/>
+            <w:r>
+              <w:t xml:space="preserve"> </w:t>
+            </w:r>
+            <w:proofErr w:type="spellStart"/>
+            <w:r>
+              <w:t>cuci</w:t>
+            </w:r>
+            <w:proofErr w:type="spellEnd"/>
+            <w:r>
+              <w:t xml:space="preserve"> </w:t>
+            </w:r>
+            <w:proofErr w:type="spellStart"/>
+            <w:r>
+              <w:t>baju</w:t>
+            </w:r>
+            <w:proofErr w:type="spellEnd"/>
           </w:p>
         </w:tc>
       </w:tr>
@@ -7735,7 +9317,10 @@
           <w:p>
             <w:proofErr w:type="spellStart"/>
             <w:r>
-              <w:t>Pemain</w:t>
+              <w:t>Pe</w:t>
+            </w:r>
+            <w:r>
+              <w:t>main</w:t>
             </w:r>
             <w:proofErr w:type="spellEnd"/>
             <w:r>
@@ -7751,15 +9336,15 @@
             </w:r>
             <w:proofErr w:type="spellStart"/>
             <w:r>
-              <w:t>membersihkan</w:t>
-            </w:r>
-            <w:proofErr w:type="spellEnd"/>
-            <w:r>
-              <w:t xml:space="preserve"> </w:t>
-            </w:r>
-            <w:proofErr w:type="spellStart"/>
-            <w:r>
-              <w:t>gelas</w:t>
+              <w:t>memilih</w:t>
+            </w:r>
+            <w:proofErr w:type="spellEnd"/>
+            <w:r>
+              <w:t xml:space="preserve"> </w:t>
+            </w:r>
+            <w:proofErr w:type="spellStart"/>
+            <w:r>
+              <w:t>sabun</w:t>
             </w:r>
             <w:proofErr w:type="spellEnd"/>
           </w:p>
@@ -7917,6 +9502,38 @@
             <w:proofErr w:type="spellStart"/>
             <w:r>
               <w:t>dapur</w:t>
+            </w:r>
+            <w:proofErr w:type="spellEnd"/>
+            <w:r>
+              <w:t xml:space="preserve"> </w:t>
+            </w:r>
+            <w:proofErr w:type="spellStart"/>
+            <w:r>
+              <w:t>atau</w:t>
+            </w:r>
+            <w:proofErr w:type="spellEnd"/>
+            <w:r>
+              <w:t xml:space="preserve"> </w:t>
+            </w:r>
+            <w:proofErr w:type="spellStart"/>
+            <w:r>
+              <w:t>ruang</w:t>
+            </w:r>
+            <w:proofErr w:type="spellEnd"/>
+            <w:r>
+              <w:t xml:space="preserve"> </w:t>
+            </w:r>
+            <w:proofErr w:type="spellStart"/>
+            <w:r>
+              <w:t>cuci</w:t>
+            </w:r>
+            <w:proofErr w:type="spellEnd"/>
+            <w:r>
+              <w:t xml:space="preserve"> </w:t>
+            </w:r>
+            <w:proofErr w:type="spellStart"/>
+            <w:r>
+              <w:t>baju</w:t>
             </w:r>
             <w:proofErr w:type="spellEnd"/>
           </w:p>
@@ -7966,15 +9583,15 @@
             </w:r>
             <w:proofErr w:type="spellStart"/>
             <w:r>
-              <w:t>mencuci</w:t>
-            </w:r>
-            <w:proofErr w:type="spellEnd"/>
-            <w:r>
-              <w:t xml:space="preserve"> </w:t>
-            </w:r>
-            <w:proofErr w:type="spellStart"/>
-            <w:r>
-              <w:t>piring</w:t>
+              <w:t>sabun</w:t>
+            </w:r>
+            <w:proofErr w:type="spellEnd"/>
+            <w:r>
+              <w:t xml:space="preserve"> </w:t>
+            </w:r>
+            <w:proofErr w:type="spellStart"/>
+            <w:r>
+              <w:t>cuci</w:t>
             </w:r>
             <w:proofErr w:type="spellEnd"/>
           </w:p>
@@ -8008,123 +9625,23 @@
           <w:p>
             <w:proofErr w:type="spellStart"/>
             <w:r>
-              <w:t>Pemain</w:t>
-            </w:r>
-            <w:proofErr w:type="spellEnd"/>
-            <w:r>
-              <w:t xml:space="preserve"> </w:t>
-            </w:r>
-            <w:proofErr w:type="spellStart"/>
-            <w:r>
-              <w:t>memilih</w:t>
-            </w:r>
-            <w:proofErr w:type="spellEnd"/>
-            <w:r>
-              <w:t xml:space="preserve"> </w:t>
-            </w:r>
-            <w:proofErr w:type="spellStart"/>
-            <w:r>
-              <w:t>sabun</w:t>
-            </w:r>
-            <w:proofErr w:type="spellEnd"/>
-          </w:p>
-        </w:tc>
-      </w:tr>
-      <w:tr>
-        <w:tc>
-          <w:tcPr>
-            <w:tcW w:w="2830" w:type="dxa"/>
-          </w:tcPr>
-          <w:p>
-            <w:pPr>
-              <w:jc w:val="right"/>
-            </w:pPr>
-          </w:p>
-        </w:tc>
-        <w:tc>
-          <w:tcPr>
-            <w:tcW w:w="709" w:type="dxa"/>
-          </w:tcPr>
-          <w:p>
-            <w:r>
-              <w:t>4</w:t>
-            </w:r>
-          </w:p>
-        </w:tc>
-        <w:tc>
-          <w:tcPr>
-            <w:tcW w:w="5811" w:type="dxa"/>
-          </w:tcPr>
-          <w:p>
-            <w:proofErr w:type="spellStart"/>
-            <w:r>
-              <w:t>Pemain</w:t>
-            </w:r>
-            <w:proofErr w:type="spellEnd"/>
-            <w:r>
-              <w:t xml:space="preserve"> </w:t>
-            </w:r>
-            <w:proofErr w:type="spellStart"/>
-            <w:r>
-              <w:t>membersihkan</w:t>
-            </w:r>
-            <w:proofErr w:type="spellEnd"/>
-            <w:r>
-              <w:t xml:space="preserve"> </w:t>
-            </w:r>
-            <w:proofErr w:type="spellStart"/>
-            <w:r>
-              <w:t>piring</w:t>
-            </w:r>
-            <w:proofErr w:type="spellEnd"/>
-          </w:p>
-        </w:tc>
-      </w:tr>
-      <w:tr>
-        <w:tc>
-          <w:tcPr>
-            <w:tcW w:w="2830" w:type="dxa"/>
-          </w:tcPr>
-          <w:p>
-            <w:pPr>
-              <w:jc w:val="right"/>
-            </w:pPr>
-          </w:p>
-        </w:tc>
-        <w:tc>
-          <w:tcPr>
-            <w:tcW w:w="709" w:type="dxa"/>
-          </w:tcPr>
-          <w:p>
-            <w:r>
-              <w:t>5</w:t>
-            </w:r>
-          </w:p>
-        </w:tc>
-        <w:tc>
-          <w:tcPr>
-            <w:tcW w:w="5811" w:type="dxa"/>
-          </w:tcPr>
-          <w:p>
-            <w:proofErr w:type="spellStart"/>
-            <w:r>
-              <w:t>Skor</w:t>
-            </w:r>
-            <w:proofErr w:type="spellEnd"/>
-            <w:r>
-              <w:t xml:space="preserve"> </w:t>
-            </w:r>
-            <w:proofErr w:type="spellStart"/>
-            <w:r>
-              <w:t>akan</w:t>
-            </w:r>
-            <w:proofErr w:type="spellEnd"/>
-            <w:r>
-              <w:t xml:space="preserve"> </w:t>
-            </w:r>
-            <w:proofErr w:type="spellStart"/>
-            <w:r>
-              <w:t>tampil</w:t>
+              <w:t>Sabun</w:t>
+            </w:r>
+            <w:proofErr w:type="spellEnd"/>
+            <w:r>
+              <w:t xml:space="preserve"> </w:t>
+            </w:r>
+            <w:proofErr w:type="spellStart"/>
+            <w:r>
+              <w:t>berhasil</w:t>
+            </w:r>
+            <w:proofErr w:type="spellEnd"/>
+            <w:r>
+              <w:t xml:space="preserve"> </w:t>
+            </w:r>
+            <w:proofErr w:type="spellStart"/>
+            <w:r>
+              <w:t>dipilih</w:t>
             </w:r>
             <w:proofErr w:type="spellEnd"/>
           </w:p>
@@ -8178,7 +9695,7 @@
               <w:rPr>
                 <w:b/>
               </w:rPr>
-              <w:t>Sabun</w:t>
+              <w:t>Sikat</w:t>
             </w:r>
             <w:proofErr w:type="spellEnd"/>
             <w:r>
@@ -8192,7 +9709,7 @@
               <w:rPr>
                 <w:b/>
               </w:rPr>
-              <w:t>cuci</w:t>
+              <w:t>Baju</w:t>
             </w:r>
             <w:proofErr w:type="spellEnd"/>
           </w:p>
@@ -8228,7 +9745,6 @@
           </w:tcPr>
           <w:p>
             <w:r>
-              <w:lastRenderedPageBreak/>
               <w:t>Goal In Context</w:t>
             </w:r>
           </w:p>
@@ -8241,23 +9757,23 @@
           <w:p>
             <w:proofErr w:type="spellStart"/>
             <w:r>
-              <w:t>Sabun</w:t>
-            </w:r>
-            <w:proofErr w:type="spellEnd"/>
-            <w:r>
-              <w:t xml:space="preserve"> </w:t>
-            </w:r>
-            <w:proofErr w:type="spellStart"/>
-            <w:r>
-              <w:t>telah</w:t>
-            </w:r>
-            <w:proofErr w:type="spellEnd"/>
-            <w:r>
-              <w:t xml:space="preserve"> </w:t>
-            </w:r>
-            <w:proofErr w:type="spellStart"/>
-            <w:r>
-              <w:t>dipilih</w:t>
+              <w:t>Baju</w:t>
+            </w:r>
+            <w:proofErr w:type="spellEnd"/>
+            <w:r>
+              <w:t xml:space="preserve"> </w:t>
+            </w:r>
+            <w:proofErr w:type="spellStart"/>
+            <w:r>
+              <w:t>berhasil</w:t>
+            </w:r>
+            <w:proofErr w:type="spellEnd"/>
+            <w:r>
+              <w:t xml:space="preserve"> </w:t>
+            </w:r>
+            <w:proofErr w:type="spellStart"/>
+            <w:r>
+              <w:t>disikat</w:t>
             </w:r>
             <w:proofErr w:type="spellEnd"/>
           </w:p>
@@ -8306,30 +9822,6 @@
             </w:r>
             <w:proofErr w:type="spellStart"/>
             <w:r>
-              <w:t>dapur</w:t>
-            </w:r>
-            <w:proofErr w:type="spellEnd"/>
-            <w:r>
-              <w:t xml:space="preserve"> </w:t>
-            </w:r>
-            <w:proofErr w:type="spellStart"/>
-            <w:r>
-              <w:t>atau</w:t>
-            </w:r>
-            <w:proofErr w:type="spellEnd"/>
-            <w:r>
-              <w:t xml:space="preserve"> </w:t>
-            </w:r>
-            <w:proofErr w:type="spellStart"/>
-            <w:r>
-              <w:t>ruang</w:t>
-            </w:r>
-            <w:proofErr w:type="spellEnd"/>
-            <w:r>
-              <w:t xml:space="preserve"> </w:t>
-            </w:r>
-            <w:proofErr w:type="spellStart"/>
-            <w:r>
               <w:t>cuci</w:t>
             </w:r>
             <w:proofErr w:type="spellEnd"/>
@@ -8363,10 +9855,7 @@
           <w:p>
             <w:proofErr w:type="spellStart"/>
             <w:r>
-              <w:t>Pe</w:t>
-            </w:r>
-            <w:r>
-              <w:t>main</w:t>
+              <w:t>Pemain</w:t>
             </w:r>
             <w:proofErr w:type="spellEnd"/>
             <w:r>
@@ -8382,15 +9871,15 @@
             </w:r>
             <w:proofErr w:type="spellStart"/>
             <w:r>
-              <w:t>memilih</w:t>
-            </w:r>
-            <w:proofErr w:type="spellEnd"/>
-            <w:r>
-              <w:t xml:space="preserve"> </w:t>
-            </w:r>
-            <w:proofErr w:type="spellStart"/>
-            <w:r>
-              <w:t>sabun</w:t>
+              <w:t>membersihkan</w:t>
+            </w:r>
+            <w:proofErr w:type="spellEnd"/>
+            <w:r>
+              <w:t xml:space="preserve"> </w:t>
+            </w:r>
+            <w:proofErr w:type="spellStart"/>
+            <w:r>
+              <w:t>pakaian</w:t>
             </w:r>
             <w:proofErr w:type="spellEnd"/>
           </w:p>
@@ -8532,30 +10021,6 @@
             <w:proofErr w:type="spellStart"/>
             <w:r>
               <w:t>memilih</w:t>
-            </w:r>
-            <w:proofErr w:type="spellEnd"/>
-            <w:r>
-              <w:t xml:space="preserve"> </w:t>
-            </w:r>
-            <w:proofErr w:type="spellStart"/>
-            <w:r>
-              <w:t>ruang</w:t>
-            </w:r>
-            <w:proofErr w:type="spellEnd"/>
-            <w:r>
-              <w:t xml:space="preserve"> </w:t>
-            </w:r>
-            <w:proofErr w:type="spellStart"/>
-            <w:r>
-              <w:t>dapur</w:t>
-            </w:r>
-            <w:proofErr w:type="spellEnd"/>
-            <w:r>
-              <w:t xml:space="preserve"> </w:t>
-            </w:r>
-            <w:proofErr w:type="spellStart"/>
-            <w:r>
-              <w:t>atau</w:t>
             </w:r>
             <w:proofErr w:type="spellEnd"/>
             <w:r>
@@ -8621,23 +10086,15 @@
             </w:r>
             <w:proofErr w:type="spellStart"/>
             <w:r>
-              <w:t>memilih</w:t>
-            </w:r>
-            <w:proofErr w:type="spellEnd"/>
-            <w:r>
-              <w:t xml:space="preserve"> </w:t>
-            </w:r>
-            <w:proofErr w:type="spellStart"/>
-            <w:r>
-              <w:t>sabun</w:t>
-            </w:r>
-            <w:proofErr w:type="spellEnd"/>
-            <w:r>
-              <w:t xml:space="preserve"> </w:t>
-            </w:r>
-            <w:proofErr w:type="spellStart"/>
-            <w:r>
-              <w:t>cuci</w:t>
+              <w:t>menyikat</w:t>
+            </w:r>
+            <w:proofErr w:type="spellEnd"/>
+            <w:r>
+              <w:t xml:space="preserve"> </w:t>
+            </w:r>
+            <w:proofErr w:type="spellStart"/>
+            <w:r>
+              <w:t>baju</w:t>
             </w:r>
             <w:proofErr w:type="spellEnd"/>
           </w:p>
@@ -8671,23 +10128,123 @@
           <w:p>
             <w:proofErr w:type="spellStart"/>
             <w:r>
-              <w:t>Sabun</w:t>
-            </w:r>
-            <w:proofErr w:type="spellEnd"/>
-            <w:r>
-              <w:t xml:space="preserve"> </w:t>
-            </w:r>
-            <w:proofErr w:type="spellStart"/>
-            <w:r>
-              <w:t>berhasil</w:t>
-            </w:r>
-            <w:proofErr w:type="spellEnd"/>
-            <w:r>
-              <w:t xml:space="preserve"> </w:t>
-            </w:r>
-            <w:proofErr w:type="spellStart"/>
-            <w:r>
-              <w:t>dipilih</w:t>
+              <w:t>Skor</w:t>
+            </w:r>
+            <w:proofErr w:type="spellEnd"/>
+            <w:r>
+              <w:t xml:space="preserve"> </w:t>
+            </w:r>
+            <w:proofErr w:type="spellStart"/>
+            <w:r>
+              <w:t>akan</w:t>
+            </w:r>
+            <w:proofErr w:type="spellEnd"/>
+            <w:r>
+              <w:t xml:space="preserve"> </w:t>
+            </w:r>
+            <w:proofErr w:type="spellStart"/>
+            <w:r>
+              <w:t>tampil</w:t>
+            </w:r>
+            <w:proofErr w:type="spellEnd"/>
+          </w:p>
+        </w:tc>
+      </w:tr>
+      <w:tr>
+        <w:tc>
+          <w:tcPr>
+            <w:tcW w:w="2830" w:type="dxa"/>
+          </w:tcPr>
+          <w:p>
+            <w:pPr>
+              <w:jc w:val="right"/>
+            </w:pPr>
+          </w:p>
+        </w:tc>
+        <w:tc>
+          <w:tcPr>
+            <w:tcW w:w="709" w:type="dxa"/>
+          </w:tcPr>
+          <w:p>
+            <w:r>
+              <w:t>4</w:t>
+            </w:r>
+          </w:p>
+        </w:tc>
+        <w:tc>
+          <w:tcPr>
+            <w:tcW w:w="5811" w:type="dxa"/>
+          </w:tcPr>
+          <w:p>
+            <w:proofErr w:type="spellStart"/>
+            <w:r>
+              <w:t>Pemain</w:t>
+            </w:r>
+            <w:proofErr w:type="spellEnd"/>
+            <w:r>
+              <w:t xml:space="preserve"> </w:t>
+            </w:r>
+            <w:proofErr w:type="spellStart"/>
+            <w:r>
+              <w:t>membersihkan</w:t>
+            </w:r>
+            <w:proofErr w:type="spellEnd"/>
+            <w:r>
+              <w:t xml:space="preserve"> </w:t>
+            </w:r>
+            <w:proofErr w:type="spellStart"/>
+            <w:r>
+              <w:t>gelas</w:t>
+            </w:r>
+            <w:proofErr w:type="spellEnd"/>
+          </w:p>
+        </w:tc>
+      </w:tr>
+      <w:tr>
+        <w:tc>
+          <w:tcPr>
+            <w:tcW w:w="2830" w:type="dxa"/>
+          </w:tcPr>
+          <w:p>
+            <w:pPr>
+              <w:jc w:val="right"/>
+            </w:pPr>
+          </w:p>
+        </w:tc>
+        <w:tc>
+          <w:tcPr>
+            <w:tcW w:w="709" w:type="dxa"/>
+          </w:tcPr>
+          <w:p>
+            <w:r>
+              <w:t>5</w:t>
+            </w:r>
+          </w:p>
+        </w:tc>
+        <w:tc>
+          <w:tcPr>
+            <w:tcW w:w="5811" w:type="dxa"/>
+          </w:tcPr>
+          <w:p>
+            <w:proofErr w:type="spellStart"/>
+            <w:r>
+              <w:t>Skor</w:t>
+            </w:r>
+            <w:proofErr w:type="spellEnd"/>
+            <w:r>
+              <w:t xml:space="preserve"> </w:t>
+            </w:r>
+            <w:proofErr w:type="spellStart"/>
+            <w:r>
+              <w:t>akan</w:t>
+            </w:r>
+            <w:proofErr w:type="spellEnd"/>
+            <w:r>
+              <w:t xml:space="preserve"> </w:t>
+            </w:r>
+            <w:proofErr w:type="spellStart"/>
+            <w:r>
+              <w:t>tampil</w:t>
             </w:r>
             <w:proofErr w:type="spellEnd"/>
           </w:p>
@@ -8741,21 +10298,7 @@
               <w:rPr>
                 <w:b/>
               </w:rPr>
-              <w:t>Sikat</w:t>
-            </w:r>
-            <w:proofErr w:type="spellEnd"/>
-            <w:r>
-              <w:rPr>
-                <w:b/>
-              </w:rPr>
-              <w:t xml:space="preserve"> </w:t>
-            </w:r>
-            <w:proofErr w:type="spellStart"/>
-            <w:r>
-              <w:rPr>
-                <w:b/>
-              </w:rPr>
-              <w:t>Baju</w:t>
+              <w:t>Jemuran</w:t>
             </w:r>
             <w:proofErr w:type="spellEnd"/>
           </w:p>
@@ -8791,6 +10334,7 @@
           </w:tcPr>
           <w:p>
             <w:r>
+              <w:lastRenderedPageBreak/>
               <w:t>Goal In Context</w:t>
             </w:r>
           </w:p>
@@ -8819,7 +10363,7 @@
             </w:r>
             <w:proofErr w:type="spellStart"/>
             <w:r>
-              <w:t>disikat</w:t>
+              <w:t>dijemur</w:t>
             </w:r>
             <w:proofErr w:type="spellEnd"/>
           </w:p>
@@ -8917,7 +10461,7 @@
             </w:r>
             <w:proofErr w:type="spellStart"/>
             <w:r>
-              <w:t>membersihkan</w:t>
+              <w:t>menjemur</w:t>
             </w:r>
             <w:proofErr w:type="spellEnd"/>
             <w:r>
@@ -9132,15 +10676,15 @@
             </w:r>
             <w:proofErr w:type="spellStart"/>
             <w:r>
-              <w:t>menyikat</w:t>
-            </w:r>
-            <w:proofErr w:type="spellEnd"/>
-            <w:r>
-              <w:t xml:space="preserve"> </w:t>
-            </w:r>
-            <w:proofErr w:type="spellStart"/>
-            <w:r>
-              <w:t>baju</w:t>
+              <w:t>menjemur</w:t>
+            </w:r>
+            <w:proofErr w:type="spellEnd"/>
+            <w:r>
+              <w:t xml:space="preserve"> </w:t>
+            </w:r>
+            <w:proofErr w:type="spellStart"/>
+            <w:r>
+              <w:t>pakaian</w:t>
             </w:r>
             <w:proofErr w:type="spellEnd"/>
           </w:p>
@@ -9164,106 +10708,6 @@
           <w:p>
             <w:r>
               <w:t>3</w:t>
-            </w:r>
-          </w:p>
-        </w:tc>
-        <w:tc>
-          <w:tcPr>
-            <w:tcW w:w="5811" w:type="dxa"/>
-          </w:tcPr>
-          <w:p>
-            <w:proofErr w:type="spellStart"/>
-            <w:r>
-              <w:t>Skor</w:t>
-            </w:r>
-            <w:proofErr w:type="spellEnd"/>
-            <w:r>
-              <w:t xml:space="preserve"> </w:t>
-            </w:r>
-            <w:proofErr w:type="spellStart"/>
-            <w:r>
-              <w:t>akan</w:t>
-            </w:r>
-            <w:proofErr w:type="spellEnd"/>
-            <w:r>
-              <w:t xml:space="preserve"> </w:t>
-            </w:r>
-            <w:proofErr w:type="spellStart"/>
-            <w:r>
-              <w:t>tampil</w:t>
-            </w:r>
-            <w:proofErr w:type="spellEnd"/>
-          </w:p>
-        </w:tc>
-      </w:tr>
-      <w:tr>
-        <w:tc>
-          <w:tcPr>
-            <w:tcW w:w="2830" w:type="dxa"/>
-          </w:tcPr>
-          <w:p>
-            <w:pPr>
-              <w:jc w:val="right"/>
-            </w:pPr>
-          </w:p>
-        </w:tc>
-        <w:tc>
-          <w:tcPr>
-            <w:tcW w:w="709" w:type="dxa"/>
-          </w:tcPr>
-          <w:p>
-            <w:r>
-              <w:t>4</w:t>
-            </w:r>
-          </w:p>
-        </w:tc>
-        <w:tc>
-          <w:tcPr>
-            <w:tcW w:w="5811" w:type="dxa"/>
-          </w:tcPr>
-          <w:p>
-            <w:proofErr w:type="spellStart"/>
-            <w:r>
-              <w:t>Pemain</w:t>
-            </w:r>
-            <w:proofErr w:type="spellEnd"/>
-            <w:r>
-              <w:t xml:space="preserve"> </w:t>
-            </w:r>
-            <w:proofErr w:type="spellStart"/>
-            <w:r>
-              <w:t>membersihkan</w:t>
-            </w:r>
-            <w:proofErr w:type="spellEnd"/>
-            <w:r>
-              <w:t xml:space="preserve"> </w:t>
-            </w:r>
-            <w:proofErr w:type="spellStart"/>
-            <w:r>
-              <w:t>gelas</w:t>
-            </w:r>
-            <w:proofErr w:type="spellEnd"/>
-          </w:p>
-        </w:tc>
-      </w:tr>
-      <w:tr>
-        <w:tc>
-          <w:tcPr>
-            <w:tcW w:w="2830" w:type="dxa"/>
-          </w:tcPr>
-          <w:p>
-            <w:pPr>
-              <w:jc w:val="right"/>
-            </w:pPr>
-          </w:p>
-        </w:tc>
-        <w:tc>
-          <w:tcPr>
-            <w:tcW w:w="709" w:type="dxa"/>
-          </w:tcPr>
-          <w:p>
-            <w:r>
-              <w:t>5</w:t>
             </w:r>
           </w:p>
         </w:tc>
@@ -9344,495 +10788,6 @@
               <w:rPr>
                 <w:b/>
               </w:rPr>
-              <w:t>Jemuran</w:t>
-            </w:r>
-            <w:proofErr w:type="spellEnd"/>
-          </w:p>
-        </w:tc>
-      </w:tr>
-      <w:tr>
-        <w:tc>
-          <w:tcPr>
-            <w:tcW w:w="2830" w:type="dxa"/>
-          </w:tcPr>
-          <w:p>
-            <w:r>
-              <w:t>Related Requirements</w:t>
-            </w:r>
-          </w:p>
-        </w:tc>
-        <w:tc>
-          <w:tcPr>
-            <w:tcW w:w="6520" w:type="dxa"/>
-            <w:gridSpan w:val="2"/>
-          </w:tcPr>
-          <w:p>
-            <w:r>
-              <w:t>-</w:t>
-            </w:r>
-          </w:p>
-        </w:tc>
-      </w:tr>
-      <w:tr>
-        <w:tc>
-          <w:tcPr>
-            <w:tcW w:w="2830" w:type="dxa"/>
-          </w:tcPr>
-          <w:p>
-            <w:r>
-              <w:t>Goal In Context</w:t>
-            </w:r>
-          </w:p>
-        </w:tc>
-        <w:tc>
-          <w:tcPr>
-            <w:tcW w:w="6520" w:type="dxa"/>
-            <w:gridSpan w:val="2"/>
-          </w:tcPr>
-          <w:p>
-            <w:proofErr w:type="spellStart"/>
-            <w:r>
-              <w:t>Baju</w:t>
-            </w:r>
-            <w:proofErr w:type="spellEnd"/>
-            <w:r>
-              <w:t xml:space="preserve"> </w:t>
-            </w:r>
-            <w:proofErr w:type="spellStart"/>
-            <w:r>
-              <w:t>berhasil</w:t>
-            </w:r>
-            <w:proofErr w:type="spellEnd"/>
-            <w:r>
-              <w:t xml:space="preserve"> </w:t>
-            </w:r>
-            <w:proofErr w:type="spellStart"/>
-            <w:r>
-              <w:t>dijemur</w:t>
-            </w:r>
-            <w:proofErr w:type="spellEnd"/>
-          </w:p>
-        </w:tc>
-      </w:tr>
-      <w:tr>
-        <w:tc>
-          <w:tcPr>
-            <w:tcW w:w="2830" w:type="dxa"/>
-          </w:tcPr>
-          <w:p>
-            <w:r>
-              <w:t>Preconditions</w:t>
-            </w:r>
-          </w:p>
-        </w:tc>
-        <w:tc>
-          <w:tcPr>
-            <w:tcW w:w="6520" w:type="dxa"/>
-            <w:gridSpan w:val="2"/>
-          </w:tcPr>
-          <w:p>
-            <w:proofErr w:type="spellStart"/>
-            <w:r>
-              <w:t>Pemain</w:t>
-            </w:r>
-            <w:proofErr w:type="spellEnd"/>
-            <w:r>
-              <w:t xml:space="preserve"> </w:t>
-            </w:r>
-            <w:proofErr w:type="spellStart"/>
-            <w:r>
-              <w:t>memilih</w:t>
-            </w:r>
-            <w:proofErr w:type="spellEnd"/>
-            <w:r>
-              <w:t xml:space="preserve"> </w:t>
-            </w:r>
-            <w:proofErr w:type="spellStart"/>
-            <w:r>
-              <w:t>ruang</w:t>
-            </w:r>
-            <w:proofErr w:type="spellEnd"/>
-            <w:r>
-              <w:t xml:space="preserve"> </w:t>
-            </w:r>
-            <w:proofErr w:type="spellStart"/>
-            <w:r>
-              <w:t>cuci</w:t>
-            </w:r>
-            <w:proofErr w:type="spellEnd"/>
-            <w:r>
-              <w:t xml:space="preserve"> </w:t>
-            </w:r>
-            <w:proofErr w:type="spellStart"/>
-            <w:r>
-              <w:t>baju</w:t>
-            </w:r>
-            <w:proofErr w:type="spellEnd"/>
-          </w:p>
-        </w:tc>
-      </w:tr>
-      <w:tr>
-        <w:tc>
-          <w:tcPr>
-            <w:tcW w:w="2830" w:type="dxa"/>
-          </w:tcPr>
-          <w:p>
-            <w:r>
-              <w:t>Successful and Condition</w:t>
-            </w:r>
-          </w:p>
-        </w:tc>
-        <w:tc>
-          <w:tcPr>
-            <w:tcW w:w="6520" w:type="dxa"/>
-            <w:gridSpan w:val="2"/>
-          </w:tcPr>
-          <w:p>
-            <w:proofErr w:type="spellStart"/>
-            <w:r>
-              <w:t>Pemain</w:t>
-            </w:r>
-            <w:proofErr w:type="spellEnd"/>
-            <w:r>
-              <w:t xml:space="preserve"> </w:t>
-            </w:r>
-            <w:proofErr w:type="spellStart"/>
-            <w:r>
-              <w:t>berhasil</w:t>
-            </w:r>
-            <w:proofErr w:type="spellEnd"/>
-            <w:r>
-              <w:t xml:space="preserve"> </w:t>
-            </w:r>
-            <w:proofErr w:type="spellStart"/>
-            <w:r>
-              <w:t>menjemur</w:t>
-            </w:r>
-            <w:proofErr w:type="spellEnd"/>
-            <w:r>
-              <w:t xml:space="preserve"> </w:t>
-            </w:r>
-            <w:proofErr w:type="spellStart"/>
-            <w:r>
-              <w:t>pakaian</w:t>
-            </w:r>
-            <w:proofErr w:type="spellEnd"/>
-          </w:p>
-        </w:tc>
-      </w:tr>
-      <w:tr>
-        <w:tc>
-          <w:tcPr>
-            <w:tcW w:w="2830" w:type="dxa"/>
-          </w:tcPr>
-          <w:p>
-            <w:r>
-              <w:t>Primary Actors</w:t>
-            </w:r>
-          </w:p>
-        </w:tc>
-        <w:tc>
-          <w:tcPr>
-            <w:tcW w:w="6520" w:type="dxa"/>
-            <w:gridSpan w:val="2"/>
-          </w:tcPr>
-          <w:p>
-            <w:proofErr w:type="spellStart"/>
-            <w:r>
-              <w:t>Pemain</w:t>
-            </w:r>
-            <w:proofErr w:type="spellEnd"/>
-          </w:p>
-        </w:tc>
-      </w:tr>
-      <w:tr>
-        <w:tc>
-          <w:tcPr>
-            <w:tcW w:w="2830" w:type="dxa"/>
-          </w:tcPr>
-          <w:p>
-            <w:r>
-              <w:t>Secondary Actors</w:t>
-            </w:r>
-          </w:p>
-        </w:tc>
-        <w:tc>
-          <w:tcPr>
-            <w:tcW w:w="6520" w:type="dxa"/>
-            <w:gridSpan w:val="2"/>
-          </w:tcPr>
-          <w:p>
-            <w:r>
-              <w:t>-</w:t>
-            </w:r>
-          </w:p>
-        </w:tc>
-      </w:tr>
-      <w:tr>
-        <w:tc>
-          <w:tcPr>
-            <w:tcW w:w="2830" w:type="dxa"/>
-          </w:tcPr>
-          <w:p>
-            <w:r>
-              <w:t>Trigger</w:t>
-            </w:r>
-          </w:p>
-        </w:tc>
-        <w:tc>
-          <w:tcPr>
-            <w:tcW w:w="6520" w:type="dxa"/>
-            <w:gridSpan w:val="2"/>
-          </w:tcPr>
-          <w:p>
-            <w:r>
-              <w:t>-</w:t>
-            </w:r>
-          </w:p>
-        </w:tc>
-      </w:tr>
-      <w:tr>
-        <w:tc>
-          <w:tcPr>
-            <w:tcW w:w="2830" w:type="dxa"/>
-          </w:tcPr>
-          <w:p>
-            <w:r>
-              <w:t>Main Flow</w:t>
-            </w:r>
-          </w:p>
-        </w:tc>
-        <w:tc>
-          <w:tcPr>
-            <w:tcW w:w="709" w:type="dxa"/>
-          </w:tcPr>
-          <w:p>
-            <w:r>
-              <w:t>Step</w:t>
-            </w:r>
-          </w:p>
-        </w:tc>
-        <w:tc>
-          <w:tcPr>
-            <w:tcW w:w="5811" w:type="dxa"/>
-          </w:tcPr>
-          <w:p>
-            <w:r>
-              <w:t>Action</w:t>
-            </w:r>
-          </w:p>
-        </w:tc>
-      </w:tr>
-      <w:tr>
-        <w:tc>
-          <w:tcPr>
-            <w:tcW w:w="2830" w:type="dxa"/>
-          </w:tcPr>
-          <w:p/>
-        </w:tc>
-        <w:tc>
-          <w:tcPr>
-            <w:tcW w:w="709" w:type="dxa"/>
-          </w:tcPr>
-          <w:p>
-            <w:r>
-              <w:t>1</w:t>
-            </w:r>
-          </w:p>
-        </w:tc>
-        <w:tc>
-          <w:tcPr>
-            <w:tcW w:w="5811" w:type="dxa"/>
-          </w:tcPr>
-          <w:p>
-            <w:proofErr w:type="spellStart"/>
-            <w:r>
-              <w:t>Pemain</w:t>
-            </w:r>
-            <w:proofErr w:type="spellEnd"/>
-            <w:r>
-              <w:t xml:space="preserve"> </w:t>
-            </w:r>
-            <w:proofErr w:type="spellStart"/>
-            <w:r>
-              <w:t>memilih</w:t>
-            </w:r>
-            <w:proofErr w:type="spellEnd"/>
-            <w:r>
-              <w:t xml:space="preserve"> </w:t>
-            </w:r>
-            <w:proofErr w:type="spellStart"/>
-            <w:r>
-              <w:t>ruang</w:t>
-            </w:r>
-            <w:proofErr w:type="spellEnd"/>
-            <w:r>
-              <w:t xml:space="preserve"> </w:t>
-            </w:r>
-            <w:proofErr w:type="spellStart"/>
-            <w:r>
-              <w:t>cuci</w:t>
-            </w:r>
-            <w:proofErr w:type="spellEnd"/>
-            <w:r>
-              <w:t xml:space="preserve"> </w:t>
-            </w:r>
-            <w:proofErr w:type="spellStart"/>
-            <w:r>
-              <w:t>baju</w:t>
-            </w:r>
-            <w:proofErr w:type="spellEnd"/>
-          </w:p>
-        </w:tc>
-      </w:tr>
-      <w:tr>
-        <w:tc>
-          <w:tcPr>
-            <w:tcW w:w="2830" w:type="dxa"/>
-          </w:tcPr>
-          <w:p>
-            <w:pPr>
-              <w:jc w:val="right"/>
-            </w:pPr>
-          </w:p>
-        </w:tc>
-        <w:tc>
-          <w:tcPr>
-            <w:tcW w:w="709" w:type="dxa"/>
-          </w:tcPr>
-          <w:p>
-            <w:r>
-              <w:t>2</w:t>
-            </w:r>
-          </w:p>
-        </w:tc>
-        <w:tc>
-          <w:tcPr>
-            <w:tcW w:w="5811" w:type="dxa"/>
-          </w:tcPr>
-          <w:p>
-            <w:proofErr w:type="spellStart"/>
-            <w:r>
-              <w:t>Pemain</w:t>
-            </w:r>
-            <w:proofErr w:type="spellEnd"/>
-            <w:r>
-              <w:t xml:space="preserve"> </w:t>
-            </w:r>
-            <w:proofErr w:type="spellStart"/>
-            <w:r>
-              <w:t>menjemur</w:t>
-            </w:r>
-            <w:proofErr w:type="spellEnd"/>
-            <w:r>
-              <w:t xml:space="preserve"> </w:t>
-            </w:r>
-            <w:proofErr w:type="spellStart"/>
-            <w:r>
-              <w:t>pakaian</w:t>
-            </w:r>
-            <w:proofErr w:type="spellEnd"/>
-          </w:p>
-        </w:tc>
-      </w:tr>
-      <w:tr>
-        <w:tc>
-          <w:tcPr>
-            <w:tcW w:w="2830" w:type="dxa"/>
-          </w:tcPr>
-          <w:p>
-            <w:pPr>
-              <w:jc w:val="right"/>
-            </w:pPr>
-          </w:p>
-        </w:tc>
-        <w:tc>
-          <w:tcPr>
-            <w:tcW w:w="709" w:type="dxa"/>
-          </w:tcPr>
-          <w:p>
-            <w:r>
-              <w:t>3</w:t>
-            </w:r>
-          </w:p>
-        </w:tc>
-        <w:tc>
-          <w:tcPr>
-            <w:tcW w:w="5811" w:type="dxa"/>
-          </w:tcPr>
-          <w:p>
-            <w:proofErr w:type="spellStart"/>
-            <w:r>
-              <w:t>Skor</w:t>
-            </w:r>
-            <w:proofErr w:type="spellEnd"/>
-            <w:r>
-              <w:t xml:space="preserve"> </w:t>
-            </w:r>
-            <w:proofErr w:type="spellStart"/>
-            <w:r>
-              <w:t>akan</w:t>
-            </w:r>
-            <w:proofErr w:type="spellEnd"/>
-            <w:r>
-              <w:t xml:space="preserve"> </w:t>
-            </w:r>
-            <w:proofErr w:type="spellStart"/>
-            <w:r>
-              <w:t>tampil</w:t>
-            </w:r>
-            <w:proofErr w:type="spellEnd"/>
-          </w:p>
-        </w:tc>
-      </w:tr>
-    </w:tbl>
-    <w:p/>
-    <w:tbl>
-      <w:tblPr>
-        <w:tblStyle w:val="TableGrid"/>
-        <w:tblW w:w="0" w:type="auto"/>
-        <w:tblLook w:val="04A0" w:firstRow="1" w:lastRow="0" w:firstColumn="1" w:lastColumn="0" w:noHBand="0" w:noVBand="1"/>
-      </w:tblPr>
-      <w:tblGrid>
-        <w:gridCol w:w="2830"/>
-        <w:gridCol w:w="709"/>
-        <w:gridCol w:w="5811"/>
-      </w:tblGrid>
-      <w:tr>
-        <w:tc>
-          <w:tcPr>
-            <w:tcW w:w="2830" w:type="dxa"/>
-          </w:tcPr>
-          <w:p>
-            <w:pPr>
-              <w:rPr>
-                <w:b/>
-              </w:rPr>
-            </w:pPr>
-            <w:r>
-              <w:rPr>
-                <w:b/>
-              </w:rPr>
-              <w:t>Use case name</w:t>
-            </w:r>
-          </w:p>
-        </w:tc>
-        <w:tc>
-          <w:tcPr>
-            <w:tcW w:w="6520" w:type="dxa"/>
-            <w:gridSpan w:val="2"/>
-          </w:tcPr>
-          <w:p>
-            <w:pPr>
-              <w:rPr>
-                <w:b/>
-              </w:rPr>
-            </w:pPr>
-            <w:proofErr w:type="spellStart"/>
-            <w:r>
-              <w:rPr>
-                <w:b/>
-              </w:rPr>
               <w:t>Sapu</w:t>
             </w:r>
             <w:proofErr w:type="spellEnd"/>
@@ -10052,7 +11007,6 @@
           </w:tcPr>
           <w:p>
             <w:r>
-              <w:lastRenderedPageBreak/>
               <w:t>Primary Actors</w:t>
             </w:r>
           </w:p>

</xml_diff>

<commit_message>
use case description (5)
</commit_message>
<xml_diff>
--- a/use case description.docx
+++ b/use case description.docx
@@ -7892,10 +7892,7 @@
         </w:tc>
       </w:tr>
     </w:tbl>
-    <w:p>
-      <w:bookmarkStart w:id="0" w:name="_GoBack"/>
-      <w:bookmarkEnd w:id="0"/>
-    </w:p>
+    <w:p/>
     <w:tbl>
       <w:tblPr>
         <w:tblStyle w:val="TableGrid"/>
@@ -8053,9 +8050,12 @@
             </w:r>
             <w:proofErr w:type="spellStart"/>
             <w:r>
-              <w:t>memilih</w:t>
-            </w:r>
-            <w:proofErr w:type="spellEnd"/>
+              <w:t>berada</w:t>
+            </w:r>
+            <w:proofErr w:type="spellEnd"/>
+            <w:r>
+              <w:t xml:space="preserve"> di</w:t>
+            </w:r>
             <w:r>
               <w:t xml:space="preserve"> </w:t>
             </w:r>
@@ -8082,7 +8082,13 @@
           </w:tcPr>
           <w:p>
             <w:r>
-              <w:t>Successful and Condition</w:t>
+              <w:t xml:space="preserve">Successful </w:t>
+            </w:r>
+            <w:r>
+              <w:t>End</w:t>
+            </w:r>
+            <w:r>
+              <w:t xml:space="preserve"> Condition</w:t>
             </w:r>
           </w:p>
         </w:tc>
@@ -8102,7 +8108,12 @@
             </w:r>
             <w:proofErr w:type="spellStart"/>
             <w:r>
-              <w:t>berhasil</w:t>
+              <w:t>berhas</w:t>
+            </w:r>
+            <w:bookmarkStart w:id="0" w:name="_GoBack"/>
+            <w:bookmarkEnd w:id="0"/>
+            <w:r>
+              <w:t>il</w:t>
             </w:r>
             <w:proofErr w:type="spellEnd"/>
             <w:r>
@@ -8131,7 +8142,7 @@
           </w:tcPr>
           <w:p>
             <w:r>
-              <w:t>Primary Actors</w:t>
+              <w:t>Failed End Condition</w:t>
             </w:r>
           </w:p>
         </w:tc>
@@ -8146,17 +8157,49 @@
               <w:t>Pemain</w:t>
             </w:r>
             <w:proofErr w:type="spellEnd"/>
-          </w:p>
-        </w:tc>
-      </w:tr>
-      <w:tr>
-        <w:tc>
-          <w:tcPr>
-            <w:tcW w:w="2830" w:type="dxa"/>
-          </w:tcPr>
-          <w:p>
-            <w:r>
-              <w:t>Secondary Actors</w:t>
+            <w:r>
+              <w:t xml:space="preserve"> </w:t>
+            </w:r>
+            <w:proofErr w:type="spellStart"/>
+            <w:r>
+              <w:t>tidak</w:t>
+            </w:r>
+            <w:proofErr w:type="spellEnd"/>
+            <w:r>
+              <w:t xml:space="preserve"> </w:t>
+            </w:r>
+            <w:proofErr w:type="spellStart"/>
+            <w:r>
+              <w:t>dapat</w:t>
+            </w:r>
+            <w:proofErr w:type="spellEnd"/>
+            <w:r>
+              <w:t xml:space="preserve"> </w:t>
+            </w:r>
+            <w:proofErr w:type="spellStart"/>
+            <w:r>
+              <w:t>membersihkan</w:t>
+            </w:r>
+            <w:proofErr w:type="spellEnd"/>
+            <w:r>
+              <w:t xml:space="preserve"> </w:t>
+            </w:r>
+            <w:proofErr w:type="spellStart"/>
+            <w:r>
+              <w:t>gelas</w:t>
+            </w:r>
+            <w:proofErr w:type="spellEnd"/>
+          </w:p>
+        </w:tc>
+      </w:tr>
+      <w:tr>
+        <w:tc>
+          <w:tcPr>
+            <w:tcW w:w="2830" w:type="dxa"/>
+          </w:tcPr>
+          <w:p>
+            <w:r>
+              <w:t>Primary Actors</w:t>
             </w:r>
           </w:p>
         </w:tc>
@@ -8166,20 +8209,22 @@
             <w:gridSpan w:val="2"/>
           </w:tcPr>
           <w:p>
-            <w:r>
-              <w:t>-</w:t>
-            </w:r>
-          </w:p>
-        </w:tc>
-      </w:tr>
-      <w:tr>
-        <w:tc>
-          <w:tcPr>
-            <w:tcW w:w="2830" w:type="dxa"/>
-          </w:tcPr>
-          <w:p>
-            <w:r>
-              <w:t>Trigger</w:t>
+            <w:proofErr w:type="spellStart"/>
+            <w:r>
+              <w:t>Pemain</w:t>
+            </w:r>
+            <w:proofErr w:type="spellEnd"/>
+          </w:p>
+        </w:tc>
+      </w:tr>
+      <w:tr>
+        <w:tc>
+          <w:tcPr>
+            <w:tcW w:w="2830" w:type="dxa"/>
+          </w:tcPr>
+          <w:p>
+            <w:r>
+              <w:t>Secondary Actors</w:t>
             </w:r>
           </w:p>
         </w:tc>
@@ -8192,6 +8237,63 @@
             <w:r>
               <w:t>-</w:t>
             </w:r>
+          </w:p>
+        </w:tc>
+      </w:tr>
+      <w:tr>
+        <w:tc>
+          <w:tcPr>
+            <w:tcW w:w="2830" w:type="dxa"/>
+          </w:tcPr>
+          <w:p>
+            <w:r>
+              <w:t>Trigger</w:t>
+            </w:r>
+          </w:p>
+        </w:tc>
+        <w:tc>
+          <w:tcPr>
+            <w:tcW w:w="6520" w:type="dxa"/>
+            <w:gridSpan w:val="2"/>
+          </w:tcPr>
+          <w:p>
+            <w:proofErr w:type="spellStart"/>
+            <w:r>
+              <w:t>Pemain</w:t>
+            </w:r>
+            <w:proofErr w:type="spellEnd"/>
+            <w:r>
+              <w:t xml:space="preserve"> </w:t>
+            </w:r>
+            <w:proofErr w:type="spellStart"/>
+            <w:r>
+              <w:t>memilih</w:t>
+            </w:r>
+            <w:proofErr w:type="spellEnd"/>
+            <w:r>
+              <w:t xml:space="preserve"> </w:t>
+            </w:r>
+            <w:proofErr w:type="spellStart"/>
+            <w:r>
+              <w:t>gelas</w:t>
+            </w:r>
+            <w:proofErr w:type="spellEnd"/>
+            <w:r>
+              <w:t xml:space="preserve"> </w:t>
+            </w:r>
+            <w:proofErr w:type="spellStart"/>
+            <w:r>
+              <w:t>untuk</w:t>
+            </w:r>
+            <w:proofErr w:type="spellEnd"/>
+            <w:r>
+              <w:t xml:space="preserve"> </w:t>
+            </w:r>
+            <w:proofErr w:type="spellStart"/>
+            <w:r>
+              <w:t>dicuci</w:t>
+            </w:r>
+            <w:proofErr w:type="spellEnd"/>
           </w:p>
         </w:tc>
       </w:tr>
@@ -8517,6 +8619,7 @@
               <w:rPr>
                 <w:b/>
               </w:rPr>
+              <w:lastRenderedPageBreak/>
               <w:t>Use case name</w:t>
             </w:r>
           </w:p>
@@ -8564,7 +8667,6 @@
           </w:tcPr>
           <w:p>
             <w:r>
-              <w:lastRenderedPageBreak/>
               <w:t>Related Requirements</w:t>
             </w:r>
           </w:p>
@@ -10311,6 +10413,7 @@
           </w:tcPr>
           <w:p>
             <w:r>
+              <w:lastRenderedPageBreak/>
               <w:t>Related Requirements</w:t>
             </w:r>
           </w:p>
@@ -10334,7 +10437,6 @@
           </w:tcPr>
           <w:p>
             <w:r>
-              <w:lastRenderedPageBreak/>
               <w:t>Goal In Context</w:t>
             </w:r>
           </w:p>

</xml_diff>